<commit_message>
Up Content U1, PDF
</commit_message>
<xml_diff>
--- a/contents/ใบเนื้อหา(u1).docx
+++ b/contents/ใบเนื้อหา(u1).docx
@@ -317,8 +317,6 @@
               </w:rPr>
               <w:t xml:space="preserve">1  </w:t>
             </w:r>
-            <w:bookmarkStart w:id="0" w:name="_GoBack"/>
-            <w:bookmarkEnd w:id="0"/>
             <w:r>
               <w:rPr>
                 <w:rFonts w:ascii="TH SarabunPSK" w:hAnsi="TH SarabunPSK" w:cs="TH SarabunPSK" w:hint="cs"/>
@@ -360,6 +358,610 @@
           </w:tcPr>
           <w:p>
             <w:pPr>
+              <w:ind w:left="720"/>
+              <w:rPr>
+                <w:rFonts w:ascii="TH SarabunPSK" w:hAnsi="TH SarabunPSK" w:cs="TH SarabunPSK" w:hint="cs"/>
+                <w:sz w:val="32"/>
+                <w:szCs w:val="32"/>
+              </w:rPr>
+            </w:pPr>
+          </w:p>
+          <w:p>
+            <w:pPr>
+              <w:ind w:left="720"/>
+              <w:rPr>
+                <w:rFonts w:ascii="TH SarabunPSK" w:hAnsi="TH SarabunPSK" w:cs="TH SarabunPSK"/>
+                <w:sz w:val="32"/>
+                <w:szCs w:val="32"/>
+              </w:rPr>
+            </w:pPr>
+            <w:r>
+              <w:rPr>
+                <w:rFonts w:ascii="TH SarabunPSK" w:hAnsi="TH SarabunPSK" w:cs="TH SarabunPSK" w:hint="cs"/>
+                <w:sz w:val="32"/>
+                <w:szCs w:val="32"/>
+                <w:cs/>
+              </w:rPr>
+              <w:t>ในช่วง</w:t>
+            </w:r>
+            <w:r>
+              <w:rPr>
+                <w:rFonts w:ascii="TH SarabunPSK" w:hAnsi="TH SarabunPSK" w:cs="TH SarabunPSK"/>
+                <w:sz w:val="32"/>
+                <w:szCs w:val="32"/>
+                <w:cs/>
+              </w:rPr>
+              <w:t>แรก</w:t>
+            </w:r>
+            <w:r>
+              <w:rPr>
+                <w:rFonts w:ascii="TH SarabunPSK" w:hAnsi="TH SarabunPSK" w:cs="TH SarabunPSK" w:hint="cs"/>
+                <w:sz w:val="32"/>
+                <w:szCs w:val="32"/>
+                <w:cs/>
+              </w:rPr>
+              <w:t xml:space="preserve"> ๆ ที่มีการใช้งานเว็บไซต์</w:t>
+            </w:r>
+            <w:r>
+              <w:rPr>
+                <w:rFonts w:ascii="TH SarabunPSK" w:hAnsi="TH SarabunPSK" w:cs="TH SarabunPSK"/>
+                <w:sz w:val="32"/>
+                <w:szCs w:val="32"/>
+                <w:cs/>
+              </w:rPr>
+              <w:t>ภาษาที่นิยม</w:t>
+            </w:r>
+            <w:r>
+              <w:rPr>
+                <w:rFonts w:ascii="TH SarabunPSK" w:hAnsi="TH SarabunPSK" w:cs="TH SarabunPSK" w:hint="cs"/>
+                <w:sz w:val="32"/>
+                <w:szCs w:val="32"/>
+                <w:cs/>
+              </w:rPr>
+              <w:t>ใช้</w:t>
+            </w:r>
+            <w:r>
+              <w:rPr>
+                <w:rFonts w:ascii="TH SarabunPSK" w:hAnsi="TH SarabunPSK" w:cs="TH SarabunPSK"/>
+                <w:sz w:val="32"/>
+                <w:szCs w:val="32"/>
+                <w:cs/>
+              </w:rPr>
+              <w:t>ในการพัฒนา</w:t>
+            </w:r>
+            <w:r>
+              <w:rPr>
+                <w:rFonts w:ascii="TH SarabunPSK" w:hAnsi="TH SarabunPSK" w:cs="TH SarabunPSK"/>
+                <w:sz w:val="32"/>
+                <w:szCs w:val="32"/>
+              </w:rPr>
+              <w:t xml:space="preserve"> </w:t>
+            </w:r>
+            <w:r>
+              <w:rPr>
+                <w:rFonts w:ascii="TH SarabunPSK" w:hAnsi="TH SarabunPSK" w:cs="TH SarabunPSK"/>
+                <w:sz w:val="32"/>
+                <w:szCs w:val="32"/>
+                <w:cs/>
+              </w:rPr>
+              <w:t xml:space="preserve">คือ ภาษา </w:t>
+            </w:r>
+            <w:r>
+              <w:rPr>
+                <w:rFonts w:ascii="TH SarabunPSK" w:hAnsi="TH SarabunPSK" w:cs="TH SarabunPSK"/>
+                <w:sz w:val="32"/>
+                <w:szCs w:val="32"/>
+              </w:rPr>
+              <w:t>HTML (Hypertext</w:t>
+            </w:r>
+          </w:p>
+          <w:p>
+            <w:pPr>
+              <w:rPr>
+                <w:rFonts w:ascii="TH SarabunPSK" w:hAnsi="TH SarabunPSK" w:cs="TH SarabunPSK"/>
+                <w:sz w:val="32"/>
+                <w:szCs w:val="32"/>
+              </w:rPr>
+            </w:pPr>
+            <w:r>
+              <w:rPr>
+                <w:rFonts w:ascii="TH SarabunPSK" w:hAnsi="TH SarabunPSK" w:cs="TH SarabunPSK"/>
+                <w:sz w:val="32"/>
+                <w:szCs w:val="32"/>
+              </w:rPr>
+              <w:t xml:space="preserve">Markup Language) </w:t>
+            </w:r>
+            <w:r>
+              <w:rPr>
+                <w:rFonts w:ascii="TH SarabunPSK" w:hAnsi="TH SarabunPSK" w:cs="TH SarabunPSK"/>
+                <w:sz w:val="32"/>
+                <w:szCs w:val="32"/>
+                <w:cs/>
+              </w:rPr>
+              <w:t>โดยภายในหน</w:t>
+            </w:r>
+            <w:r>
+              <w:rPr>
+                <w:rFonts w:ascii="TH SarabunPSK" w:hAnsi="TH SarabunPSK" w:cs="TH SarabunPSK" w:hint="cs"/>
+                <w:sz w:val="32"/>
+                <w:szCs w:val="32"/>
+                <w:cs/>
+              </w:rPr>
+              <w:t>้า</w:t>
+            </w:r>
+            <w:r>
+              <w:rPr>
+                <w:rFonts w:ascii="TH SarabunPSK" w:hAnsi="TH SarabunPSK" w:cs="TH SarabunPSK"/>
+                <w:sz w:val="32"/>
+                <w:szCs w:val="32"/>
+                <w:cs/>
+              </w:rPr>
+              <w:t>เว็บ</w:t>
+            </w:r>
+            <w:proofErr w:type="spellStart"/>
+            <w:r>
+              <w:rPr>
+                <w:rFonts w:ascii="TH SarabunPSK" w:hAnsi="TH SarabunPSK" w:cs="TH SarabunPSK" w:hint="cs"/>
+                <w:sz w:val="32"/>
+                <w:szCs w:val="32"/>
+                <w:cs/>
+              </w:rPr>
+              <w:t>เพจ</w:t>
+            </w:r>
+            <w:proofErr w:type="spellEnd"/>
+            <w:r>
+              <w:rPr>
+                <w:rFonts w:ascii="TH SarabunPSK" w:hAnsi="TH SarabunPSK" w:cs="TH SarabunPSK"/>
+                <w:sz w:val="32"/>
+                <w:szCs w:val="32"/>
+                <w:cs/>
+              </w:rPr>
+              <w:t xml:space="preserve"> (</w:t>
+            </w:r>
+            <w:r>
+              <w:rPr>
+                <w:rFonts w:ascii="TH SarabunPSK" w:hAnsi="TH SarabunPSK" w:cs="TH SarabunPSK"/>
+                <w:sz w:val="32"/>
+                <w:szCs w:val="32"/>
+              </w:rPr>
+              <w:t xml:space="preserve">Web page) </w:t>
+            </w:r>
+            <w:r>
+              <w:rPr>
+                <w:rFonts w:ascii="TH SarabunPSK" w:hAnsi="TH SarabunPSK" w:cs="TH SarabunPSK"/>
+                <w:sz w:val="32"/>
+                <w:szCs w:val="32"/>
+                <w:cs/>
+              </w:rPr>
+              <w:t>จะประกอบไปด้วย ตัวอักษร ภาพ หรืออื่นๆ</w:t>
+            </w:r>
+          </w:p>
+          <w:p>
+            <w:pPr>
+              <w:rPr>
+                <w:rFonts w:ascii="TH SarabunPSK" w:hAnsi="TH SarabunPSK" w:cs="TH SarabunPSK"/>
+                <w:sz w:val="32"/>
+                <w:szCs w:val="32"/>
+              </w:rPr>
+            </w:pPr>
+            <w:r>
+              <w:rPr>
+                <w:rFonts w:ascii="TH SarabunPSK" w:hAnsi="TH SarabunPSK" w:cs="TH SarabunPSK"/>
+                <w:sz w:val="32"/>
+                <w:szCs w:val="32"/>
+                <w:cs/>
+              </w:rPr>
+              <w:t>ที่ไม่สามารถเปลี่ยนแปลงข้อ</w:t>
+            </w:r>
+            <w:r>
+              <w:rPr>
+                <w:rFonts w:ascii="TH SarabunPSK" w:hAnsi="TH SarabunPSK" w:cs="TH SarabunPSK"/>
+                <w:sz w:val="32"/>
+                <w:szCs w:val="32"/>
+                <w:cs/>
+              </w:rPr>
+              <w:t>มูลได้ด้วยตัวเอง ไม่สามารถ</w:t>
+            </w:r>
+            <w:r>
+              <w:rPr>
+                <w:rFonts w:ascii="TH SarabunPSK" w:hAnsi="TH SarabunPSK" w:cs="TH SarabunPSK" w:hint="cs"/>
+                <w:sz w:val="32"/>
+                <w:szCs w:val="32"/>
+                <w:cs/>
+              </w:rPr>
+              <w:t>คำ</w:t>
+            </w:r>
+            <w:r>
+              <w:rPr>
+                <w:rFonts w:ascii="TH SarabunPSK" w:hAnsi="TH SarabunPSK" w:cs="TH SarabunPSK"/>
+                <w:sz w:val="32"/>
+                <w:szCs w:val="32"/>
+                <w:cs/>
+              </w:rPr>
+              <w:t>นว</w:t>
+            </w:r>
+            <w:r>
+              <w:rPr>
+                <w:rFonts w:ascii="TH SarabunPSK" w:hAnsi="TH SarabunPSK" w:cs="TH SarabunPSK" w:hint="cs"/>
+                <w:sz w:val="32"/>
+                <w:szCs w:val="32"/>
+                <w:cs/>
+              </w:rPr>
+              <w:t>ณ</w:t>
+            </w:r>
+            <w:r>
+              <w:rPr>
+                <w:rFonts w:ascii="TH SarabunPSK" w:hAnsi="TH SarabunPSK" w:cs="TH SarabunPSK"/>
+                <w:sz w:val="32"/>
+                <w:szCs w:val="32"/>
+                <w:cs/>
+              </w:rPr>
+              <w:t xml:space="preserve"> </w:t>
+            </w:r>
+            <w:r>
+              <w:rPr>
+                <w:rFonts w:ascii="TH SarabunPSK" w:hAnsi="TH SarabunPSK" w:cs="TH SarabunPSK" w:hint="cs"/>
+                <w:sz w:val="32"/>
+                <w:szCs w:val="32"/>
+                <w:cs/>
+              </w:rPr>
+              <w:t xml:space="preserve">หรือ </w:t>
+            </w:r>
+            <w:r>
+              <w:rPr>
+                <w:rFonts w:ascii="TH SarabunPSK" w:hAnsi="TH SarabunPSK" w:cs="TH SarabunPSK"/>
+                <w:sz w:val="32"/>
+                <w:szCs w:val="32"/>
+                <w:cs/>
+              </w:rPr>
+              <w:t>ประมวลผลข้อมูล หรือ</w:t>
+            </w:r>
+            <w:r>
+              <w:rPr>
+                <w:rFonts w:ascii="TH SarabunPSK" w:hAnsi="TH SarabunPSK" w:cs="TH SarabunPSK" w:hint="cs"/>
+                <w:sz w:val="32"/>
+                <w:szCs w:val="32"/>
+                <w:cs/>
+              </w:rPr>
+              <w:t xml:space="preserve"> </w:t>
+            </w:r>
+            <w:r>
+              <w:rPr>
+                <w:rFonts w:ascii="TH SarabunPSK" w:hAnsi="TH SarabunPSK" w:cs="TH SarabunPSK"/>
+                <w:sz w:val="32"/>
+                <w:szCs w:val="32"/>
+                <w:cs/>
+              </w:rPr>
+              <w:t>เชื่อมต่อกับฐานข้อมูลได้ เป็นแ</w:t>
+            </w:r>
+            <w:r>
+              <w:rPr>
+                <w:rFonts w:ascii="TH SarabunPSK" w:hAnsi="TH SarabunPSK" w:cs="TH SarabunPSK"/>
+                <w:sz w:val="32"/>
+                <w:szCs w:val="32"/>
+                <w:cs/>
+              </w:rPr>
+              <w:t>ค่ส่วนของการแสดงผลของหน้าเว็บ</w:t>
+            </w:r>
+            <w:proofErr w:type="spellStart"/>
+            <w:r>
+              <w:rPr>
+                <w:rFonts w:ascii="TH SarabunPSK" w:hAnsi="TH SarabunPSK" w:cs="TH SarabunPSK"/>
+                <w:sz w:val="32"/>
+                <w:szCs w:val="32"/>
+                <w:cs/>
+              </w:rPr>
+              <w:t>เ</w:t>
+            </w:r>
+            <w:r>
+              <w:rPr>
+                <w:rFonts w:ascii="TH SarabunPSK" w:hAnsi="TH SarabunPSK" w:cs="TH SarabunPSK" w:hint="cs"/>
+                <w:sz w:val="32"/>
+                <w:szCs w:val="32"/>
+                <w:cs/>
+              </w:rPr>
+              <w:t>พจ</w:t>
+            </w:r>
+            <w:proofErr w:type="spellEnd"/>
+            <w:r>
+              <w:rPr>
+                <w:rFonts w:ascii="TH SarabunPSK" w:hAnsi="TH SarabunPSK" w:cs="TH SarabunPSK" w:hint="cs"/>
+                <w:sz w:val="32"/>
+                <w:szCs w:val="32"/>
+                <w:cs/>
+              </w:rPr>
+              <w:t>เพื่อความสวยงาม หรือเพื่อประชาสัมพันธ์</w:t>
+            </w:r>
+            <w:r>
+              <w:rPr>
+                <w:rFonts w:ascii="TH SarabunPSK" w:hAnsi="TH SarabunPSK" w:cs="TH SarabunPSK"/>
+                <w:sz w:val="32"/>
+                <w:szCs w:val="32"/>
+                <w:cs/>
+              </w:rPr>
+              <w:t xml:space="preserve">เท่านั้น </w:t>
+            </w:r>
+            <w:r>
+              <w:rPr>
+                <w:rFonts w:ascii="TH SarabunPSK" w:hAnsi="TH SarabunPSK" w:cs="TH SarabunPSK" w:hint="cs"/>
+                <w:sz w:val="32"/>
+                <w:szCs w:val="32"/>
+                <w:cs/>
+              </w:rPr>
+              <w:t>ซึ่งเรา</w:t>
+            </w:r>
+            <w:r>
+              <w:rPr>
+                <w:rFonts w:ascii="TH SarabunPSK" w:hAnsi="TH SarabunPSK" w:cs="TH SarabunPSK"/>
+                <w:sz w:val="32"/>
+                <w:szCs w:val="32"/>
+                <w:cs/>
+              </w:rPr>
+              <w:t>เรียกว่า หน้าเว็บ</w:t>
+            </w:r>
+            <w:proofErr w:type="spellStart"/>
+            <w:r>
+              <w:rPr>
+                <w:rFonts w:ascii="TH SarabunPSK" w:hAnsi="TH SarabunPSK" w:cs="TH SarabunPSK"/>
+                <w:sz w:val="32"/>
+                <w:szCs w:val="32"/>
+                <w:cs/>
+              </w:rPr>
+              <w:t>เ</w:t>
+            </w:r>
+            <w:r>
+              <w:rPr>
+                <w:rFonts w:ascii="TH SarabunPSK" w:hAnsi="TH SarabunPSK" w:cs="TH SarabunPSK" w:hint="cs"/>
+                <w:sz w:val="32"/>
+                <w:szCs w:val="32"/>
+                <w:cs/>
+              </w:rPr>
+              <w:t>พจ</w:t>
+            </w:r>
+            <w:proofErr w:type="spellEnd"/>
+            <w:r>
+              <w:rPr>
+                <w:rFonts w:ascii="TH SarabunPSK" w:hAnsi="TH SarabunPSK" w:cs="TH SarabunPSK"/>
+                <w:sz w:val="32"/>
+                <w:szCs w:val="32"/>
+                <w:cs/>
+              </w:rPr>
+              <w:t>แบบคงที่</w:t>
+            </w:r>
+            <w:r>
+              <w:rPr>
+                <w:rFonts w:ascii="TH SarabunPSK" w:hAnsi="TH SarabunPSK" w:cs="TH SarabunPSK"/>
+                <w:sz w:val="32"/>
+                <w:szCs w:val="32"/>
+              </w:rPr>
+              <w:t xml:space="preserve"> </w:t>
+            </w:r>
+            <w:r>
+              <w:rPr>
+                <w:rFonts w:ascii="TH SarabunPSK" w:hAnsi="TH SarabunPSK" w:cs="TH SarabunPSK"/>
+                <w:sz w:val="32"/>
+                <w:szCs w:val="32"/>
+                <w:cs/>
+              </w:rPr>
+              <w:t>(</w:t>
+            </w:r>
+            <w:r>
+              <w:rPr>
+                <w:rFonts w:ascii="TH SarabunPSK" w:hAnsi="TH SarabunPSK" w:cs="TH SarabunPSK"/>
+                <w:sz w:val="32"/>
+                <w:szCs w:val="32"/>
+              </w:rPr>
+              <w:t xml:space="preserve">Static Web page) </w:t>
+            </w:r>
+            <w:r>
+              <w:rPr>
+                <w:rFonts w:ascii="TH SarabunPSK" w:hAnsi="TH SarabunPSK" w:cs="TH SarabunPSK"/>
+                <w:sz w:val="32"/>
+                <w:szCs w:val="32"/>
+                <w:cs/>
+              </w:rPr>
+              <w:t>ต่อมาได้</w:t>
+            </w:r>
+            <w:r>
+              <w:rPr>
+                <w:rFonts w:ascii="TH SarabunPSK" w:hAnsi="TH SarabunPSK" w:cs="TH SarabunPSK" w:hint="cs"/>
+                <w:sz w:val="32"/>
+                <w:szCs w:val="32"/>
+                <w:cs/>
+              </w:rPr>
+              <w:t>มี</w:t>
+            </w:r>
+            <w:r>
+              <w:rPr>
+                <w:rFonts w:ascii="TH SarabunPSK" w:hAnsi="TH SarabunPSK" w:cs="TH SarabunPSK"/>
+                <w:sz w:val="32"/>
+                <w:szCs w:val="32"/>
+                <w:cs/>
+              </w:rPr>
+              <w:t>พัฒนาภาษาที่</w:t>
+            </w:r>
+            <w:r>
+              <w:rPr>
+                <w:rFonts w:ascii="TH SarabunPSK" w:hAnsi="TH SarabunPSK" w:cs="TH SarabunPSK" w:hint="cs"/>
+                <w:sz w:val="32"/>
+                <w:szCs w:val="32"/>
+                <w:cs/>
+              </w:rPr>
+              <w:t>สามารถเปลี่ยนแปลงข้อมูลได้และสามารถ</w:t>
+            </w:r>
+            <w:r>
+              <w:rPr>
+                <w:rFonts w:ascii="TH SarabunPSK" w:hAnsi="TH SarabunPSK" w:cs="TH SarabunPSK"/>
+                <w:sz w:val="32"/>
+                <w:szCs w:val="32"/>
+                <w:cs/>
+              </w:rPr>
+              <w:t>ถูกเปลี่ยนแปลงโดยอัตโนมัติตามเงื่อนไข</w:t>
+            </w:r>
+            <w:r>
+              <w:rPr>
+                <w:rFonts w:ascii="TH SarabunPSK" w:hAnsi="TH SarabunPSK" w:cs="TH SarabunPSK" w:hint="cs"/>
+                <w:sz w:val="32"/>
+                <w:szCs w:val="32"/>
+                <w:cs/>
+              </w:rPr>
+              <w:t>ที่กำหนด เรา</w:t>
+            </w:r>
+            <w:r>
+              <w:rPr>
+                <w:rFonts w:ascii="TH SarabunPSK" w:hAnsi="TH SarabunPSK" w:cs="TH SarabunPSK"/>
+                <w:sz w:val="32"/>
+                <w:szCs w:val="32"/>
+                <w:cs/>
+              </w:rPr>
+              <w:t>เรียกว่า ไดนา</w:t>
+            </w:r>
+            <w:proofErr w:type="spellStart"/>
+            <w:r>
+              <w:rPr>
+                <w:rFonts w:ascii="TH SarabunPSK" w:hAnsi="TH SarabunPSK" w:cs="TH SarabunPSK"/>
+                <w:sz w:val="32"/>
+                <w:szCs w:val="32"/>
+                <w:cs/>
+              </w:rPr>
+              <w:t>มิก</w:t>
+            </w:r>
+            <w:proofErr w:type="spellEnd"/>
+            <w:r>
+              <w:rPr>
+                <w:rFonts w:ascii="TH SarabunPSK" w:hAnsi="TH SarabunPSK" w:cs="TH SarabunPSK"/>
+                <w:sz w:val="32"/>
+                <w:szCs w:val="32"/>
+                <w:cs/>
+              </w:rPr>
+              <w:t>เว็บ</w:t>
+            </w:r>
+            <w:proofErr w:type="spellStart"/>
+            <w:r>
+              <w:rPr>
+                <w:rFonts w:ascii="TH SarabunPSK" w:hAnsi="TH SarabunPSK" w:cs="TH SarabunPSK"/>
+                <w:sz w:val="32"/>
+                <w:szCs w:val="32"/>
+                <w:cs/>
+              </w:rPr>
+              <w:t>เ</w:t>
+            </w:r>
+            <w:r>
+              <w:rPr>
+                <w:rFonts w:ascii="TH SarabunPSK" w:hAnsi="TH SarabunPSK" w:cs="TH SarabunPSK" w:hint="cs"/>
+                <w:sz w:val="32"/>
+                <w:szCs w:val="32"/>
+                <w:cs/>
+              </w:rPr>
+              <w:t>พจ</w:t>
+            </w:r>
+            <w:proofErr w:type="spellEnd"/>
+            <w:r>
+              <w:rPr>
+                <w:rFonts w:ascii="TH SarabunPSK" w:hAnsi="TH SarabunPSK" w:cs="TH SarabunPSK"/>
+                <w:sz w:val="32"/>
+                <w:szCs w:val="32"/>
+                <w:cs/>
+              </w:rPr>
+              <w:t xml:space="preserve"> (</w:t>
+            </w:r>
+            <w:r>
+              <w:rPr>
+                <w:rFonts w:ascii="TH SarabunPSK" w:hAnsi="TH SarabunPSK" w:cs="TH SarabunPSK"/>
+                <w:sz w:val="32"/>
+                <w:szCs w:val="32"/>
+              </w:rPr>
+              <w:t xml:space="preserve">Dynamic Web page) </w:t>
+            </w:r>
+            <w:r>
+              <w:rPr>
+                <w:rFonts w:ascii="TH SarabunPSK" w:hAnsi="TH SarabunPSK" w:cs="TH SarabunPSK"/>
+                <w:sz w:val="32"/>
+                <w:szCs w:val="32"/>
+                <w:cs/>
+              </w:rPr>
+              <w:t>ในปัจจุบันมีหลายภาษาที่ถูกพัฒนาขึ้นมา มีลักษณะเป็นภาษาสคริปต์ (</w:t>
+            </w:r>
+            <w:r>
+              <w:rPr>
+                <w:rFonts w:ascii="TH SarabunPSK" w:hAnsi="TH SarabunPSK" w:cs="TH SarabunPSK"/>
+                <w:sz w:val="32"/>
+                <w:szCs w:val="32"/>
+              </w:rPr>
+              <w:t xml:space="preserve">Script Language) </w:t>
+            </w:r>
+            <w:r>
+              <w:rPr>
+                <w:rFonts w:ascii="TH SarabunPSK" w:hAnsi="TH SarabunPSK" w:cs="TH SarabunPSK"/>
+                <w:sz w:val="32"/>
+                <w:szCs w:val="32"/>
+                <w:cs/>
+              </w:rPr>
+              <w:t>ที่สามารถ</w:t>
+            </w:r>
+            <w:r>
+              <w:rPr>
+                <w:rFonts w:ascii="TH SarabunPSK" w:hAnsi="TH SarabunPSK" w:cs="TH SarabunPSK"/>
+                <w:sz w:val="32"/>
+                <w:szCs w:val="32"/>
+                <w:cs/>
+              </w:rPr>
+              <w:t>ติดต่อกับผู้ใช้ ฐานข้อมูล ค</w:t>
+            </w:r>
+            <w:r>
+              <w:rPr>
+                <w:rFonts w:ascii="TH SarabunPSK" w:hAnsi="TH SarabunPSK" w:cs="TH SarabunPSK" w:hint="cs"/>
+                <w:sz w:val="32"/>
+                <w:szCs w:val="32"/>
+                <w:cs/>
+              </w:rPr>
+              <w:t>ำนวณ</w:t>
+            </w:r>
+            <w:r>
+              <w:rPr>
+                <w:rFonts w:ascii="TH SarabunPSK" w:hAnsi="TH SarabunPSK" w:cs="TH SarabunPSK"/>
+                <w:sz w:val="32"/>
+                <w:szCs w:val="32"/>
+              </w:rPr>
+              <w:t xml:space="preserve"> </w:t>
+            </w:r>
+            <w:r>
+              <w:rPr>
+                <w:rFonts w:ascii="TH SarabunPSK" w:hAnsi="TH SarabunPSK" w:cs="TH SarabunPSK"/>
+                <w:sz w:val="32"/>
+                <w:szCs w:val="32"/>
+                <w:cs/>
+              </w:rPr>
+              <w:t>และประมวลผลตามเงื่อนไขต่าง ๆ ได้ และหนึ่งในภาษาสคริปต์ที่ได้รับความนิยมในปัจจุบันก็คือ ภาษา</w:t>
+            </w:r>
+            <w:r>
+              <w:rPr>
+                <w:rFonts w:ascii="TH SarabunPSK" w:hAnsi="TH SarabunPSK" w:cs="TH SarabunPSK"/>
+                <w:sz w:val="32"/>
+                <w:szCs w:val="32"/>
+              </w:rPr>
+              <w:t xml:space="preserve"> PHP (PHP: </w:t>
+            </w:r>
+            <w:r>
+              <w:rPr>
+                <w:rFonts w:ascii="TH SarabunPSK" w:hAnsi="TH SarabunPSK" w:cs="TH SarabunPSK"/>
+                <w:sz w:val="32"/>
+                <w:szCs w:val="32"/>
+              </w:rPr>
+              <w:t>Hypertext Preprocessor)</w:t>
+            </w:r>
+          </w:p>
+          <w:p>
+            <w:pPr>
+              <w:rPr>
+                <w:rFonts w:ascii="TH SarabunPSK" w:hAnsi="TH SarabunPSK" w:cs="TH SarabunPSK"/>
+                <w:sz w:val="32"/>
+                <w:szCs w:val="32"/>
+              </w:rPr>
+            </w:pPr>
+          </w:p>
+          <w:p>
+            <w:pPr>
               <w:rPr>
                 <w:rFonts w:ascii="TH SarabunPSK" w:hAnsi="TH SarabunPSK" w:cs="TH SarabunPSK"/>
                 <w:b/>
@@ -368,6 +970,4092 @@
                 <w:szCs w:val="32"/>
               </w:rPr>
             </w:pPr>
+            <w:r>
+              <w:rPr>
+                <w:rFonts w:ascii="TH SarabunPSK" w:hAnsi="TH SarabunPSK" w:cs="TH SarabunPSK"/>
+                <w:b/>
+                <w:bCs/>
+                <w:sz w:val="32"/>
+                <w:szCs w:val="32"/>
+                <w:cs/>
+              </w:rPr>
+              <w:t>ประเภทของภาษา</w:t>
+            </w:r>
+            <w:proofErr w:type="spellStart"/>
+            <w:r>
+              <w:rPr>
+                <w:rFonts w:ascii="TH SarabunPSK" w:hAnsi="TH SarabunPSK" w:cs="TH SarabunPSK"/>
+                <w:b/>
+                <w:bCs/>
+                <w:sz w:val="32"/>
+                <w:szCs w:val="32"/>
+                <w:cs/>
+              </w:rPr>
+              <w:t>สคริปต</w:t>
+            </w:r>
+            <w:proofErr w:type="spellEnd"/>
+            <w:r>
+              <w:rPr>
+                <w:rFonts w:ascii="TH SarabunPSK" w:hAnsi="TH SarabunPSK" w:cs="TH SarabunPSK"/>
+                <w:b/>
+                <w:bCs/>
+                <w:sz w:val="32"/>
+                <w:szCs w:val="32"/>
+                <w:cs/>
+              </w:rPr>
+              <w:t></w:t>
+            </w:r>
+          </w:p>
+          <w:p>
+            <w:pPr>
+              <w:ind w:left="720"/>
+              <w:rPr>
+                <w:rFonts w:ascii="TH SarabunPSK" w:hAnsi="TH SarabunPSK" w:cs="TH SarabunPSK"/>
+                <w:sz w:val="32"/>
+                <w:szCs w:val="32"/>
+              </w:rPr>
+            </w:pPr>
+            <w:r>
+              <w:rPr>
+                <w:rFonts w:ascii="TH SarabunPSK" w:hAnsi="TH SarabunPSK" w:cs="TH SarabunPSK"/>
+                <w:sz w:val="32"/>
+                <w:szCs w:val="32"/>
+                <w:cs/>
+              </w:rPr>
+              <w:t>ภาษา</w:t>
+            </w:r>
+            <w:proofErr w:type="spellStart"/>
+            <w:r>
+              <w:rPr>
+                <w:rFonts w:ascii="TH SarabunPSK" w:hAnsi="TH SarabunPSK" w:cs="TH SarabunPSK"/>
+                <w:sz w:val="32"/>
+                <w:szCs w:val="32"/>
+                <w:cs/>
+              </w:rPr>
+              <w:t>สคริปต</w:t>
+            </w:r>
+            <w:proofErr w:type="spellEnd"/>
+            <w:r>
+              <w:rPr>
+                <w:rFonts w:ascii="TH SarabunPSK" w:hAnsi="TH SarabunPSK" w:cs="TH SarabunPSK"/>
+                <w:sz w:val="32"/>
+                <w:szCs w:val="32"/>
+                <w:cs/>
+              </w:rPr>
+              <w:t xml:space="preserve"> มี </w:t>
+            </w:r>
+            <w:r>
+              <w:rPr>
+                <w:rFonts w:ascii="TH SarabunPSK" w:hAnsi="TH SarabunPSK" w:cs="TH SarabunPSK"/>
+                <w:sz w:val="32"/>
+                <w:szCs w:val="32"/>
+              </w:rPr>
+              <w:t>2</w:t>
+            </w:r>
+            <w:r>
+              <w:rPr>
+                <w:rFonts w:ascii="TH SarabunPSK" w:hAnsi="TH SarabunPSK" w:cs="TH SarabunPSK"/>
+                <w:sz w:val="32"/>
+                <w:szCs w:val="32"/>
+                <w:cs/>
+              </w:rPr>
+              <w:t xml:space="preserve"> ประเภท ประกอบด</w:t>
+            </w:r>
+            <w:proofErr w:type="spellStart"/>
+            <w:r>
+              <w:rPr>
+                <w:rFonts w:ascii="TH SarabunPSK" w:hAnsi="TH SarabunPSK" w:cs="TH SarabunPSK"/>
+                <w:sz w:val="32"/>
+                <w:szCs w:val="32"/>
+                <w:cs/>
+              </w:rPr>
+              <w:t>วย</w:t>
+            </w:r>
+            <w:proofErr w:type="spellEnd"/>
+          </w:p>
+          <w:p>
+            <w:pPr>
+              <w:ind w:left="1440"/>
+              <w:rPr>
+                <w:rFonts w:ascii="TH SarabunPSK" w:hAnsi="TH SarabunPSK" w:cs="TH SarabunPSK"/>
+                <w:sz w:val="32"/>
+                <w:szCs w:val="32"/>
+              </w:rPr>
+            </w:pPr>
+            <w:r>
+              <w:rPr>
+                <w:rFonts w:ascii="TH SarabunPSK" w:hAnsi="TH SarabunPSK" w:cs="TH SarabunPSK"/>
+                <w:sz w:val="32"/>
+                <w:szCs w:val="32"/>
+              </w:rPr>
+              <w:t>1.1.1</w:t>
+            </w:r>
+            <w:r>
+              <w:rPr>
+                <w:rFonts w:ascii="TH SarabunPSK" w:hAnsi="TH SarabunPSK" w:cs="TH SarabunPSK"/>
+                <w:sz w:val="32"/>
+                <w:szCs w:val="32"/>
+                <w:cs/>
+              </w:rPr>
+              <w:t xml:space="preserve"> ไคล</w:t>
+            </w:r>
+            <w:proofErr w:type="spellStart"/>
+            <w:r>
+              <w:rPr>
+                <w:rFonts w:ascii="TH SarabunPSK" w:hAnsi="TH SarabunPSK" w:cs="TH SarabunPSK"/>
+                <w:sz w:val="32"/>
+                <w:szCs w:val="32"/>
+                <w:cs/>
+              </w:rPr>
+              <w:t>เอนต</w:t>
+            </w:r>
+            <w:proofErr w:type="spellEnd"/>
+            <w:r>
+              <w:rPr>
+                <w:rFonts w:ascii="TH SarabunPSK" w:hAnsi="TH SarabunPSK" w:cs="TH SarabunPSK"/>
+                <w:sz w:val="32"/>
+                <w:szCs w:val="32"/>
+                <w:cs/>
+              </w:rPr>
+              <w:t></w:t>
+            </w:r>
+            <w:proofErr w:type="spellStart"/>
+            <w:r>
+              <w:rPr>
+                <w:rFonts w:ascii="TH SarabunPSK" w:hAnsi="TH SarabunPSK" w:cs="TH SarabunPSK"/>
+                <w:sz w:val="32"/>
+                <w:szCs w:val="32"/>
+                <w:cs/>
+              </w:rPr>
+              <w:t>ไซด</w:t>
+            </w:r>
+            <w:proofErr w:type="spellEnd"/>
+            <w:r>
+              <w:rPr>
+                <w:rFonts w:ascii="TH SarabunPSK" w:hAnsi="TH SarabunPSK" w:cs="TH SarabunPSK"/>
+                <w:sz w:val="32"/>
+                <w:szCs w:val="32"/>
+                <w:cs/>
+              </w:rPr>
+              <w:t>สคริปต</w:t>
+            </w:r>
+            <w:r>
+              <w:rPr>
+                <w:rFonts w:ascii="TH SarabunPSK" w:hAnsi="TH SarabunPSK" w:cs="TH SarabunPSK" w:hint="cs"/>
+                <w:sz w:val="32"/>
+                <w:szCs w:val="32"/>
+                <w:cs/>
+              </w:rPr>
+              <w:t>์ (</w:t>
+            </w:r>
+            <w:r>
+              <w:rPr>
+                <w:rFonts w:ascii="TH SarabunPSK" w:hAnsi="TH SarabunPSK" w:cs="TH SarabunPSK"/>
+                <w:sz w:val="32"/>
+                <w:szCs w:val="32"/>
+              </w:rPr>
+              <w:t>Client Side script)</w:t>
+            </w:r>
+          </w:p>
+          <w:p>
+            <w:pPr>
+              <w:ind w:left="743" w:firstLine="697"/>
+              <w:rPr>
+                <w:rFonts w:ascii="TH SarabunPSK" w:hAnsi="TH SarabunPSK" w:cs="TH SarabunPSK"/>
+                <w:sz w:val="32"/>
+                <w:szCs w:val="32"/>
+              </w:rPr>
+            </w:pPr>
+            <w:r>
+              <w:rPr>
+                <w:rFonts w:ascii="TH SarabunPSK" w:hAnsi="TH SarabunPSK" w:cs="TH SarabunPSK"/>
+                <w:sz w:val="32"/>
+                <w:szCs w:val="32"/>
+                <w:cs/>
+              </w:rPr>
+              <w:t>ไคล</w:t>
+            </w:r>
+            <w:proofErr w:type="spellStart"/>
+            <w:r>
+              <w:rPr>
+                <w:rFonts w:ascii="TH SarabunPSK" w:hAnsi="TH SarabunPSK" w:cs="TH SarabunPSK"/>
+                <w:sz w:val="32"/>
+                <w:szCs w:val="32"/>
+                <w:cs/>
+              </w:rPr>
+              <w:t>เอนต</w:t>
+            </w:r>
+            <w:proofErr w:type="spellEnd"/>
+            <w:r>
+              <w:rPr>
+                <w:rFonts w:ascii="TH SarabunPSK" w:hAnsi="TH SarabunPSK" w:cs="TH SarabunPSK"/>
+                <w:sz w:val="32"/>
+                <w:szCs w:val="32"/>
+                <w:cs/>
+              </w:rPr>
+              <w:t></w:t>
+            </w:r>
+            <w:proofErr w:type="spellStart"/>
+            <w:r>
+              <w:rPr>
+                <w:rFonts w:ascii="TH SarabunPSK" w:hAnsi="TH SarabunPSK" w:cs="TH SarabunPSK"/>
+                <w:sz w:val="32"/>
+                <w:szCs w:val="32"/>
+                <w:cs/>
+              </w:rPr>
+              <w:t>ไซด</w:t>
+            </w:r>
+            <w:proofErr w:type="spellEnd"/>
+            <w:r>
+              <w:rPr>
+                <w:rFonts w:ascii="TH SarabunPSK" w:hAnsi="TH SarabunPSK" w:cs="TH SarabunPSK"/>
+                <w:sz w:val="32"/>
+                <w:szCs w:val="32"/>
+                <w:cs/>
+              </w:rPr>
+              <w:t></w:t>
+            </w:r>
+            <w:proofErr w:type="spellStart"/>
+            <w:r>
+              <w:rPr>
+                <w:rFonts w:ascii="TH SarabunPSK" w:hAnsi="TH SarabunPSK" w:cs="TH SarabunPSK"/>
+                <w:sz w:val="32"/>
+                <w:szCs w:val="32"/>
+                <w:cs/>
+              </w:rPr>
+              <w:t>สคริปต</w:t>
+            </w:r>
+            <w:proofErr w:type="spellEnd"/>
+            <w:r>
+              <w:rPr>
+                <w:rFonts w:ascii="TH SarabunPSK" w:hAnsi="TH SarabunPSK" w:cs="TH SarabunPSK"/>
+                <w:sz w:val="32"/>
+                <w:szCs w:val="32"/>
+                <w:cs/>
+              </w:rPr>
+              <w:t></w:t>
+            </w:r>
+            <w:r>
+              <w:rPr>
+                <w:rFonts w:ascii="TH SarabunPSK" w:hAnsi="TH SarabunPSK" w:cs="TH SarabunPSK" w:hint="cs"/>
+                <w:sz w:val="32"/>
+                <w:szCs w:val="32"/>
+                <w:cs/>
+              </w:rPr>
+              <w:t xml:space="preserve"> </w:t>
+            </w:r>
+            <w:r>
+              <w:rPr>
+                <w:rFonts w:ascii="TH SarabunPSK" w:hAnsi="TH SarabunPSK" w:cs="TH SarabunPSK"/>
+                <w:sz w:val="32"/>
+                <w:szCs w:val="32"/>
+                <w:cs/>
+              </w:rPr>
+              <w:t>คือ เทคโนโลยีที่</w:t>
+            </w:r>
+            <w:proofErr w:type="spellStart"/>
+            <w:r>
+              <w:rPr>
+                <w:rFonts w:ascii="TH SarabunPSK" w:hAnsi="TH SarabunPSK" w:cs="TH SarabunPSK"/>
+                <w:sz w:val="32"/>
+                <w:szCs w:val="32"/>
+                <w:cs/>
+              </w:rPr>
+              <w:t>สคริปต</w:t>
+            </w:r>
+            <w:proofErr w:type="spellEnd"/>
+            <w:r>
+              <w:rPr>
+                <w:rFonts w:ascii="TH SarabunPSK" w:hAnsi="TH SarabunPSK" w:cs="TH SarabunPSK"/>
+                <w:sz w:val="32"/>
+                <w:szCs w:val="32"/>
+                <w:cs/>
+              </w:rPr>
+              <w:t>มีการประมวลผลและแปล</w:t>
+            </w:r>
+            <w:proofErr w:type="spellStart"/>
+            <w:r>
+              <w:rPr>
+                <w:rFonts w:ascii="TH SarabunPSK" w:hAnsi="TH SarabunPSK" w:cs="TH SarabunPSK"/>
+                <w:sz w:val="32"/>
+                <w:szCs w:val="32"/>
+                <w:cs/>
+              </w:rPr>
+              <w:t>คําสั่ง</w:t>
+            </w:r>
+            <w:proofErr w:type="spellEnd"/>
+            <w:r>
+              <w:rPr>
+                <w:rFonts w:ascii="TH SarabunPSK" w:hAnsi="TH SarabunPSK" w:cs="TH SarabunPSK"/>
+                <w:sz w:val="32"/>
+                <w:szCs w:val="32"/>
+              </w:rPr>
+              <w:t xml:space="preserve"> </w:t>
+            </w:r>
+            <w:r>
+              <w:rPr>
+                <w:rFonts w:ascii="TH SarabunPSK" w:hAnsi="TH SarabunPSK" w:cs="TH SarabunPSK"/>
+                <w:sz w:val="32"/>
+                <w:szCs w:val="32"/>
+              </w:rPr>
+              <w:t xml:space="preserve">(Statement Translation) </w:t>
+            </w:r>
+            <w:proofErr w:type="spellStart"/>
+            <w:r>
+              <w:rPr>
+                <w:rFonts w:ascii="TH SarabunPSK" w:hAnsi="TH SarabunPSK" w:cs="TH SarabunPSK"/>
+                <w:sz w:val="32"/>
+                <w:szCs w:val="32"/>
+                <w:cs/>
+              </w:rPr>
+              <w:t>ในฝงข</w:t>
+            </w:r>
+            <w:proofErr w:type="spellEnd"/>
+            <w:r>
+              <w:rPr>
+                <w:rFonts w:ascii="TH SarabunPSK" w:hAnsi="TH SarabunPSK" w:cs="TH SarabunPSK"/>
+                <w:sz w:val="32"/>
+                <w:szCs w:val="32"/>
+                <w:cs/>
+              </w:rPr>
+              <w:t>องเครื่อง</w:t>
+            </w:r>
+            <w:proofErr w:type="spellStart"/>
+            <w:r>
+              <w:rPr>
+                <w:rFonts w:ascii="TH SarabunPSK" w:hAnsi="TH SarabunPSK" w:cs="TH SarabunPSK"/>
+                <w:sz w:val="32"/>
+                <w:szCs w:val="32"/>
+                <w:cs/>
+              </w:rPr>
+              <w:t>ผู</w:t>
+            </w:r>
+            <w:proofErr w:type="spellEnd"/>
+            <w:r>
+              <w:rPr>
+                <w:rFonts w:ascii="TH SarabunPSK" w:hAnsi="TH SarabunPSK" w:cs="TH SarabunPSK"/>
+                <w:sz w:val="32"/>
+                <w:szCs w:val="32"/>
+                <w:cs/>
+              </w:rPr>
+              <w:t></w:t>
+            </w:r>
+            <w:proofErr w:type="spellStart"/>
+            <w:r>
+              <w:rPr>
+                <w:rFonts w:ascii="TH SarabunPSK" w:hAnsi="TH SarabunPSK" w:cs="TH SarabunPSK"/>
+                <w:sz w:val="32"/>
+                <w:szCs w:val="32"/>
+                <w:cs/>
+              </w:rPr>
+              <w:t>ใช</w:t>
+            </w:r>
+            <w:proofErr w:type="spellEnd"/>
+            <w:r>
+              <w:rPr>
+                <w:rFonts w:ascii="TH SarabunPSK" w:hAnsi="TH SarabunPSK" w:cs="TH SarabunPSK"/>
+                <w:sz w:val="32"/>
+                <w:szCs w:val="32"/>
+                <w:cs/>
+              </w:rPr>
+              <w:t></w:t>
+            </w:r>
+            <w:proofErr w:type="spellStart"/>
+            <w:r>
+              <w:rPr>
+                <w:rFonts w:ascii="TH SarabunPSK" w:hAnsi="TH SarabunPSK" w:cs="TH SarabunPSK"/>
+                <w:sz w:val="32"/>
+                <w:szCs w:val="32"/>
+                <w:cs/>
+              </w:rPr>
+              <w:t>เช</w:t>
+            </w:r>
+            <w:proofErr w:type="spellEnd"/>
+            <w:r>
+              <w:rPr>
+                <w:rFonts w:ascii="TH SarabunPSK" w:hAnsi="TH SarabunPSK" w:cs="TH SarabunPSK"/>
+                <w:sz w:val="32"/>
+                <w:szCs w:val="32"/>
+                <w:cs/>
+              </w:rPr>
+              <w:t>น จาวา</w:t>
+            </w:r>
+            <w:proofErr w:type="spellStart"/>
+            <w:r>
+              <w:rPr>
+                <w:rFonts w:ascii="TH SarabunPSK" w:hAnsi="TH SarabunPSK" w:cs="TH SarabunPSK"/>
+                <w:sz w:val="32"/>
+                <w:szCs w:val="32"/>
+                <w:cs/>
+              </w:rPr>
+              <w:t>สคริปต</w:t>
+            </w:r>
+            <w:proofErr w:type="spellEnd"/>
+            <w:r>
+              <w:rPr>
+                <w:rFonts w:ascii="TH SarabunPSK" w:hAnsi="TH SarabunPSK" w:cs="TH SarabunPSK"/>
+                <w:sz w:val="32"/>
+                <w:szCs w:val="32"/>
+                <w:cs/>
+              </w:rPr>
+              <w:t> สวนมาก</w:t>
+            </w:r>
+            <w:proofErr w:type="spellStart"/>
+            <w:r>
+              <w:rPr>
+                <w:rFonts w:ascii="TH SarabunPSK" w:hAnsi="TH SarabunPSK" w:cs="TH SarabunPSK"/>
+                <w:sz w:val="32"/>
+                <w:szCs w:val="32"/>
+                <w:cs/>
+              </w:rPr>
+              <w:t>จะใช</w:t>
+            </w:r>
+            <w:proofErr w:type="spellEnd"/>
+            <w:r>
+              <w:rPr>
+                <w:rFonts w:ascii="TH SarabunPSK" w:hAnsi="TH SarabunPSK" w:cs="TH SarabunPSK"/>
+                <w:sz w:val="32"/>
+                <w:szCs w:val="32"/>
+                <w:cs/>
+              </w:rPr>
+              <w:t>วิธีการเขียน</w:t>
+            </w:r>
+            <w:proofErr w:type="spellStart"/>
+            <w:r>
+              <w:rPr>
+                <w:rFonts w:ascii="TH SarabunPSK" w:hAnsi="TH SarabunPSK" w:cs="TH SarabunPSK"/>
+                <w:sz w:val="32"/>
+                <w:szCs w:val="32"/>
+                <w:cs/>
+              </w:rPr>
+              <w:t>สคริปต</w:t>
+            </w:r>
+            <w:proofErr w:type="spellEnd"/>
+            <w:r>
+              <w:rPr>
+                <w:rFonts w:ascii="TH SarabunPSK" w:hAnsi="TH SarabunPSK" w:cs="TH SarabunPSK"/>
+                <w:sz w:val="32"/>
+                <w:szCs w:val="32"/>
+                <w:cs/>
+              </w:rPr>
+              <w:t xml:space="preserve">แทรกลงไปในภาษา </w:t>
+            </w:r>
+            <w:r>
+              <w:rPr>
+                <w:rFonts w:ascii="TH SarabunPSK" w:hAnsi="TH SarabunPSK" w:cs="TH SarabunPSK"/>
+                <w:sz w:val="32"/>
+                <w:szCs w:val="32"/>
+              </w:rPr>
+              <w:t xml:space="preserve">HTML </w:t>
+            </w:r>
+            <w:r>
+              <w:rPr>
+                <w:rFonts w:ascii="TH SarabunPSK" w:hAnsi="TH SarabunPSK" w:cs="TH SarabunPSK"/>
+                <w:sz w:val="32"/>
+                <w:szCs w:val="32"/>
+                <w:cs/>
+              </w:rPr>
+              <w:t>และถูกประมวลผลโดยเว็บ</w:t>
+            </w:r>
+            <w:proofErr w:type="spellStart"/>
+            <w:r>
+              <w:rPr>
+                <w:rFonts w:ascii="TH SarabunPSK" w:hAnsi="TH SarabunPSK" w:cs="TH SarabunPSK"/>
+                <w:sz w:val="32"/>
+                <w:szCs w:val="32"/>
+                <w:cs/>
+              </w:rPr>
+              <w:t>บราวเซอร</w:t>
+            </w:r>
+            <w:proofErr w:type="spellEnd"/>
+            <w:r>
+              <w:rPr>
+                <w:rFonts w:ascii="TH SarabunPSK" w:hAnsi="TH SarabunPSK" w:cs="TH SarabunPSK"/>
+                <w:sz w:val="32"/>
+                <w:szCs w:val="32"/>
+                <w:cs/>
+              </w:rPr>
+              <w:t> (</w:t>
+            </w:r>
+            <w:r>
+              <w:rPr>
+                <w:rFonts w:ascii="TH SarabunPSK" w:hAnsi="TH SarabunPSK" w:cs="TH SarabunPSK"/>
+                <w:sz w:val="32"/>
+                <w:szCs w:val="32"/>
+              </w:rPr>
+              <w:t xml:space="preserve">Web Browser) </w:t>
+            </w:r>
+            <w:r>
+              <w:rPr>
+                <w:rFonts w:ascii="TH SarabunPSK" w:hAnsi="TH SarabunPSK" w:cs="TH SarabunPSK"/>
+                <w:sz w:val="32"/>
+                <w:szCs w:val="32"/>
+                <w:cs/>
+              </w:rPr>
+              <w:t>เพื่อโตตอบ</w:t>
+            </w:r>
+            <w:proofErr w:type="spellStart"/>
+            <w:r>
+              <w:rPr>
+                <w:rFonts w:ascii="TH SarabunPSK" w:hAnsi="TH SarabunPSK" w:cs="TH SarabunPSK"/>
+                <w:sz w:val="32"/>
+                <w:szCs w:val="32"/>
+                <w:cs/>
+              </w:rPr>
+              <w:t>กับผู</w:t>
+            </w:r>
+            <w:proofErr w:type="spellEnd"/>
+            <w:r>
+              <w:rPr>
+                <w:rFonts w:ascii="TH SarabunPSK" w:hAnsi="TH SarabunPSK" w:cs="TH SarabunPSK"/>
+                <w:sz w:val="32"/>
+                <w:szCs w:val="32"/>
+                <w:cs/>
+              </w:rPr>
+              <w:t></w:t>
+            </w:r>
+            <w:proofErr w:type="spellStart"/>
+            <w:r>
+              <w:rPr>
+                <w:rFonts w:ascii="TH SarabunPSK" w:hAnsi="TH SarabunPSK" w:cs="TH SarabunPSK"/>
+                <w:sz w:val="32"/>
+                <w:szCs w:val="32"/>
+                <w:cs/>
+              </w:rPr>
+              <w:t>ใช</w:t>
+            </w:r>
+            <w:proofErr w:type="spellEnd"/>
+            <w:r>
+              <w:rPr>
+                <w:rFonts w:ascii="TH SarabunPSK" w:hAnsi="TH SarabunPSK" w:cs="TH SarabunPSK"/>
+                <w:sz w:val="32"/>
+                <w:szCs w:val="32"/>
+                <w:cs/>
+              </w:rPr>
+              <w:t xml:space="preserve">งาน </w:t>
+            </w:r>
+            <w:proofErr w:type="spellStart"/>
+            <w:r>
+              <w:rPr>
+                <w:rFonts w:ascii="TH SarabunPSK" w:hAnsi="TH SarabunPSK" w:cs="TH SarabunPSK"/>
+                <w:sz w:val="32"/>
+                <w:szCs w:val="32"/>
+                <w:cs/>
+              </w:rPr>
+              <w:t>เช</w:t>
+            </w:r>
+            <w:proofErr w:type="spellEnd"/>
+            <w:r>
+              <w:rPr>
+                <w:rFonts w:ascii="TH SarabunPSK" w:hAnsi="TH SarabunPSK" w:cs="TH SarabunPSK"/>
+                <w:sz w:val="32"/>
+                <w:szCs w:val="32"/>
+                <w:cs/>
+              </w:rPr>
+              <w:t>น การ</w:t>
+            </w:r>
+            <w:proofErr w:type="spellStart"/>
+            <w:r>
+              <w:rPr>
+                <w:rFonts w:ascii="TH SarabunPSK" w:hAnsi="TH SarabunPSK" w:cs="TH SarabunPSK"/>
+                <w:sz w:val="32"/>
+                <w:szCs w:val="32"/>
+                <w:cs/>
+              </w:rPr>
+              <w:t>แสดงข</w:t>
+            </w:r>
+            <w:proofErr w:type="spellEnd"/>
+            <w:r>
+              <w:rPr>
+                <w:rFonts w:ascii="TH SarabunPSK" w:hAnsi="TH SarabunPSK" w:cs="TH SarabunPSK"/>
+                <w:sz w:val="32"/>
+                <w:szCs w:val="32"/>
+                <w:cs/>
+              </w:rPr>
+              <w:t></w:t>
+            </w:r>
+            <w:proofErr w:type="spellStart"/>
+            <w:r>
+              <w:rPr>
+                <w:rFonts w:ascii="TH SarabunPSK" w:hAnsi="TH SarabunPSK" w:cs="TH SarabunPSK"/>
+                <w:sz w:val="32"/>
+                <w:szCs w:val="32"/>
+                <w:cs/>
+              </w:rPr>
+              <w:t>อความ</w:t>
+            </w:r>
+            <w:proofErr w:type="spellEnd"/>
+            <w:r>
+              <w:rPr>
+                <w:rFonts w:ascii="TH SarabunPSK" w:hAnsi="TH SarabunPSK" w:cs="TH SarabunPSK"/>
+                <w:sz w:val="32"/>
+                <w:szCs w:val="32"/>
+                <w:cs/>
+              </w:rPr>
+              <w:t>เตือน การตรวจ</w:t>
+            </w:r>
+            <w:proofErr w:type="spellStart"/>
+            <w:r>
+              <w:rPr>
+                <w:rFonts w:ascii="TH SarabunPSK" w:hAnsi="TH SarabunPSK" w:cs="TH SarabunPSK"/>
+                <w:sz w:val="32"/>
+                <w:szCs w:val="32"/>
+                <w:cs/>
+              </w:rPr>
+              <w:t>สอบข</w:t>
+            </w:r>
+            <w:proofErr w:type="spellEnd"/>
+            <w:r>
+              <w:rPr>
+                <w:rFonts w:ascii="TH SarabunPSK" w:hAnsi="TH SarabunPSK" w:cs="TH SarabunPSK"/>
+                <w:sz w:val="32"/>
+                <w:szCs w:val="32"/>
+                <w:cs/>
+              </w:rPr>
+              <w:t></w:t>
+            </w:r>
+            <w:proofErr w:type="spellStart"/>
+            <w:r>
+              <w:rPr>
+                <w:rFonts w:ascii="TH SarabunPSK" w:hAnsi="TH SarabunPSK" w:cs="TH SarabunPSK"/>
+                <w:sz w:val="32"/>
+                <w:szCs w:val="32"/>
+                <w:cs/>
+              </w:rPr>
+              <w:t>อมูล</w:t>
+            </w:r>
+            <w:proofErr w:type="spellEnd"/>
+            <w:r>
+              <w:rPr>
+                <w:rFonts w:ascii="TH SarabunPSK" w:hAnsi="TH SarabunPSK" w:cs="TH SarabunPSK"/>
+                <w:sz w:val="32"/>
+                <w:szCs w:val="32"/>
+                <w:cs/>
+              </w:rPr>
+              <w:t>ที่</w:t>
+            </w:r>
+            <w:proofErr w:type="spellStart"/>
+            <w:r>
+              <w:rPr>
+                <w:rFonts w:ascii="TH SarabunPSK" w:hAnsi="TH SarabunPSK" w:cs="TH SarabunPSK"/>
+                <w:sz w:val="32"/>
+                <w:szCs w:val="32"/>
+                <w:cs/>
+              </w:rPr>
+              <w:t>ผู</w:t>
+            </w:r>
+            <w:proofErr w:type="spellEnd"/>
+            <w:r>
+              <w:rPr>
+                <w:rFonts w:ascii="TH SarabunPSK" w:hAnsi="TH SarabunPSK" w:cs="TH SarabunPSK"/>
+                <w:sz w:val="32"/>
+                <w:szCs w:val="32"/>
+                <w:cs/>
+              </w:rPr>
+              <w:t></w:t>
+            </w:r>
+            <w:proofErr w:type="spellStart"/>
+            <w:r>
+              <w:rPr>
+                <w:rFonts w:ascii="TH SarabunPSK" w:hAnsi="TH SarabunPSK" w:cs="TH SarabunPSK"/>
+                <w:sz w:val="32"/>
+                <w:szCs w:val="32"/>
+                <w:cs/>
+              </w:rPr>
+              <w:t>ใช</w:t>
+            </w:r>
+            <w:proofErr w:type="spellEnd"/>
+            <w:r>
+              <w:rPr>
+                <w:rFonts w:ascii="TH SarabunPSK" w:hAnsi="TH SarabunPSK" w:cs="TH SarabunPSK"/>
+                <w:sz w:val="32"/>
+                <w:szCs w:val="32"/>
+                <w:cs/>
+              </w:rPr>
+              <w:t>ป</w:t>
+            </w:r>
+            <w:proofErr w:type="spellStart"/>
+            <w:r>
+              <w:rPr>
+                <w:rFonts w:ascii="TH SarabunPSK" w:hAnsi="TH SarabunPSK" w:cs="TH SarabunPSK"/>
+                <w:sz w:val="32"/>
+                <w:szCs w:val="32"/>
+                <w:cs/>
+              </w:rPr>
+              <w:t>อน</w:t>
+            </w:r>
+            <w:proofErr w:type="spellEnd"/>
+            <w:r>
+              <w:rPr>
+                <w:rFonts w:ascii="TH SarabunPSK" w:hAnsi="TH SarabunPSK" w:cs="TH SarabunPSK"/>
+                <w:sz w:val="32"/>
+                <w:szCs w:val="32"/>
+                <w:cs/>
+              </w:rPr>
+              <w:t xml:space="preserve"> </w:t>
+            </w:r>
+            <w:proofErr w:type="spellStart"/>
+            <w:r>
+              <w:rPr>
+                <w:rFonts w:ascii="TH SarabunPSK" w:hAnsi="TH SarabunPSK" w:cs="TH SarabunPSK"/>
+                <w:sz w:val="32"/>
+                <w:szCs w:val="32"/>
+                <w:cs/>
+              </w:rPr>
+              <w:t>เป</w:t>
+            </w:r>
+            <w:proofErr w:type="spellEnd"/>
+            <w:r>
+              <w:rPr>
+                <w:rFonts w:ascii="TH SarabunPSK" w:hAnsi="TH SarabunPSK" w:cs="TH SarabunPSK"/>
+                <w:sz w:val="32"/>
+                <w:szCs w:val="32"/>
+                <w:cs/>
+              </w:rPr>
+              <w:t></w:t>
+            </w:r>
+            <w:proofErr w:type="spellStart"/>
+            <w:r>
+              <w:rPr>
+                <w:rFonts w:ascii="TH SarabunPSK" w:hAnsi="TH SarabunPSK" w:cs="TH SarabunPSK"/>
+                <w:sz w:val="32"/>
+                <w:szCs w:val="32"/>
+                <w:cs/>
+              </w:rPr>
+              <w:t>นต</w:t>
+            </w:r>
+            <w:proofErr w:type="spellEnd"/>
+            <w:r>
+              <w:rPr>
+                <w:rFonts w:ascii="TH SarabunPSK" w:hAnsi="TH SarabunPSK" w:cs="TH SarabunPSK"/>
+                <w:sz w:val="32"/>
+                <w:szCs w:val="32"/>
+                <w:cs/>
+              </w:rPr>
+              <w:t>น</w:t>
+            </w:r>
+          </w:p>
+          <w:p>
+            <w:pPr>
+              <w:ind w:left="1440"/>
+              <w:rPr>
+                <w:rFonts w:ascii="TH SarabunPSK" w:hAnsi="TH SarabunPSK" w:cs="TH SarabunPSK"/>
+                <w:sz w:val="32"/>
+                <w:szCs w:val="32"/>
+              </w:rPr>
+            </w:pPr>
+            <w:r>
+              <w:rPr>
+                <w:rFonts w:ascii="TH SarabunPSK" w:hAnsi="TH SarabunPSK" w:cs="TH SarabunPSK"/>
+                <w:sz w:val="32"/>
+                <w:szCs w:val="32"/>
+              </w:rPr>
+              <w:t>1.1.2</w:t>
+            </w:r>
+            <w:r>
+              <w:rPr>
+                <w:rFonts w:ascii="TH SarabunPSK" w:hAnsi="TH SarabunPSK" w:cs="TH SarabunPSK"/>
+                <w:sz w:val="32"/>
+                <w:szCs w:val="32"/>
+                <w:cs/>
+              </w:rPr>
+              <w:t xml:space="preserve"> </w:t>
+            </w:r>
+            <w:proofErr w:type="spellStart"/>
+            <w:r>
+              <w:rPr>
+                <w:rFonts w:ascii="TH SarabunPSK" w:hAnsi="TH SarabunPSK" w:cs="TH SarabunPSK"/>
+                <w:sz w:val="32"/>
+                <w:szCs w:val="32"/>
+                <w:cs/>
+              </w:rPr>
+              <w:t>เซิร</w:t>
+            </w:r>
+            <w:proofErr w:type="spellEnd"/>
+            <w:r>
+              <w:rPr>
+                <w:rFonts w:ascii="TH SarabunPSK" w:hAnsi="TH SarabunPSK" w:cs="TH SarabunPSK"/>
+                <w:sz w:val="32"/>
+                <w:szCs w:val="32"/>
+                <w:cs/>
+              </w:rPr>
+              <w:t></w:t>
+            </w:r>
+            <w:proofErr w:type="spellStart"/>
+            <w:r>
+              <w:rPr>
+                <w:rFonts w:ascii="TH SarabunPSK" w:hAnsi="TH SarabunPSK" w:cs="TH SarabunPSK"/>
+                <w:sz w:val="32"/>
+                <w:szCs w:val="32"/>
+                <w:cs/>
+              </w:rPr>
+              <w:t>ฟเว</w:t>
+            </w:r>
+            <w:proofErr w:type="spellEnd"/>
+            <w:r>
+              <w:rPr>
+                <w:rFonts w:ascii="TH SarabunPSK" w:hAnsi="TH SarabunPSK" w:cs="TH SarabunPSK"/>
+                <w:sz w:val="32"/>
+                <w:szCs w:val="32"/>
+                <w:cs/>
+              </w:rPr>
+              <w:t>อร</w:t>
+            </w:r>
+            <w:proofErr w:type="spellStart"/>
+            <w:r>
+              <w:rPr>
+                <w:rFonts w:ascii="TH SarabunPSK" w:hAnsi="TH SarabunPSK" w:cs="TH SarabunPSK"/>
+                <w:sz w:val="32"/>
+                <w:szCs w:val="32"/>
+                <w:cs/>
+              </w:rPr>
+              <w:t>ไซด</w:t>
+            </w:r>
+            <w:proofErr w:type="spellEnd"/>
+            <w:r>
+              <w:rPr>
+                <w:rFonts w:ascii="TH SarabunPSK" w:hAnsi="TH SarabunPSK" w:cs="TH SarabunPSK"/>
+                <w:sz w:val="32"/>
+                <w:szCs w:val="32"/>
+                <w:cs/>
+              </w:rPr>
+              <w:t>สคริปต</w:t>
+            </w:r>
+            <w:r>
+              <w:rPr>
+                <w:rFonts w:ascii="TH SarabunPSK" w:hAnsi="TH SarabunPSK" w:cs="TH SarabunPSK" w:hint="cs"/>
+                <w:sz w:val="32"/>
+                <w:szCs w:val="32"/>
+                <w:cs/>
+              </w:rPr>
+              <w:t>์ (</w:t>
+            </w:r>
+            <w:r>
+              <w:rPr>
+                <w:rFonts w:ascii="TH SarabunPSK" w:hAnsi="TH SarabunPSK" w:cs="TH SarabunPSK"/>
+                <w:sz w:val="32"/>
+                <w:szCs w:val="32"/>
+              </w:rPr>
+              <w:t>Server Side script)</w:t>
+            </w:r>
+          </w:p>
+          <w:p>
+            <w:pPr>
+              <w:ind w:left="1440"/>
+              <w:rPr>
+                <w:rFonts w:ascii="TH SarabunPSK" w:hAnsi="TH SarabunPSK" w:cs="TH SarabunPSK"/>
+                <w:sz w:val="32"/>
+                <w:szCs w:val="32"/>
+              </w:rPr>
+            </w:pPr>
+            <w:proofErr w:type="spellStart"/>
+            <w:r>
+              <w:rPr>
+                <w:rFonts w:ascii="TH SarabunPSK" w:hAnsi="TH SarabunPSK" w:cs="TH SarabunPSK"/>
+                <w:sz w:val="32"/>
+                <w:szCs w:val="32"/>
+                <w:cs/>
+              </w:rPr>
+              <w:t>เซิร</w:t>
+            </w:r>
+            <w:proofErr w:type="spellEnd"/>
+            <w:r>
+              <w:rPr>
+                <w:rFonts w:ascii="TH SarabunPSK" w:hAnsi="TH SarabunPSK" w:cs="TH SarabunPSK"/>
+                <w:sz w:val="32"/>
+                <w:szCs w:val="32"/>
+                <w:cs/>
+              </w:rPr>
+              <w:t></w:t>
+            </w:r>
+            <w:proofErr w:type="spellStart"/>
+            <w:r>
+              <w:rPr>
+                <w:rFonts w:ascii="TH SarabunPSK" w:hAnsi="TH SarabunPSK" w:cs="TH SarabunPSK"/>
+                <w:sz w:val="32"/>
+                <w:szCs w:val="32"/>
+                <w:cs/>
+              </w:rPr>
+              <w:t>ฟเว</w:t>
+            </w:r>
+            <w:proofErr w:type="spellEnd"/>
+            <w:r>
+              <w:rPr>
+                <w:rFonts w:ascii="TH SarabunPSK" w:hAnsi="TH SarabunPSK" w:cs="TH SarabunPSK"/>
+                <w:sz w:val="32"/>
+                <w:szCs w:val="32"/>
+                <w:cs/>
+              </w:rPr>
+              <w:t>อร</w:t>
+            </w:r>
+            <w:proofErr w:type="spellStart"/>
+            <w:r>
+              <w:rPr>
+                <w:rFonts w:ascii="TH SarabunPSK" w:hAnsi="TH SarabunPSK" w:cs="TH SarabunPSK"/>
+                <w:sz w:val="32"/>
+                <w:szCs w:val="32"/>
+                <w:cs/>
+              </w:rPr>
+              <w:t>ไซด</w:t>
+            </w:r>
+            <w:proofErr w:type="spellEnd"/>
+            <w:r>
+              <w:rPr>
+                <w:rFonts w:ascii="TH SarabunPSK" w:hAnsi="TH SarabunPSK" w:cs="TH SarabunPSK"/>
+                <w:sz w:val="32"/>
+                <w:szCs w:val="32"/>
+                <w:cs/>
+              </w:rPr>
+              <w:t></w:t>
+            </w:r>
+            <w:proofErr w:type="spellStart"/>
+            <w:r>
+              <w:rPr>
+                <w:rFonts w:ascii="TH SarabunPSK" w:hAnsi="TH SarabunPSK" w:cs="TH SarabunPSK"/>
+                <w:sz w:val="32"/>
+                <w:szCs w:val="32"/>
+                <w:cs/>
+              </w:rPr>
+              <w:t>สคริปต</w:t>
+            </w:r>
+            <w:proofErr w:type="spellEnd"/>
+            <w:r>
+              <w:rPr>
+                <w:rFonts w:ascii="TH SarabunPSK" w:hAnsi="TH SarabunPSK" w:cs="TH SarabunPSK"/>
+                <w:sz w:val="32"/>
+                <w:szCs w:val="32"/>
+                <w:cs/>
+              </w:rPr>
+              <w:t> คือ เทคโนโลยีที่</w:t>
+            </w:r>
+            <w:proofErr w:type="spellStart"/>
+            <w:r>
+              <w:rPr>
+                <w:rFonts w:ascii="TH SarabunPSK" w:hAnsi="TH SarabunPSK" w:cs="TH SarabunPSK"/>
+                <w:sz w:val="32"/>
+                <w:szCs w:val="32"/>
+                <w:cs/>
+              </w:rPr>
+              <w:t>สคริปต</w:t>
+            </w:r>
+            <w:proofErr w:type="spellEnd"/>
+            <w:r>
+              <w:rPr>
+                <w:rFonts w:ascii="TH SarabunPSK" w:hAnsi="TH SarabunPSK" w:cs="TH SarabunPSK"/>
+                <w:sz w:val="32"/>
+                <w:szCs w:val="32"/>
+                <w:cs/>
+              </w:rPr>
+              <w:t>ที่มีการประมวลผลและแปล</w:t>
+            </w:r>
+            <w:proofErr w:type="spellStart"/>
+            <w:r>
+              <w:rPr>
+                <w:rFonts w:ascii="TH SarabunPSK" w:hAnsi="TH SarabunPSK" w:cs="TH SarabunPSK"/>
+                <w:sz w:val="32"/>
+                <w:szCs w:val="32"/>
+                <w:cs/>
+              </w:rPr>
+              <w:t>คําสั่งในฝงข</w:t>
+            </w:r>
+            <w:proofErr w:type="spellEnd"/>
+            <w:r>
+              <w:rPr>
+                <w:rFonts w:ascii="TH SarabunPSK" w:hAnsi="TH SarabunPSK" w:cs="TH SarabunPSK"/>
+                <w:sz w:val="32"/>
+                <w:szCs w:val="32"/>
+                <w:cs/>
+              </w:rPr>
+              <w:t>อง</w:t>
+            </w:r>
+          </w:p>
+          <w:p>
+            <w:pPr>
+              <w:ind w:left="743"/>
+              <w:rPr>
+                <w:rFonts w:ascii="TH SarabunPSK" w:hAnsi="TH SarabunPSK" w:cs="TH SarabunPSK"/>
+                <w:sz w:val="32"/>
+                <w:szCs w:val="32"/>
+              </w:rPr>
+            </w:pPr>
+            <w:r>
+              <w:rPr>
+                <w:rFonts w:ascii="TH SarabunPSK" w:hAnsi="TH SarabunPSK" w:cs="TH SarabunPSK"/>
+                <w:sz w:val="32"/>
+                <w:szCs w:val="32"/>
+                <w:cs/>
+              </w:rPr>
+              <w:t>เครื่อง</w:t>
+            </w:r>
+            <w:proofErr w:type="spellStart"/>
+            <w:r>
+              <w:rPr>
+                <w:rFonts w:ascii="TH SarabunPSK" w:hAnsi="TH SarabunPSK" w:cs="TH SarabunPSK"/>
+                <w:sz w:val="32"/>
+                <w:szCs w:val="32"/>
+                <w:cs/>
+              </w:rPr>
+              <w:t>เซิร</w:t>
+            </w:r>
+            <w:proofErr w:type="spellEnd"/>
+            <w:r>
+              <w:rPr>
+                <w:rFonts w:ascii="TH SarabunPSK" w:hAnsi="TH SarabunPSK" w:cs="TH SarabunPSK"/>
+                <w:sz w:val="32"/>
+                <w:szCs w:val="32"/>
+                <w:cs/>
+              </w:rPr>
+              <w:t></w:t>
+            </w:r>
+            <w:proofErr w:type="spellStart"/>
+            <w:r>
+              <w:rPr>
+                <w:rFonts w:ascii="TH SarabunPSK" w:hAnsi="TH SarabunPSK" w:cs="TH SarabunPSK"/>
+                <w:sz w:val="32"/>
+                <w:szCs w:val="32"/>
+                <w:cs/>
+              </w:rPr>
+              <w:t>ฟเว</w:t>
+            </w:r>
+            <w:proofErr w:type="spellEnd"/>
+            <w:r>
+              <w:rPr>
+                <w:rFonts w:ascii="TH SarabunPSK" w:hAnsi="TH SarabunPSK" w:cs="TH SarabunPSK"/>
+                <w:sz w:val="32"/>
+                <w:szCs w:val="32"/>
+                <w:cs/>
+              </w:rPr>
+              <w:t>อร (</w:t>
+            </w:r>
+            <w:r>
+              <w:rPr>
+                <w:rFonts w:ascii="TH SarabunPSK" w:hAnsi="TH SarabunPSK" w:cs="TH SarabunPSK"/>
+                <w:sz w:val="32"/>
+                <w:szCs w:val="32"/>
+              </w:rPr>
+              <w:t xml:space="preserve">Server) </w:t>
+            </w:r>
+            <w:r>
+              <w:rPr>
+                <w:rFonts w:ascii="TH SarabunPSK" w:hAnsi="TH SarabunPSK" w:cs="TH SarabunPSK"/>
+                <w:sz w:val="32"/>
+                <w:szCs w:val="32"/>
+                <w:cs/>
+              </w:rPr>
+              <w:t>แล</w:t>
+            </w:r>
+            <w:proofErr w:type="spellStart"/>
+            <w:r>
+              <w:rPr>
+                <w:rFonts w:ascii="TH SarabunPSK" w:hAnsi="TH SarabunPSK" w:cs="TH SarabunPSK"/>
+                <w:sz w:val="32"/>
+                <w:szCs w:val="32"/>
+                <w:cs/>
+              </w:rPr>
+              <w:t>วแปลงเป</w:t>
+            </w:r>
+            <w:proofErr w:type="spellEnd"/>
+            <w:r>
+              <w:rPr>
+                <w:rFonts w:ascii="TH SarabunPSK" w:hAnsi="TH SarabunPSK" w:cs="TH SarabunPSK"/>
+                <w:sz w:val="32"/>
+                <w:szCs w:val="32"/>
+                <w:cs/>
+              </w:rPr>
+              <w:t></w:t>
+            </w:r>
+            <w:proofErr w:type="spellStart"/>
+            <w:r>
+              <w:rPr>
+                <w:rFonts w:ascii="TH SarabunPSK" w:hAnsi="TH SarabunPSK" w:cs="TH SarabunPSK"/>
+                <w:sz w:val="32"/>
+                <w:szCs w:val="32"/>
+                <w:cs/>
+              </w:rPr>
+              <w:t>นเอก</w:t>
+            </w:r>
+            <w:proofErr w:type="spellEnd"/>
+            <w:r>
+              <w:rPr>
+                <w:rFonts w:ascii="TH SarabunPSK" w:hAnsi="TH SarabunPSK" w:cs="TH SarabunPSK"/>
+                <w:sz w:val="32"/>
+                <w:szCs w:val="32"/>
+                <w:cs/>
+              </w:rPr>
+              <w:t xml:space="preserve">สารในรูปแบบของภาษา </w:t>
+            </w:r>
+            <w:r>
+              <w:rPr>
+                <w:rFonts w:ascii="TH SarabunPSK" w:hAnsi="TH SarabunPSK" w:cs="TH SarabunPSK"/>
+                <w:sz w:val="32"/>
+                <w:szCs w:val="32"/>
+              </w:rPr>
+              <w:t xml:space="preserve">HTML </w:t>
+            </w:r>
+            <w:r>
+              <w:rPr>
+                <w:rFonts w:ascii="TH SarabunPSK" w:hAnsi="TH SarabunPSK" w:cs="TH SarabunPSK"/>
+                <w:sz w:val="32"/>
+                <w:szCs w:val="32"/>
+                <w:cs/>
+              </w:rPr>
+              <w:t>แล</w:t>
+            </w:r>
+            <w:proofErr w:type="spellStart"/>
+            <w:r>
+              <w:rPr>
+                <w:rFonts w:ascii="TH SarabunPSK" w:hAnsi="TH SarabunPSK" w:cs="TH SarabunPSK"/>
+                <w:sz w:val="32"/>
+                <w:szCs w:val="32"/>
+                <w:cs/>
+              </w:rPr>
+              <w:t>วส</w:t>
+            </w:r>
+            <w:proofErr w:type="spellEnd"/>
+            <w:r>
+              <w:rPr>
+                <w:rFonts w:ascii="TH SarabunPSK" w:hAnsi="TH SarabunPSK" w:cs="TH SarabunPSK"/>
+                <w:sz w:val="32"/>
+                <w:szCs w:val="32"/>
+                <w:cs/>
+              </w:rPr>
+              <w:t></w:t>
+            </w:r>
+            <w:proofErr w:type="spellStart"/>
+            <w:r>
+              <w:rPr>
+                <w:rFonts w:ascii="TH SarabunPSK" w:hAnsi="TH SarabunPSK" w:cs="TH SarabunPSK"/>
+                <w:sz w:val="32"/>
+                <w:szCs w:val="32"/>
+                <w:cs/>
+              </w:rPr>
+              <w:t>งผลลัพธ</w:t>
+            </w:r>
+            <w:proofErr w:type="spellEnd"/>
+            <w:r>
+              <w:rPr>
+                <w:rFonts w:ascii="TH SarabunPSK" w:hAnsi="TH SarabunPSK" w:cs="TH SarabunPSK"/>
+                <w:sz w:val="32"/>
+                <w:szCs w:val="32"/>
+                <w:cs/>
+              </w:rPr>
+              <w:t>ที่ไดกลับ</w:t>
+            </w:r>
+            <w:proofErr w:type="spellStart"/>
+            <w:r>
+              <w:rPr>
+                <w:rFonts w:ascii="TH SarabunPSK" w:hAnsi="TH SarabunPSK" w:cs="TH SarabunPSK"/>
+                <w:sz w:val="32"/>
+                <w:szCs w:val="32"/>
+                <w:cs/>
+              </w:rPr>
+              <w:t>ไปให</w:t>
+            </w:r>
+            <w:proofErr w:type="spellEnd"/>
+            <w:r>
+              <w:rPr>
+                <w:rFonts w:ascii="TH SarabunPSK" w:hAnsi="TH SarabunPSK" w:cs="TH SarabunPSK"/>
+                <w:sz w:val="32"/>
+                <w:szCs w:val="32"/>
+                <w:cs/>
+              </w:rPr>
+              <w:t>เว็บ</w:t>
+            </w:r>
+            <w:proofErr w:type="spellStart"/>
+            <w:r>
+              <w:rPr>
+                <w:rFonts w:ascii="TH SarabunPSK" w:hAnsi="TH SarabunPSK" w:cs="TH SarabunPSK"/>
+                <w:sz w:val="32"/>
+                <w:szCs w:val="32"/>
+                <w:cs/>
+              </w:rPr>
+              <w:t>บราวเซอร</w:t>
+            </w:r>
+            <w:proofErr w:type="spellEnd"/>
+            <w:r>
+              <w:rPr>
+                <w:rFonts w:ascii="TH SarabunPSK" w:hAnsi="TH SarabunPSK" w:cs="TH SarabunPSK"/>
+                <w:sz w:val="32"/>
+                <w:szCs w:val="32"/>
+                <w:cs/>
+              </w:rPr>
+              <w:t></w:t>
+            </w:r>
+            <w:proofErr w:type="spellStart"/>
+            <w:r>
+              <w:rPr>
+                <w:rFonts w:ascii="TH SarabunPSK" w:hAnsi="TH SarabunPSK" w:cs="TH SarabunPSK"/>
+                <w:sz w:val="32"/>
+                <w:szCs w:val="32"/>
+                <w:cs/>
+              </w:rPr>
+              <w:t>ในฝงไคลเอนต</w:t>
+            </w:r>
+            <w:proofErr w:type="spellEnd"/>
+            <w:r>
+              <w:rPr>
+                <w:rFonts w:ascii="TH SarabunPSK" w:hAnsi="TH SarabunPSK" w:cs="TH SarabunPSK"/>
+                <w:sz w:val="32"/>
+                <w:szCs w:val="32"/>
+                <w:cs/>
+              </w:rPr>
+              <w:t></w:t>
+            </w:r>
+            <w:r>
+              <w:rPr>
+                <w:rFonts w:ascii="TH SarabunPSK" w:hAnsi="TH SarabunPSK" w:cs="TH SarabunPSK" w:hint="cs"/>
+                <w:sz w:val="32"/>
+                <w:szCs w:val="32"/>
+                <w:cs/>
+              </w:rPr>
+              <w:t xml:space="preserve"> </w:t>
+            </w:r>
+            <w:r>
+              <w:rPr>
+                <w:rFonts w:ascii="TH SarabunPSK" w:hAnsi="TH SarabunPSK" w:cs="TH SarabunPSK"/>
+                <w:sz w:val="32"/>
+                <w:szCs w:val="32"/>
+                <w:cs/>
+              </w:rPr>
+              <w:t>(</w:t>
+            </w:r>
+            <w:r>
+              <w:rPr>
+                <w:rFonts w:ascii="TH SarabunPSK" w:hAnsi="TH SarabunPSK" w:cs="TH SarabunPSK"/>
+                <w:sz w:val="32"/>
+                <w:szCs w:val="32"/>
+              </w:rPr>
+              <w:t>Client)</w:t>
+            </w:r>
+          </w:p>
+          <w:p>
+            <w:pPr>
+              <w:rPr>
+                <w:rFonts w:ascii="TH SarabunPSK" w:hAnsi="TH SarabunPSK" w:cs="TH SarabunPSK"/>
+                <w:sz w:val="32"/>
+                <w:szCs w:val="32"/>
+              </w:rPr>
+            </w:pPr>
+          </w:p>
+          <w:p>
+            <w:pPr>
+              <w:rPr>
+                <w:rFonts w:ascii="TH SarabunPSK" w:hAnsi="TH SarabunPSK" w:cs="TH SarabunPSK"/>
+                <w:b/>
+                <w:bCs/>
+                <w:sz w:val="32"/>
+                <w:szCs w:val="32"/>
+              </w:rPr>
+            </w:pPr>
+            <w:r>
+              <w:rPr>
+                <w:rFonts w:ascii="TH SarabunPSK" w:hAnsi="TH SarabunPSK" w:cs="TH SarabunPSK"/>
+                <w:b/>
+                <w:bCs/>
+                <w:sz w:val="32"/>
+                <w:szCs w:val="32"/>
+                <w:cs/>
+              </w:rPr>
+              <w:t xml:space="preserve">ความสามารถของภาษา </w:t>
+            </w:r>
+            <w:r>
+              <w:rPr>
+                <w:rFonts w:ascii="TH SarabunPSK" w:hAnsi="TH SarabunPSK" w:cs="TH SarabunPSK"/>
+                <w:b/>
+                <w:bCs/>
+                <w:sz w:val="32"/>
+                <w:szCs w:val="32"/>
+              </w:rPr>
+              <w:t>PHP</w:t>
+            </w:r>
+          </w:p>
+          <w:p>
+            <w:pPr>
+              <w:ind w:left="720"/>
+              <w:rPr>
+                <w:rFonts w:ascii="TH SarabunPSK" w:hAnsi="TH SarabunPSK" w:cs="TH SarabunPSK"/>
+                <w:sz w:val="32"/>
+                <w:szCs w:val="32"/>
+              </w:rPr>
+            </w:pPr>
+            <w:r>
+              <w:rPr>
+                <w:rFonts w:ascii="TH SarabunPSK" w:hAnsi="TH SarabunPSK" w:cs="TH SarabunPSK"/>
+                <w:sz w:val="32"/>
+                <w:szCs w:val="32"/>
+              </w:rPr>
+              <w:t xml:space="preserve">PHP </w:t>
+            </w:r>
+            <w:proofErr w:type="spellStart"/>
+            <w:r>
+              <w:rPr>
+                <w:rFonts w:ascii="TH SarabunPSK" w:hAnsi="TH SarabunPSK" w:cs="TH SarabunPSK"/>
+                <w:sz w:val="32"/>
+                <w:szCs w:val="32"/>
+                <w:cs/>
+              </w:rPr>
+              <w:t>เป</w:t>
+            </w:r>
+            <w:proofErr w:type="spellEnd"/>
+            <w:r>
+              <w:rPr>
+                <w:rFonts w:ascii="TH SarabunPSK" w:hAnsi="TH SarabunPSK" w:cs="TH SarabunPSK"/>
+                <w:sz w:val="32"/>
+                <w:szCs w:val="32"/>
+                <w:cs/>
+              </w:rPr>
+              <w:t></w:t>
+            </w:r>
+            <w:proofErr w:type="spellStart"/>
+            <w:r>
+              <w:rPr>
+                <w:rFonts w:ascii="TH SarabunPSK" w:hAnsi="TH SarabunPSK" w:cs="TH SarabunPSK"/>
+                <w:sz w:val="32"/>
+                <w:szCs w:val="32"/>
+                <w:cs/>
+              </w:rPr>
+              <w:t>นภาษาสคริปต</w:t>
+            </w:r>
+            <w:proofErr w:type="spellEnd"/>
+            <w:r>
+              <w:rPr>
+                <w:rFonts w:ascii="TH SarabunPSK" w:hAnsi="TH SarabunPSK" w:cs="TH SarabunPSK"/>
+                <w:sz w:val="32"/>
+                <w:szCs w:val="32"/>
+                <w:cs/>
+              </w:rPr>
+              <w:t>ที่มีการประมวลผลและแปล</w:t>
+            </w:r>
+            <w:proofErr w:type="spellStart"/>
+            <w:r>
+              <w:rPr>
+                <w:rFonts w:ascii="TH SarabunPSK" w:hAnsi="TH SarabunPSK" w:cs="TH SarabunPSK"/>
+                <w:sz w:val="32"/>
+                <w:szCs w:val="32"/>
+                <w:cs/>
+              </w:rPr>
+              <w:t>คําสั่ง</w:t>
+            </w:r>
+            <w:proofErr w:type="spellEnd"/>
+            <w:r>
+              <w:rPr>
+                <w:rFonts w:ascii="TH SarabunPSK" w:hAnsi="TH SarabunPSK" w:cs="TH SarabunPSK"/>
+                <w:sz w:val="32"/>
+                <w:szCs w:val="32"/>
+                <w:cs/>
+              </w:rPr>
+              <w:t>ประเภท</w:t>
+            </w:r>
+            <w:proofErr w:type="spellStart"/>
+            <w:r>
+              <w:rPr>
+                <w:rFonts w:ascii="TH SarabunPSK" w:hAnsi="TH SarabunPSK" w:cs="TH SarabunPSK"/>
+                <w:sz w:val="32"/>
+                <w:szCs w:val="32"/>
+                <w:cs/>
+              </w:rPr>
+              <w:t>เซิร</w:t>
+            </w:r>
+            <w:proofErr w:type="spellEnd"/>
+            <w:r>
+              <w:rPr>
+                <w:rFonts w:ascii="TH SarabunPSK" w:hAnsi="TH SarabunPSK" w:cs="TH SarabunPSK"/>
+                <w:sz w:val="32"/>
+                <w:szCs w:val="32"/>
+                <w:cs/>
+              </w:rPr>
+              <w:t></w:t>
+            </w:r>
+            <w:proofErr w:type="spellStart"/>
+            <w:r>
+              <w:rPr>
+                <w:rFonts w:ascii="TH SarabunPSK" w:hAnsi="TH SarabunPSK" w:cs="TH SarabunPSK"/>
+                <w:sz w:val="32"/>
+                <w:szCs w:val="32"/>
+                <w:cs/>
+              </w:rPr>
+              <w:t>ฟเว</w:t>
+            </w:r>
+            <w:proofErr w:type="spellEnd"/>
+            <w:r>
+              <w:rPr>
+                <w:rFonts w:ascii="TH SarabunPSK" w:hAnsi="TH SarabunPSK" w:cs="TH SarabunPSK"/>
+                <w:sz w:val="32"/>
+                <w:szCs w:val="32"/>
+                <w:cs/>
+              </w:rPr>
+              <w:t>อร</w:t>
+            </w:r>
+            <w:proofErr w:type="spellStart"/>
+            <w:r>
+              <w:rPr>
+                <w:rFonts w:ascii="TH SarabunPSK" w:hAnsi="TH SarabunPSK" w:cs="TH SarabunPSK"/>
+                <w:sz w:val="32"/>
+                <w:szCs w:val="32"/>
+                <w:cs/>
+              </w:rPr>
+              <w:t>ไซด</w:t>
+            </w:r>
+            <w:proofErr w:type="spellEnd"/>
+            <w:r>
+              <w:rPr>
+                <w:rFonts w:ascii="TH SarabunPSK" w:hAnsi="TH SarabunPSK" w:cs="TH SarabunPSK"/>
+                <w:sz w:val="32"/>
+                <w:szCs w:val="32"/>
+                <w:cs/>
+              </w:rPr>
+              <w:t></w:t>
+            </w:r>
+            <w:proofErr w:type="spellStart"/>
+            <w:r>
+              <w:rPr>
+                <w:rFonts w:ascii="TH SarabunPSK" w:hAnsi="TH SarabunPSK" w:cs="TH SarabunPSK"/>
+                <w:sz w:val="32"/>
+                <w:szCs w:val="32"/>
+                <w:cs/>
+              </w:rPr>
+              <w:t>สคริปต</w:t>
+            </w:r>
+            <w:proofErr w:type="spellEnd"/>
+            <w:r>
+              <w:rPr>
+                <w:rFonts w:ascii="TH SarabunPSK" w:hAnsi="TH SarabunPSK" w:cs="TH SarabunPSK"/>
+                <w:sz w:val="32"/>
+                <w:szCs w:val="32"/>
+                <w:cs/>
+              </w:rPr>
+              <w:t>มีรูปแบบ</w:t>
+            </w:r>
+          </w:p>
+          <w:p>
+            <w:pPr>
+              <w:rPr>
+                <w:rFonts w:ascii="TH SarabunPSK" w:hAnsi="TH SarabunPSK" w:cs="TH SarabunPSK"/>
+                <w:sz w:val="32"/>
+                <w:szCs w:val="32"/>
+              </w:rPr>
+            </w:pPr>
+            <w:r>
+              <w:rPr>
+                <w:rFonts w:ascii="TH SarabunPSK" w:hAnsi="TH SarabunPSK" w:cs="TH SarabunPSK"/>
+                <w:sz w:val="32"/>
+                <w:szCs w:val="32"/>
+                <w:cs/>
+              </w:rPr>
+              <w:t>ในการเขียน</w:t>
+            </w:r>
+            <w:proofErr w:type="spellStart"/>
+            <w:r>
+              <w:rPr>
+                <w:rFonts w:ascii="TH SarabunPSK" w:hAnsi="TH SarabunPSK" w:cs="TH SarabunPSK"/>
+                <w:sz w:val="32"/>
+                <w:szCs w:val="32"/>
+                <w:cs/>
+              </w:rPr>
+              <w:t>คําสั่ง</w:t>
+            </w:r>
+            <w:proofErr w:type="spellEnd"/>
+            <w:r>
+              <w:rPr>
+                <w:rFonts w:ascii="TH SarabunPSK" w:hAnsi="TH SarabunPSK" w:cs="TH SarabunPSK"/>
+                <w:sz w:val="32"/>
+                <w:szCs w:val="32"/>
+                <w:cs/>
+              </w:rPr>
+              <w:t xml:space="preserve"> (</w:t>
+            </w:r>
+            <w:r>
+              <w:rPr>
+                <w:rFonts w:ascii="TH SarabunPSK" w:hAnsi="TH SarabunPSK" w:cs="TH SarabunPSK"/>
+                <w:sz w:val="32"/>
+                <w:szCs w:val="32"/>
+              </w:rPr>
+              <w:t xml:space="preserve">Statement) </w:t>
+            </w:r>
+            <w:r>
+              <w:rPr>
+                <w:rFonts w:ascii="TH SarabunPSK" w:hAnsi="TH SarabunPSK" w:cs="TH SarabunPSK"/>
+                <w:sz w:val="32"/>
+                <w:szCs w:val="32"/>
+                <w:cs/>
+              </w:rPr>
+              <w:t>การ</w:t>
+            </w:r>
+            <w:proofErr w:type="spellStart"/>
+            <w:r>
+              <w:rPr>
+                <w:rFonts w:ascii="TH SarabunPSK" w:hAnsi="TH SarabunPSK" w:cs="TH SarabunPSK"/>
+                <w:sz w:val="32"/>
+                <w:szCs w:val="32"/>
+                <w:cs/>
+              </w:rPr>
+              <w:t>ทํางาน</w:t>
+            </w:r>
+            <w:proofErr w:type="spellEnd"/>
+            <w:r>
+              <w:rPr>
+                <w:rFonts w:ascii="TH SarabunPSK" w:hAnsi="TH SarabunPSK" w:cs="TH SarabunPSK"/>
+                <w:sz w:val="32"/>
+                <w:szCs w:val="32"/>
+                <w:cs/>
+              </w:rPr>
+              <w:t>คล</w:t>
+            </w:r>
+            <w:proofErr w:type="spellStart"/>
+            <w:r>
+              <w:rPr>
+                <w:rFonts w:ascii="TH SarabunPSK" w:hAnsi="TH SarabunPSK" w:cs="TH SarabunPSK"/>
+                <w:sz w:val="32"/>
+                <w:szCs w:val="32"/>
+                <w:cs/>
+              </w:rPr>
+              <w:t>าย</w:t>
+            </w:r>
+            <w:proofErr w:type="spellEnd"/>
+            <w:r>
+              <w:rPr>
+                <w:rFonts w:ascii="TH SarabunPSK" w:hAnsi="TH SarabunPSK" w:cs="TH SarabunPSK"/>
+                <w:sz w:val="32"/>
+                <w:szCs w:val="32"/>
+                <w:cs/>
+              </w:rPr>
+              <w:t xml:space="preserve">กับภาษา </w:t>
+            </w:r>
+            <w:r>
+              <w:rPr>
+                <w:rFonts w:ascii="TH SarabunPSK" w:hAnsi="TH SarabunPSK" w:cs="TH SarabunPSK"/>
+                <w:sz w:val="32"/>
+                <w:szCs w:val="32"/>
+              </w:rPr>
+              <w:t xml:space="preserve">Perl </w:t>
+            </w:r>
+            <w:r>
+              <w:rPr>
+                <w:rFonts w:ascii="TH SarabunPSK" w:hAnsi="TH SarabunPSK" w:cs="TH SarabunPSK"/>
+                <w:sz w:val="32"/>
+                <w:szCs w:val="32"/>
+                <w:cs/>
+              </w:rPr>
+              <w:t xml:space="preserve">หรือภาษา </w:t>
+            </w:r>
+            <w:r>
+              <w:rPr>
+                <w:rFonts w:ascii="TH SarabunPSK" w:hAnsi="TH SarabunPSK" w:cs="TH SarabunPSK"/>
+                <w:sz w:val="32"/>
+                <w:szCs w:val="32"/>
+              </w:rPr>
+              <w:t xml:space="preserve">C </w:t>
+            </w:r>
+            <w:r>
+              <w:rPr>
+                <w:rFonts w:ascii="TH SarabunPSK" w:hAnsi="TH SarabunPSK" w:cs="TH SarabunPSK"/>
+                <w:sz w:val="32"/>
+                <w:szCs w:val="32"/>
+                <w:cs/>
+              </w:rPr>
+              <w:t>และสามารถ</w:t>
+            </w:r>
+            <w:proofErr w:type="spellStart"/>
+            <w:r>
+              <w:rPr>
+                <w:rFonts w:ascii="TH SarabunPSK" w:hAnsi="TH SarabunPSK" w:cs="TH SarabunPSK"/>
+                <w:sz w:val="32"/>
+                <w:szCs w:val="32"/>
+                <w:cs/>
+              </w:rPr>
+              <w:t>ทํางานร</w:t>
+            </w:r>
+            <w:proofErr w:type="spellEnd"/>
+            <w:r>
+              <w:rPr>
+                <w:rFonts w:ascii="TH SarabunPSK" w:hAnsi="TH SarabunPSK" w:cs="TH SarabunPSK"/>
+                <w:sz w:val="32"/>
+                <w:szCs w:val="32"/>
+                <w:cs/>
+              </w:rPr>
+              <w:t></w:t>
+            </w:r>
+            <w:proofErr w:type="spellStart"/>
+            <w:r>
+              <w:rPr>
+                <w:rFonts w:ascii="TH SarabunPSK" w:hAnsi="TH SarabunPSK" w:cs="TH SarabunPSK"/>
+                <w:sz w:val="32"/>
+                <w:szCs w:val="32"/>
+                <w:cs/>
+              </w:rPr>
+              <w:t>วม</w:t>
+            </w:r>
+            <w:proofErr w:type="spellEnd"/>
+            <w:r>
+              <w:rPr>
+                <w:rFonts w:ascii="TH SarabunPSK" w:hAnsi="TH SarabunPSK" w:cs="TH SarabunPSK"/>
+                <w:sz w:val="32"/>
+                <w:szCs w:val="32"/>
+                <w:cs/>
+              </w:rPr>
+              <w:t>กับ</w:t>
+            </w:r>
+          </w:p>
+          <w:p>
+            <w:pPr>
+              <w:rPr>
+                <w:rFonts w:ascii="TH SarabunPSK" w:hAnsi="TH SarabunPSK" w:cs="TH SarabunPSK" w:hint="cs"/>
+                <w:sz w:val="32"/>
+                <w:szCs w:val="32"/>
+              </w:rPr>
+            </w:pPr>
+            <w:r>
+              <w:rPr>
+                <w:rFonts w:ascii="TH SarabunPSK" w:hAnsi="TH SarabunPSK" w:cs="TH SarabunPSK"/>
+                <w:sz w:val="32"/>
+                <w:szCs w:val="32"/>
+                <w:cs/>
+              </w:rPr>
+              <w:t xml:space="preserve">ภาษา </w:t>
+            </w:r>
+            <w:r>
+              <w:rPr>
+                <w:rFonts w:ascii="TH SarabunPSK" w:hAnsi="TH SarabunPSK" w:cs="TH SarabunPSK"/>
+                <w:sz w:val="32"/>
+                <w:szCs w:val="32"/>
+              </w:rPr>
+              <w:t xml:space="preserve">HTML </w:t>
+            </w:r>
+            <w:r>
+              <w:rPr>
+                <w:rFonts w:ascii="TH SarabunPSK" w:hAnsi="TH SarabunPSK" w:cs="TH SarabunPSK"/>
+                <w:sz w:val="32"/>
+                <w:szCs w:val="32"/>
+                <w:cs/>
+              </w:rPr>
+              <w:t>ได</w:t>
+            </w:r>
+            <w:proofErr w:type="spellStart"/>
+            <w:r>
+              <w:rPr>
+                <w:rFonts w:ascii="TH SarabunPSK" w:hAnsi="TH SarabunPSK" w:cs="TH SarabunPSK"/>
+                <w:sz w:val="32"/>
+                <w:szCs w:val="32"/>
+                <w:cs/>
+              </w:rPr>
+              <w:t>เป</w:t>
+            </w:r>
+            <w:proofErr w:type="spellEnd"/>
+            <w:r>
+              <w:rPr>
+                <w:rFonts w:ascii="TH SarabunPSK" w:hAnsi="TH SarabunPSK" w:cs="TH SarabunPSK"/>
+                <w:sz w:val="32"/>
+                <w:szCs w:val="32"/>
+                <w:cs/>
+              </w:rPr>
+              <w:t></w:t>
+            </w:r>
+            <w:proofErr w:type="spellStart"/>
+            <w:r>
+              <w:rPr>
+                <w:rFonts w:ascii="TH SarabunPSK" w:hAnsi="TH SarabunPSK" w:cs="TH SarabunPSK"/>
+                <w:sz w:val="32"/>
+                <w:szCs w:val="32"/>
+                <w:cs/>
+              </w:rPr>
+              <w:t>นอย</w:t>
+            </w:r>
+            <w:proofErr w:type="spellEnd"/>
+            <w:r>
+              <w:rPr>
+                <w:rFonts w:ascii="TH SarabunPSK" w:hAnsi="TH SarabunPSK" w:cs="TH SarabunPSK"/>
+                <w:sz w:val="32"/>
+                <w:szCs w:val="32"/>
+                <w:cs/>
+              </w:rPr>
+              <w:t></w:t>
+            </w:r>
+            <w:proofErr w:type="spellStart"/>
+            <w:r>
+              <w:rPr>
+                <w:rFonts w:ascii="TH SarabunPSK" w:hAnsi="TH SarabunPSK" w:cs="TH SarabunPSK"/>
+                <w:sz w:val="32"/>
+                <w:szCs w:val="32"/>
+                <w:cs/>
+              </w:rPr>
+              <w:t>าง</w:t>
+            </w:r>
+            <w:proofErr w:type="spellEnd"/>
+            <w:r>
+              <w:rPr>
+                <w:rFonts w:ascii="TH SarabunPSK" w:hAnsi="TH SarabunPSK" w:cs="TH SarabunPSK"/>
+                <w:sz w:val="32"/>
+                <w:szCs w:val="32"/>
+                <w:cs/>
+              </w:rPr>
+              <w:t xml:space="preserve">ดีความสามารถของภาษา </w:t>
+            </w:r>
+            <w:r>
+              <w:rPr>
+                <w:rFonts w:ascii="TH SarabunPSK" w:hAnsi="TH SarabunPSK" w:cs="TH SarabunPSK"/>
+                <w:sz w:val="32"/>
+                <w:szCs w:val="32"/>
+              </w:rPr>
+              <w:t xml:space="preserve">PHP </w:t>
+            </w:r>
+            <w:r>
+              <w:rPr>
+                <w:rFonts w:ascii="TH SarabunPSK" w:hAnsi="TH SarabunPSK" w:cs="TH SarabunPSK"/>
+                <w:sz w:val="32"/>
+                <w:szCs w:val="32"/>
+                <w:cs/>
+              </w:rPr>
+              <w:t xml:space="preserve">มีรายละเอียด </w:t>
+            </w:r>
+            <w:proofErr w:type="spellStart"/>
+            <w:r>
+              <w:rPr>
+                <w:rFonts w:ascii="TH SarabunPSK" w:hAnsi="TH SarabunPSK" w:cs="TH SarabunPSK"/>
+                <w:sz w:val="32"/>
+                <w:szCs w:val="32"/>
+                <w:cs/>
+              </w:rPr>
+              <w:t>ดังต</w:t>
+            </w:r>
+            <w:proofErr w:type="spellEnd"/>
+            <w:r>
+              <w:rPr>
+                <w:rFonts w:ascii="TH SarabunPSK" w:hAnsi="TH SarabunPSK" w:cs="TH SarabunPSK"/>
+                <w:sz w:val="32"/>
+                <w:szCs w:val="32"/>
+                <w:cs/>
+              </w:rPr>
+              <w:t></w:t>
+            </w:r>
+            <w:proofErr w:type="spellStart"/>
+            <w:r>
+              <w:rPr>
+                <w:rFonts w:ascii="TH SarabunPSK" w:hAnsi="TH SarabunPSK" w:cs="TH SarabunPSK"/>
+                <w:sz w:val="32"/>
+                <w:szCs w:val="32"/>
+                <w:cs/>
+              </w:rPr>
+              <w:t>อไป</w:t>
+            </w:r>
+            <w:proofErr w:type="spellEnd"/>
+            <w:r>
+              <w:rPr>
+                <w:rFonts w:ascii="TH SarabunPSK" w:hAnsi="TH SarabunPSK" w:cs="TH SarabunPSK"/>
+                <w:sz w:val="32"/>
+                <w:szCs w:val="32"/>
+                <w:cs/>
+              </w:rPr>
+              <w:t>น</w:t>
+            </w:r>
+            <w:r>
+              <w:rPr>
+                <w:rFonts w:ascii="TH SarabunPSK" w:hAnsi="TH SarabunPSK" w:cs="TH SarabunPSK" w:hint="cs"/>
+                <w:sz w:val="32"/>
+                <w:szCs w:val="32"/>
+                <w:cs/>
+              </w:rPr>
+              <w:t>ี้</w:t>
+            </w:r>
+          </w:p>
+          <w:p>
+            <w:pPr>
+              <w:ind w:left="720"/>
+              <w:rPr>
+                <w:rFonts w:ascii="TH SarabunPSK" w:hAnsi="TH SarabunPSK" w:cs="TH SarabunPSK"/>
+                <w:sz w:val="32"/>
+                <w:szCs w:val="32"/>
+              </w:rPr>
+            </w:pPr>
+            <w:r>
+              <w:rPr>
+                <w:rFonts w:ascii="TH SarabunPSK" w:hAnsi="TH SarabunPSK" w:cs="TH SarabunPSK"/>
+                <w:sz w:val="32"/>
+                <w:szCs w:val="32"/>
+                <w:cs/>
+              </w:rPr>
+              <w:t xml:space="preserve">1.2.1 </w:t>
+            </w:r>
+            <w:proofErr w:type="spellStart"/>
+            <w:r>
+              <w:rPr>
+                <w:rFonts w:ascii="TH SarabunPSK" w:hAnsi="TH SarabunPSK" w:cs="TH SarabunPSK"/>
+                <w:sz w:val="32"/>
+                <w:szCs w:val="32"/>
+                <w:cs/>
+              </w:rPr>
+              <w:t>เป</w:t>
+            </w:r>
+            <w:proofErr w:type="spellEnd"/>
+            <w:r>
+              <w:rPr>
+                <w:rFonts w:ascii="TH SarabunPSK" w:hAnsi="TH SarabunPSK" w:cs="TH SarabunPSK"/>
+                <w:sz w:val="32"/>
+                <w:szCs w:val="32"/>
+                <w:cs/>
+              </w:rPr>
+              <w:t></w:t>
+            </w:r>
+            <w:proofErr w:type="spellStart"/>
+            <w:r>
+              <w:rPr>
+                <w:rFonts w:ascii="TH SarabunPSK" w:hAnsi="TH SarabunPSK" w:cs="TH SarabunPSK"/>
+                <w:sz w:val="32"/>
+                <w:szCs w:val="32"/>
+                <w:cs/>
+              </w:rPr>
+              <w:t>นตัว</w:t>
+            </w:r>
+            <w:proofErr w:type="spellEnd"/>
+            <w:r>
+              <w:rPr>
+                <w:rFonts w:ascii="TH SarabunPSK" w:hAnsi="TH SarabunPSK" w:cs="TH SarabunPSK"/>
+                <w:sz w:val="32"/>
+                <w:szCs w:val="32"/>
+                <w:cs/>
+              </w:rPr>
+              <w:t>แปลภาษาที่มี</w:t>
+            </w:r>
+            <w:r>
+              <w:rPr>
+                <w:rFonts w:ascii="TH SarabunPSK" w:hAnsi="TH SarabunPSK" w:cs="TH SarabunPSK" w:hint="cs"/>
+                <w:sz w:val="32"/>
+                <w:szCs w:val="32"/>
+                <w:cs/>
+              </w:rPr>
+              <w:t>สามารถ</w:t>
+            </w:r>
+            <w:r>
+              <w:rPr>
+                <w:rFonts w:ascii="TH SarabunPSK" w:hAnsi="TH SarabunPSK" w:cs="TH SarabunPSK"/>
+                <w:sz w:val="32"/>
+                <w:szCs w:val="32"/>
+                <w:cs/>
+              </w:rPr>
+              <w:t>ดาวนโหลดและติดตั้งบนเว็บ</w:t>
+            </w:r>
+            <w:proofErr w:type="spellStart"/>
+            <w:r>
+              <w:rPr>
+                <w:rFonts w:ascii="TH SarabunPSK" w:hAnsi="TH SarabunPSK" w:cs="TH SarabunPSK"/>
+                <w:sz w:val="32"/>
+                <w:szCs w:val="32"/>
+                <w:cs/>
+              </w:rPr>
+              <w:t>เซิร</w:t>
+            </w:r>
+            <w:proofErr w:type="spellEnd"/>
+            <w:r>
+              <w:rPr>
+                <w:rFonts w:ascii="TH SarabunPSK" w:hAnsi="TH SarabunPSK" w:cs="TH SarabunPSK"/>
+                <w:sz w:val="32"/>
+                <w:szCs w:val="32"/>
+                <w:cs/>
+              </w:rPr>
+              <w:t></w:t>
+            </w:r>
+            <w:proofErr w:type="spellStart"/>
+            <w:r>
+              <w:rPr>
+                <w:rFonts w:ascii="TH SarabunPSK" w:hAnsi="TH SarabunPSK" w:cs="TH SarabunPSK"/>
+                <w:sz w:val="32"/>
+                <w:szCs w:val="32"/>
+                <w:cs/>
+              </w:rPr>
+              <w:t>ฟเว</w:t>
+            </w:r>
+            <w:proofErr w:type="spellEnd"/>
+            <w:r>
+              <w:rPr>
+                <w:rFonts w:ascii="TH SarabunPSK" w:hAnsi="TH SarabunPSK" w:cs="TH SarabunPSK"/>
+                <w:sz w:val="32"/>
+                <w:szCs w:val="32"/>
+                <w:cs/>
+              </w:rPr>
+              <w:t>อร</w:t>
+            </w:r>
+          </w:p>
+          <w:p>
+            <w:pPr>
+              <w:ind w:left="720"/>
+              <w:rPr>
+                <w:rFonts w:ascii="TH SarabunPSK" w:hAnsi="TH SarabunPSK" w:cs="TH SarabunPSK"/>
+                <w:sz w:val="32"/>
+                <w:szCs w:val="32"/>
+              </w:rPr>
+            </w:pPr>
+            <w:r>
+              <w:rPr>
+                <w:rFonts w:ascii="TH SarabunPSK" w:hAnsi="TH SarabunPSK" w:cs="TH SarabunPSK"/>
+                <w:sz w:val="32"/>
+                <w:szCs w:val="32"/>
+                <w:cs/>
+              </w:rPr>
+              <w:t xml:space="preserve">1.2.2 </w:t>
+            </w:r>
+            <w:proofErr w:type="spellStart"/>
+            <w:r>
+              <w:rPr>
+                <w:rFonts w:ascii="TH SarabunPSK" w:hAnsi="TH SarabunPSK" w:cs="TH SarabunPSK"/>
+                <w:sz w:val="32"/>
+                <w:szCs w:val="32"/>
+                <w:cs/>
+              </w:rPr>
+              <w:t>เป</w:t>
+            </w:r>
+            <w:proofErr w:type="spellEnd"/>
+            <w:r>
+              <w:rPr>
+                <w:rFonts w:ascii="TH SarabunPSK" w:hAnsi="TH SarabunPSK" w:cs="TH SarabunPSK"/>
+                <w:sz w:val="32"/>
+                <w:szCs w:val="32"/>
+                <w:cs/>
+              </w:rPr>
+              <w:t></w:t>
+            </w:r>
+            <w:proofErr w:type="spellStart"/>
+            <w:r>
+              <w:rPr>
+                <w:rFonts w:ascii="TH SarabunPSK" w:hAnsi="TH SarabunPSK" w:cs="TH SarabunPSK"/>
+                <w:sz w:val="32"/>
+                <w:szCs w:val="32"/>
+                <w:cs/>
+              </w:rPr>
+              <w:t>นภาษาสคริปต</w:t>
+            </w:r>
+            <w:proofErr w:type="spellEnd"/>
+            <w:r>
+              <w:rPr>
+                <w:rFonts w:ascii="TH SarabunPSK" w:hAnsi="TH SarabunPSK" w:cs="TH SarabunPSK"/>
+                <w:sz w:val="32"/>
+                <w:szCs w:val="32"/>
+                <w:cs/>
+              </w:rPr>
+              <w:t>ประเภทเว็บ</w:t>
+            </w:r>
+            <w:proofErr w:type="spellStart"/>
+            <w:r>
+              <w:rPr>
+                <w:rFonts w:ascii="TH SarabunPSK" w:hAnsi="TH SarabunPSK" w:cs="TH SarabunPSK"/>
+                <w:sz w:val="32"/>
+                <w:szCs w:val="32"/>
+                <w:cs/>
+              </w:rPr>
+              <w:t>เซิร</w:t>
+            </w:r>
+            <w:proofErr w:type="spellEnd"/>
+            <w:r>
+              <w:rPr>
+                <w:rFonts w:ascii="TH SarabunPSK" w:hAnsi="TH SarabunPSK" w:cs="TH SarabunPSK"/>
+                <w:sz w:val="32"/>
+                <w:szCs w:val="32"/>
+                <w:cs/>
+              </w:rPr>
+              <w:t></w:t>
+            </w:r>
+            <w:proofErr w:type="spellStart"/>
+            <w:r>
+              <w:rPr>
+                <w:rFonts w:ascii="TH SarabunPSK" w:hAnsi="TH SarabunPSK" w:cs="TH SarabunPSK"/>
+                <w:sz w:val="32"/>
+                <w:szCs w:val="32"/>
+                <w:cs/>
+              </w:rPr>
+              <w:t>ฟเว</w:t>
+            </w:r>
+            <w:proofErr w:type="spellEnd"/>
+            <w:r>
+              <w:rPr>
+                <w:rFonts w:ascii="TH SarabunPSK" w:hAnsi="TH SarabunPSK" w:cs="TH SarabunPSK"/>
+                <w:sz w:val="32"/>
+                <w:szCs w:val="32"/>
+                <w:cs/>
+              </w:rPr>
+              <w:t>อร แล</w:t>
+            </w:r>
+            <w:proofErr w:type="spellStart"/>
+            <w:r>
+              <w:rPr>
+                <w:rFonts w:ascii="TH SarabunPSK" w:hAnsi="TH SarabunPSK" w:cs="TH SarabunPSK"/>
+                <w:sz w:val="32"/>
+                <w:szCs w:val="32"/>
+                <w:cs/>
+              </w:rPr>
+              <w:t>วแปลงเป</w:t>
+            </w:r>
+            <w:proofErr w:type="spellEnd"/>
+            <w:r>
+              <w:rPr>
+                <w:rFonts w:ascii="TH SarabunPSK" w:hAnsi="TH SarabunPSK" w:cs="TH SarabunPSK"/>
+                <w:sz w:val="32"/>
+                <w:szCs w:val="32"/>
+                <w:cs/>
+              </w:rPr>
+              <w:t></w:t>
+            </w:r>
+            <w:proofErr w:type="spellStart"/>
+            <w:r>
+              <w:rPr>
+                <w:rFonts w:ascii="TH SarabunPSK" w:hAnsi="TH SarabunPSK" w:cs="TH SarabunPSK"/>
+                <w:sz w:val="32"/>
+                <w:szCs w:val="32"/>
+                <w:cs/>
+              </w:rPr>
+              <w:t>นเอก</w:t>
+            </w:r>
+            <w:proofErr w:type="spellEnd"/>
+            <w:r>
+              <w:rPr>
+                <w:rFonts w:ascii="TH SarabunPSK" w:hAnsi="TH SarabunPSK" w:cs="TH SarabunPSK"/>
+                <w:sz w:val="32"/>
+                <w:szCs w:val="32"/>
+                <w:cs/>
+              </w:rPr>
+              <w:t>สารในรูปแบบ</w:t>
+            </w:r>
+            <w:proofErr w:type="spellStart"/>
+            <w:r>
+              <w:rPr>
+                <w:rFonts w:ascii="TH SarabunPSK" w:hAnsi="TH SarabunPSK" w:cs="TH SarabunPSK"/>
+                <w:sz w:val="32"/>
+                <w:szCs w:val="32"/>
+                <w:cs/>
+              </w:rPr>
+              <w:t>บราวเซอร</w:t>
+            </w:r>
+            <w:proofErr w:type="spellEnd"/>
+            <w:r>
+              <w:rPr>
+                <w:rFonts w:ascii="TH SarabunPSK" w:hAnsi="TH SarabunPSK" w:cs="TH SarabunPSK"/>
+                <w:sz w:val="32"/>
+                <w:szCs w:val="32"/>
+                <w:cs/>
+              </w:rPr>
+              <w:t></w:t>
+            </w:r>
+            <w:proofErr w:type="spellStart"/>
+            <w:r>
+              <w:rPr>
+                <w:rFonts w:ascii="TH SarabunPSK" w:hAnsi="TH SarabunPSK" w:cs="TH SarabunPSK"/>
+                <w:sz w:val="32"/>
+                <w:szCs w:val="32"/>
+                <w:cs/>
+              </w:rPr>
+              <w:t>ในฝงไคลเอนต</w:t>
+            </w:r>
+            <w:proofErr w:type="spellEnd"/>
+            <w:r>
+              <w:rPr>
+                <w:rFonts w:ascii="TH SarabunPSK" w:hAnsi="TH SarabunPSK" w:cs="TH SarabunPSK"/>
+                <w:sz w:val="32"/>
+                <w:szCs w:val="32"/>
+                <w:cs/>
+              </w:rPr>
+              <w:t></w:t>
+            </w:r>
+          </w:p>
+          <w:p>
+            <w:pPr>
+              <w:ind w:left="720"/>
+              <w:rPr>
+                <w:rFonts w:ascii="TH SarabunPSK" w:hAnsi="TH SarabunPSK" w:cs="TH SarabunPSK" w:hint="cs"/>
+                <w:sz w:val="32"/>
+                <w:szCs w:val="32"/>
+              </w:rPr>
+            </w:pPr>
+            <w:r>
+              <w:rPr>
+                <w:rFonts w:ascii="TH SarabunPSK" w:hAnsi="TH SarabunPSK" w:cs="TH SarabunPSK"/>
+                <w:sz w:val="32"/>
+                <w:szCs w:val="32"/>
+                <w:cs/>
+              </w:rPr>
+              <w:t>1.2.3 สามารถ</w:t>
+            </w:r>
+            <w:proofErr w:type="spellStart"/>
+            <w:r>
+              <w:rPr>
+                <w:rFonts w:ascii="TH SarabunPSK" w:hAnsi="TH SarabunPSK" w:cs="TH SarabunPSK"/>
+                <w:sz w:val="32"/>
+                <w:szCs w:val="32"/>
+                <w:cs/>
+              </w:rPr>
+              <w:t>ทํางาน</w:t>
+            </w:r>
+            <w:proofErr w:type="spellEnd"/>
+            <w:r>
+              <w:rPr>
+                <w:rFonts w:ascii="TH SarabunPSK" w:hAnsi="TH SarabunPSK" w:cs="TH SarabunPSK"/>
+                <w:sz w:val="32"/>
+                <w:szCs w:val="32"/>
+                <w:cs/>
+              </w:rPr>
+              <w:t>บนระบบ</w:t>
+            </w:r>
+            <w:r>
+              <w:rPr>
+                <w:rFonts w:ascii="TH SarabunPSK" w:hAnsi="TH SarabunPSK" w:cs="TH SarabunPSK"/>
+                <w:sz w:val="32"/>
+                <w:szCs w:val="32"/>
+              </w:rPr>
+              <w:t xml:space="preserve"> </w:t>
+            </w:r>
+            <w:r>
+              <w:rPr>
+                <w:rFonts w:ascii="TH SarabunPSK" w:hAnsi="TH SarabunPSK" w:cs="TH SarabunPSK"/>
+                <w:sz w:val="32"/>
+                <w:szCs w:val="32"/>
+              </w:rPr>
+              <w:t xml:space="preserve">Windows, Mac OS </w:t>
+            </w:r>
+            <w:r>
+              <w:rPr>
+                <w:rFonts w:ascii="TH SarabunPSK" w:hAnsi="TH SarabunPSK" w:cs="TH SarabunPSK" w:hint="cs"/>
+                <w:sz w:val="32"/>
+                <w:szCs w:val="32"/>
+                <w:cs/>
+              </w:rPr>
+              <w:t>เป็นต้น</w:t>
+            </w:r>
+          </w:p>
+          <w:p>
+            <w:pPr>
+              <w:ind w:left="720"/>
+              <w:rPr>
+                <w:rFonts w:ascii="TH SarabunPSK" w:hAnsi="TH SarabunPSK" w:cs="TH SarabunPSK" w:hint="cs"/>
+                <w:sz w:val="32"/>
+                <w:szCs w:val="32"/>
+              </w:rPr>
+            </w:pPr>
+            <w:r>
+              <w:rPr>
+                <w:rFonts w:ascii="TH SarabunPSK" w:hAnsi="TH SarabunPSK" w:cs="TH SarabunPSK"/>
+                <w:sz w:val="32"/>
+                <w:szCs w:val="32"/>
+                <w:cs/>
+              </w:rPr>
+              <w:t>1.2.4 สามารถ</w:t>
+            </w:r>
+            <w:proofErr w:type="spellStart"/>
+            <w:r>
+              <w:rPr>
+                <w:rFonts w:ascii="TH SarabunPSK" w:hAnsi="TH SarabunPSK" w:cs="TH SarabunPSK"/>
+                <w:sz w:val="32"/>
+                <w:szCs w:val="32"/>
+                <w:cs/>
+              </w:rPr>
+              <w:t>ทํางานร</w:t>
+            </w:r>
+            <w:proofErr w:type="spellEnd"/>
+            <w:r>
+              <w:rPr>
+                <w:rFonts w:ascii="TH SarabunPSK" w:hAnsi="TH SarabunPSK" w:cs="TH SarabunPSK"/>
+                <w:sz w:val="32"/>
+                <w:szCs w:val="32"/>
+                <w:cs/>
+              </w:rPr>
+              <w:t></w:t>
+            </w:r>
+            <w:proofErr w:type="spellStart"/>
+            <w:r>
+              <w:rPr>
+                <w:rFonts w:ascii="TH SarabunPSK" w:hAnsi="TH SarabunPSK" w:cs="TH SarabunPSK"/>
+                <w:sz w:val="32"/>
+                <w:szCs w:val="32"/>
+                <w:cs/>
+              </w:rPr>
+              <w:t>วม</w:t>
+            </w:r>
+            <w:proofErr w:type="spellEnd"/>
+            <w:r>
+              <w:rPr>
+                <w:rFonts w:ascii="TH SarabunPSK" w:hAnsi="TH SarabunPSK" w:cs="TH SarabunPSK"/>
+                <w:sz w:val="32"/>
+                <w:szCs w:val="32"/>
+                <w:cs/>
+              </w:rPr>
+              <w:t>กับ</w:t>
+            </w:r>
+            <w:r>
+              <w:rPr>
+                <w:rFonts w:ascii="TH SarabunPSK" w:hAnsi="TH SarabunPSK" w:cs="TH SarabunPSK"/>
+                <w:sz w:val="32"/>
+                <w:szCs w:val="32"/>
+              </w:rPr>
+              <w:t xml:space="preserve"> Apache, </w:t>
+            </w:r>
+            <w:r>
+              <w:rPr>
+                <w:rFonts w:ascii="TH SarabunPSK" w:hAnsi="TH SarabunPSK" w:cs="TH SarabunPSK"/>
+                <w:sz w:val="32"/>
+                <w:szCs w:val="32"/>
+              </w:rPr>
+              <w:t>Internet Information Service</w:t>
+            </w:r>
+            <w:r>
+              <w:rPr>
+                <w:rFonts w:ascii="TH SarabunPSK" w:hAnsi="TH SarabunPSK" w:cs="TH SarabunPSK"/>
+                <w:sz w:val="32"/>
+                <w:szCs w:val="32"/>
+              </w:rPr>
+              <w:t xml:space="preserve"> </w:t>
+            </w:r>
+            <w:r>
+              <w:rPr>
+                <w:rFonts w:ascii="TH SarabunPSK" w:hAnsi="TH SarabunPSK" w:cs="TH SarabunPSK" w:hint="cs"/>
+                <w:sz w:val="32"/>
+                <w:szCs w:val="32"/>
+                <w:cs/>
+              </w:rPr>
+              <w:t>เป็นต้น</w:t>
+            </w:r>
+          </w:p>
+          <w:p>
+            <w:pPr>
+              <w:ind w:left="720"/>
+              <w:rPr>
+                <w:rFonts w:ascii="TH SarabunPSK" w:hAnsi="TH SarabunPSK" w:cs="TH SarabunPSK" w:hint="cs"/>
+                <w:sz w:val="32"/>
+                <w:szCs w:val="32"/>
+              </w:rPr>
+            </w:pPr>
+            <w:r>
+              <w:rPr>
+                <w:rFonts w:ascii="TH SarabunPSK" w:hAnsi="TH SarabunPSK" w:cs="TH SarabunPSK"/>
+                <w:sz w:val="32"/>
+                <w:szCs w:val="32"/>
+                <w:cs/>
+              </w:rPr>
+              <w:t>1.2.5 สามารถเขียนโปรแกรมเชิงวัตถุ</w:t>
+            </w:r>
+          </w:p>
+          <w:p>
+            <w:pPr>
+              <w:ind w:left="720"/>
+              <w:rPr>
+                <w:rFonts w:ascii="TH SarabunPSK" w:hAnsi="TH SarabunPSK" w:cs="TH SarabunPSK" w:hint="cs"/>
+                <w:sz w:val="32"/>
+                <w:szCs w:val="32"/>
+              </w:rPr>
+            </w:pPr>
+            <w:r>
+              <w:rPr>
+                <w:rFonts w:ascii="TH SarabunPSK" w:hAnsi="TH SarabunPSK" w:cs="TH SarabunPSK"/>
+                <w:sz w:val="32"/>
+                <w:szCs w:val="32"/>
+                <w:cs/>
+              </w:rPr>
+              <w:t>1.2.6 สามารถ</w:t>
+            </w:r>
+            <w:proofErr w:type="spellStart"/>
+            <w:r>
+              <w:rPr>
+                <w:rFonts w:ascii="TH SarabunPSK" w:hAnsi="TH SarabunPSK" w:cs="TH SarabunPSK"/>
+                <w:sz w:val="32"/>
+                <w:szCs w:val="32"/>
+                <w:cs/>
+              </w:rPr>
+              <w:t>ทํางานร</w:t>
+            </w:r>
+            <w:proofErr w:type="spellEnd"/>
+            <w:r>
+              <w:rPr>
+                <w:rFonts w:ascii="TH SarabunPSK" w:hAnsi="TH SarabunPSK" w:cs="TH SarabunPSK"/>
+                <w:sz w:val="32"/>
+                <w:szCs w:val="32"/>
+                <w:cs/>
+              </w:rPr>
+              <w:t></w:t>
+            </w:r>
+            <w:proofErr w:type="spellStart"/>
+            <w:r>
+              <w:rPr>
+                <w:rFonts w:ascii="TH SarabunPSK" w:hAnsi="TH SarabunPSK" w:cs="TH SarabunPSK"/>
+                <w:sz w:val="32"/>
+                <w:szCs w:val="32"/>
+                <w:cs/>
+              </w:rPr>
+              <w:t>วม</w:t>
+            </w:r>
+            <w:proofErr w:type="spellEnd"/>
+            <w:r>
+              <w:rPr>
+                <w:rFonts w:ascii="TH SarabunPSK" w:hAnsi="TH SarabunPSK" w:cs="TH SarabunPSK"/>
+                <w:sz w:val="32"/>
+                <w:szCs w:val="32"/>
+                <w:cs/>
+              </w:rPr>
+              <w:t>กับ</w:t>
+            </w:r>
+            <w:r>
+              <w:rPr>
+                <w:rFonts w:ascii="TH SarabunPSK" w:hAnsi="TH SarabunPSK" w:cs="TH SarabunPSK" w:hint="cs"/>
+                <w:sz w:val="32"/>
+                <w:szCs w:val="32"/>
+                <w:cs/>
+              </w:rPr>
+              <w:t xml:space="preserve"> </w:t>
+            </w:r>
+            <w:r>
+              <w:rPr>
+                <w:rFonts w:ascii="TH SarabunPSK" w:hAnsi="TH SarabunPSK" w:cs="TH SarabunPSK"/>
+                <w:sz w:val="32"/>
+                <w:szCs w:val="32"/>
+              </w:rPr>
+              <w:t xml:space="preserve">MySQL, </w:t>
+            </w:r>
+            <w:proofErr w:type="spellStart"/>
+            <w:r>
+              <w:rPr>
+                <w:rFonts w:ascii="TH SarabunPSK" w:hAnsi="TH SarabunPSK" w:cs="TH SarabunPSK"/>
+                <w:sz w:val="32"/>
+                <w:szCs w:val="32"/>
+              </w:rPr>
+              <w:t>Sysbase</w:t>
+            </w:r>
+            <w:proofErr w:type="spellEnd"/>
+            <w:r>
+              <w:rPr>
+                <w:rFonts w:ascii="TH SarabunPSK" w:hAnsi="TH SarabunPSK" w:cs="TH SarabunPSK"/>
+                <w:sz w:val="32"/>
+                <w:szCs w:val="32"/>
+              </w:rPr>
+              <w:t xml:space="preserve"> </w:t>
+            </w:r>
+            <w:r>
+              <w:rPr>
+                <w:rFonts w:ascii="TH SarabunPSK" w:hAnsi="TH SarabunPSK" w:cs="TH SarabunPSK" w:hint="cs"/>
+                <w:sz w:val="32"/>
+                <w:szCs w:val="32"/>
+                <w:cs/>
+              </w:rPr>
+              <w:t>เป็นต้น</w:t>
+            </w:r>
+          </w:p>
+          <w:p>
+            <w:pPr>
+              <w:ind w:left="720"/>
+              <w:rPr>
+                <w:rFonts w:ascii="TH SarabunPSK" w:hAnsi="TH SarabunPSK" w:cs="TH SarabunPSK"/>
+                <w:sz w:val="32"/>
+                <w:szCs w:val="32"/>
+              </w:rPr>
+            </w:pPr>
+            <w:r>
+              <w:rPr>
+                <w:rFonts w:ascii="TH SarabunPSK" w:hAnsi="TH SarabunPSK" w:cs="TH SarabunPSK"/>
+                <w:sz w:val="32"/>
+                <w:szCs w:val="32"/>
+                <w:cs/>
+              </w:rPr>
+              <w:t>1.2.7 สามารถ</w:t>
+            </w:r>
+            <w:proofErr w:type="spellStart"/>
+            <w:r>
+              <w:rPr>
+                <w:rFonts w:ascii="TH SarabunPSK" w:hAnsi="TH SarabunPSK" w:cs="TH SarabunPSK"/>
+                <w:sz w:val="32"/>
+                <w:szCs w:val="32"/>
+                <w:cs/>
+              </w:rPr>
+              <w:t>ติดต</w:t>
+            </w:r>
+            <w:proofErr w:type="spellEnd"/>
+            <w:r>
+              <w:rPr>
+                <w:rFonts w:ascii="TH SarabunPSK" w:hAnsi="TH SarabunPSK" w:cs="TH SarabunPSK"/>
+                <w:sz w:val="32"/>
+                <w:szCs w:val="32"/>
+                <w:cs/>
+              </w:rPr>
+              <w:t></w:t>
+            </w:r>
+            <w:proofErr w:type="spellStart"/>
+            <w:r>
+              <w:rPr>
+                <w:rFonts w:ascii="TH SarabunPSK" w:hAnsi="TH SarabunPSK" w:cs="TH SarabunPSK"/>
+                <w:sz w:val="32"/>
+                <w:szCs w:val="32"/>
+                <w:cs/>
+              </w:rPr>
+              <w:t>อและทํางาน</w:t>
+            </w:r>
+            <w:proofErr w:type="spellEnd"/>
+            <w:r>
+              <w:rPr>
+                <w:rFonts w:ascii="TH SarabunPSK" w:hAnsi="TH SarabunPSK" w:cs="TH SarabunPSK"/>
+                <w:sz w:val="32"/>
+                <w:szCs w:val="32"/>
+              </w:rPr>
+              <w:t xml:space="preserve"> </w:t>
+            </w:r>
+            <w:r>
+              <w:rPr>
+                <w:rFonts w:ascii="TH SarabunPSK" w:hAnsi="TH SarabunPSK" w:cs="TH SarabunPSK"/>
+                <w:sz w:val="32"/>
+                <w:szCs w:val="32"/>
+              </w:rPr>
+              <w:t>SNMP, POP</w:t>
+            </w:r>
+            <w:r>
+              <w:rPr>
+                <w:rFonts w:ascii="TH SarabunPSK" w:hAnsi="TH SarabunPSK" w:cs="TH SarabunPSK"/>
+                <w:sz w:val="32"/>
+                <w:szCs w:val="32"/>
+                <w:cs/>
+              </w:rPr>
+              <w:t xml:space="preserve">3 และ </w:t>
+            </w:r>
+            <w:r>
+              <w:rPr>
+                <w:rFonts w:ascii="TH SarabunPSK" w:hAnsi="TH SarabunPSK" w:cs="TH SarabunPSK"/>
+                <w:sz w:val="32"/>
+                <w:szCs w:val="32"/>
+              </w:rPr>
+              <w:t>HTTP (Hypertext Transfer Protocol)</w:t>
+            </w:r>
+          </w:p>
+          <w:p>
+            <w:pPr>
+              <w:rPr>
+                <w:rFonts w:ascii="TH SarabunPSK" w:hAnsi="TH SarabunPSK" w:cs="TH SarabunPSK"/>
+                <w:b/>
+                <w:bCs/>
+                <w:sz w:val="32"/>
+                <w:szCs w:val="32"/>
+              </w:rPr>
+            </w:pPr>
+            <w:r>
+              <w:rPr>
+                <w:rFonts w:ascii="TH SarabunPSK" w:hAnsi="TH SarabunPSK" w:cs="TH SarabunPSK"/>
+                <w:b/>
+                <w:bCs/>
+                <w:sz w:val="32"/>
+                <w:szCs w:val="32"/>
+                <w:cs/>
+              </w:rPr>
+              <w:lastRenderedPageBreak/>
+              <w:t>ประวัติความ</w:t>
+            </w:r>
+            <w:proofErr w:type="spellStart"/>
+            <w:r>
+              <w:rPr>
+                <w:rFonts w:ascii="TH SarabunPSK" w:hAnsi="TH SarabunPSK" w:cs="TH SarabunPSK"/>
+                <w:b/>
+                <w:bCs/>
+                <w:sz w:val="32"/>
+                <w:szCs w:val="32"/>
+                <w:cs/>
+              </w:rPr>
+              <w:t>เป</w:t>
+            </w:r>
+            <w:proofErr w:type="spellEnd"/>
+            <w:r>
+              <w:rPr>
+                <w:rFonts w:ascii="TH SarabunPSK" w:hAnsi="TH SarabunPSK" w:cs="TH SarabunPSK"/>
+                <w:b/>
+                <w:bCs/>
+                <w:sz w:val="32"/>
+                <w:szCs w:val="32"/>
+                <w:cs/>
+              </w:rPr>
+              <w:t></w:t>
+            </w:r>
+            <w:proofErr w:type="spellStart"/>
+            <w:r>
+              <w:rPr>
+                <w:rFonts w:ascii="TH SarabunPSK" w:hAnsi="TH SarabunPSK" w:cs="TH SarabunPSK"/>
+                <w:b/>
+                <w:bCs/>
+                <w:sz w:val="32"/>
+                <w:szCs w:val="32"/>
+                <w:cs/>
+              </w:rPr>
+              <w:t>นมา</w:t>
+            </w:r>
+            <w:proofErr w:type="spellEnd"/>
+          </w:p>
+          <w:p>
+            <w:pPr>
+              <w:ind w:firstLine="720"/>
+              <w:rPr>
+                <w:rFonts w:ascii="TH SarabunPSK" w:hAnsi="TH SarabunPSK" w:cs="TH SarabunPSK"/>
+                <w:sz w:val="32"/>
+                <w:szCs w:val="32"/>
+              </w:rPr>
+            </w:pPr>
+            <w:r>
+              <w:rPr>
+                <w:rFonts w:ascii="TH SarabunPSK" w:hAnsi="TH SarabunPSK" w:cs="TH SarabunPSK"/>
+                <w:sz w:val="32"/>
+                <w:szCs w:val="32"/>
+                <w:cs/>
+              </w:rPr>
+              <w:t xml:space="preserve">ภาษา </w:t>
+            </w:r>
+            <w:r>
+              <w:rPr>
+                <w:rFonts w:ascii="TH SarabunPSK" w:hAnsi="TH SarabunPSK" w:cs="TH SarabunPSK"/>
+                <w:sz w:val="32"/>
+                <w:szCs w:val="32"/>
+              </w:rPr>
+              <w:t xml:space="preserve">PHP </w:t>
+            </w:r>
+            <w:r>
+              <w:rPr>
+                <w:rFonts w:ascii="TH SarabunPSK" w:hAnsi="TH SarabunPSK" w:cs="TH SarabunPSK"/>
+                <w:sz w:val="32"/>
+                <w:szCs w:val="32"/>
+                <w:cs/>
+              </w:rPr>
+              <w:t xml:space="preserve">ถูกสร้างขึ้นในปี ค.ศ.1994 โดย </w:t>
+            </w:r>
+            <w:proofErr w:type="spellStart"/>
+            <w:r>
+              <w:rPr>
+                <w:rFonts w:ascii="TH SarabunPSK" w:hAnsi="TH SarabunPSK" w:cs="TH SarabunPSK"/>
+                <w:sz w:val="32"/>
+                <w:szCs w:val="32"/>
+              </w:rPr>
+              <w:t>Rasmus</w:t>
+            </w:r>
+            <w:proofErr w:type="spellEnd"/>
+            <w:r>
+              <w:rPr>
+                <w:rFonts w:ascii="TH SarabunPSK" w:hAnsi="TH SarabunPSK" w:cs="TH SarabunPSK"/>
+                <w:sz w:val="32"/>
+                <w:szCs w:val="32"/>
+              </w:rPr>
+              <w:t xml:space="preserve"> </w:t>
+            </w:r>
+            <w:proofErr w:type="spellStart"/>
+            <w:r>
+              <w:rPr>
+                <w:rFonts w:ascii="TH SarabunPSK" w:hAnsi="TH SarabunPSK" w:cs="TH SarabunPSK"/>
+                <w:sz w:val="32"/>
+                <w:szCs w:val="32"/>
+              </w:rPr>
+              <w:t>Lerdorf</w:t>
+            </w:r>
+            <w:proofErr w:type="spellEnd"/>
+            <w:r>
+              <w:rPr>
+                <w:rFonts w:ascii="TH SarabunPSK" w:hAnsi="TH SarabunPSK" w:cs="TH SarabunPSK"/>
+                <w:sz w:val="32"/>
+                <w:szCs w:val="32"/>
+              </w:rPr>
+              <w:t xml:space="preserve"> </w:t>
+            </w:r>
+            <w:r>
+              <w:rPr>
+                <w:rFonts w:ascii="TH SarabunPSK" w:hAnsi="TH SarabunPSK" w:cs="TH SarabunPSK"/>
+                <w:sz w:val="32"/>
+                <w:szCs w:val="32"/>
+                <w:cs/>
+              </w:rPr>
+              <w:t xml:space="preserve">เป็นผู้เริ่มต้นพัฒนา จุดเริ่มต้นมาจากความต้องการที่จะบันทึกข้อมูลผู้ที่เข้ามาเยี่ยมชมเว็บไซต์ส่วนตัวที่สร้างขึ้น โดยแนวคิดคือ การเขียนโปรแกรมด้วยภาษา </w:t>
+            </w:r>
+            <w:r>
+              <w:rPr>
+                <w:rFonts w:ascii="TH SarabunPSK" w:hAnsi="TH SarabunPSK" w:cs="TH SarabunPSK"/>
+                <w:sz w:val="32"/>
+                <w:szCs w:val="32"/>
+              </w:rPr>
+              <w:t xml:space="preserve">C </w:t>
+            </w:r>
+            <w:r>
+              <w:rPr>
+                <w:rFonts w:ascii="TH SarabunPSK" w:hAnsi="TH SarabunPSK" w:cs="TH SarabunPSK"/>
+                <w:sz w:val="32"/>
+                <w:szCs w:val="32"/>
+                <w:cs/>
+              </w:rPr>
+              <w:t xml:space="preserve">แต่ต้องการแยกส่วนที่เป็นภาษา </w:t>
+            </w:r>
+            <w:r>
+              <w:rPr>
+                <w:rFonts w:ascii="TH SarabunPSK" w:hAnsi="TH SarabunPSK" w:cs="TH SarabunPSK"/>
+                <w:sz w:val="32"/>
+                <w:szCs w:val="32"/>
+              </w:rPr>
+              <w:t xml:space="preserve">HTML </w:t>
+            </w:r>
+            <w:r>
+              <w:rPr>
+                <w:rFonts w:ascii="TH SarabunPSK" w:hAnsi="TH SarabunPSK" w:cs="TH SarabunPSK"/>
+                <w:sz w:val="32"/>
+                <w:szCs w:val="32"/>
+                <w:cs/>
+              </w:rPr>
+              <w:t xml:space="preserve">ออกจากภาษา </w:t>
+            </w:r>
+            <w:r>
+              <w:rPr>
+                <w:rFonts w:ascii="TH SarabunPSK" w:hAnsi="TH SarabunPSK" w:cs="TH SarabunPSK"/>
+                <w:sz w:val="32"/>
+                <w:szCs w:val="32"/>
+              </w:rPr>
+              <w:t xml:space="preserve">C </w:t>
+            </w:r>
+            <w:r>
+              <w:rPr>
+                <w:rFonts w:ascii="TH SarabunPSK" w:hAnsi="TH SarabunPSK" w:cs="TH SarabunPSK"/>
+                <w:sz w:val="32"/>
+                <w:szCs w:val="32"/>
+                <w:cs/>
+              </w:rPr>
+              <w:t>และเป็นเหตุผลสำคัญทำให้สร้างโค้ด (</w:t>
+            </w:r>
+            <w:r>
+              <w:rPr>
+                <w:rFonts w:ascii="TH SarabunPSK" w:hAnsi="TH SarabunPSK" w:cs="TH SarabunPSK"/>
+                <w:sz w:val="32"/>
+                <w:szCs w:val="32"/>
+              </w:rPr>
+              <w:t xml:space="preserve">Code) </w:t>
+            </w:r>
+            <w:r>
+              <w:rPr>
+                <w:rFonts w:ascii="TH SarabunPSK" w:hAnsi="TH SarabunPSK" w:cs="TH SarabunPSK"/>
+                <w:sz w:val="32"/>
+                <w:szCs w:val="32"/>
+                <w:cs/>
+              </w:rPr>
+              <w:t xml:space="preserve">ของภาษา </w:t>
+            </w:r>
+            <w:r>
+              <w:rPr>
+                <w:rFonts w:ascii="TH SarabunPSK" w:hAnsi="TH SarabunPSK" w:cs="TH SarabunPSK"/>
+                <w:sz w:val="32"/>
+                <w:szCs w:val="32"/>
+              </w:rPr>
+              <w:t xml:space="preserve">HTML </w:t>
+            </w:r>
+            <w:r>
+              <w:rPr>
+                <w:rFonts w:ascii="TH SarabunPSK" w:hAnsi="TH SarabunPSK" w:cs="TH SarabunPSK"/>
+                <w:sz w:val="32"/>
+                <w:szCs w:val="32"/>
+                <w:cs/>
+              </w:rPr>
+              <w:t xml:space="preserve">ขึ้นมาใหม่ และตั้งชื่อว่า </w:t>
+            </w:r>
+            <w:r>
+              <w:rPr>
+                <w:rFonts w:ascii="TH SarabunPSK" w:hAnsi="TH SarabunPSK" w:cs="TH SarabunPSK"/>
+                <w:sz w:val="32"/>
+                <w:szCs w:val="32"/>
+              </w:rPr>
+              <w:t>Personal Home Page (PHP-Tools)</w:t>
+            </w:r>
+          </w:p>
+          <w:p>
+            <w:pPr>
+              <w:ind w:firstLine="720"/>
+              <w:rPr>
+                <w:rFonts w:ascii="TH SarabunPSK" w:hAnsi="TH SarabunPSK" w:cs="TH SarabunPSK"/>
+                <w:sz w:val="32"/>
+                <w:szCs w:val="32"/>
+              </w:rPr>
+            </w:pPr>
+            <w:r>
+              <w:rPr>
+                <w:rFonts w:ascii="TH SarabunPSK" w:hAnsi="TH SarabunPSK" w:cs="TH SarabunPSK"/>
+                <w:sz w:val="32"/>
+                <w:szCs w:val="32"/>
+                <w:cs/>
+              </w:rPr>
+              <w:t>หลังจากพัฒนาภาษา</w:t>
+            </w:r>
+            <w:r>
+              <w:rPr>
+                <w:rFonts w:ascii="TH SarabunPSK" w:hAnsi="TH SarabunPSK" w:cs="TH SarabunPSK"/>
+                <w:sz w:val="32"/>
+                <w:szCs w:val="32"/>
+              </w:rPr>
+              <w:t xml:space="preserve"> PHP </w:t>
+            </w:r>
+            <w:r>
+              <w:rPr>
+                <w:rFonts w:ascii="TH SarabunPSK" w:hAnsi="TH SarabunPSK" w:cs="TH SarabunPSK"/>
+                <w:sz w:val="32"/>
+                <w:szCs w:val="32"/>
+                <w:cs/>
+              </w:rPr>
+              <w:t>ขึ้นมาแล้ว ก็เริ่มแจกจ่ายให้บุคคลทั่วไปใช้งาน แต่ในช่วงแรก</w:t>
+            </w:r>
+            <w:r>
+              <w:rPr>
+                <w:rFonts w:ascii="TH SarabunPSK" w:hAnsi="TH SarabunPSK" w:cs="TH SarabunPSK" w:hint="cs"/>
+                <w:sz w:val="32"/>
+                <w:szCs w:val="32"/>
+                <w:cs/>
+              </w:rPr>
+              <w:t xml:space="preserve">ภาษา </w:t>
+            </w:r>
+            <w:r>
+              <w:rPr>
+                <w:rFonts w:ascii="TH SarabunPSK" w:hAnsi="TH SarabunPSK" w:cs="TH SarabunPSK"/>
+                <w:sz w:val="32"/>
+                <w:szCs w:val="32"/>
+              </w:rPr>
+              <w:t xml:space="preserve">PHP </w:t>
+            </w:r>
+            <w:r>
+              <w:rPr>
+                <w:rFonts w:ascii="TH SarabunPSK" w:hAnsi="TH SarabunPSK" w:cs="TH SarabunPSK"/>
+                <w:sz w:val="32"/>
+                <w:szCs w:val="32"/>
+                <w:cs/>
+              </w:rPr>
+              <w:t>ยังไม่มีความสามารถมากนักต่อมาในปี ค.ศ.</w:t>
+            </w:r>
+            <w:r>
+              <w:rPr>
+                <w:rFonts w:ascii="TH SarabunPSK" w:hAnsi="TH SarabunPSK" w:cs="TH SarabunPSK"/>
+                <w:sz w:val="32"/>
+                <w:szCs w:val="32"/>
+              </w:rPr>
+              <w:t xml:space="preserve">1995 </w:t>
+            </w:r>
+            <w:r>
+              <w:rPr>
+                <w:rFonts w:ascii="TH SarabunPSK" w:hAnsi="TH SarabunPSK" w:cs="TH SarabunPSK"/>
+                <w:sz w:val="32"/>
+                <w:szCs w:val="32"/>
+                <w:cs/>
+              </w:rPr>
+              <w:t>มีการพัฒนาเพิ่มขีดความสามารถให้</w:t>
+            </w:r>
+            <w:r>
+              <w:rPr>
+                <w:rFonts w:ascii="TH SarabunPSK" w:hAnsi="TH SarabunPSK" w:cs="TH SarabunPSK" w:hint="cs"/>
+                <w:sz w:val="32"/>
+                <w:szCs w:val="32"/>
+                <w:cs/>
+              </w:rPr>
+              <w:t xml:space="preserve">กับภาษา </w:t>
+            </w:r>
+            <w:r>
+              <w:rPr>
+                <w:rFonts w:ascii="TH SarabunPSK" w:hAnsi="TH SarabunPSK" w:cs="TH SarabunPSK"/>
+                <w:sz w:val="32"/>
+                <w:szCs w:val="32"/>
+              </w:rPr>
+              <w:t xml:space="preserve">PHP </w:t>
+            </w:r>
+            <w:r>
+              <w:rPr>
+                <w:rFonts w:ascii="TH SarabunPSK" w:hAnsi="TH SarabunPSK" w:cs="TH SarabunPSK"/>
+                <w:sz w:val="32"/>
+                <w:szCs w:val="32"/>
+                <w:cs/>
+              </w:rPr>
+              <w:t>ให้สามารถรับข้อมูลที่ส่งมาจากฟอร์ม</w:t>
+            </w:r>
+            <w:r>
+              <w:rPr>
+                <w:rFonts w:ascii="TH SarabunPSK" w:hAnsi="TH SarabunPSK" w:cs="TH SarabunPSK"/>
+                <w:sz w:val="32"/>
+                <w:szCs w:val="32"/>
+              </w:rPr>
+              <w:t xml:space="preserve"> (Form) </w:t>
+            </w:r>
+            <w:r>
+              <w:rPr>
+                <w:rFonts w:ascii="TH SarabunPSK" w:hAnsi="TH SarabunPSK" w:cs="TH SarabunPSK"/>
+                <w:sz w:val="32"/>
+                <w:szCs w:val="32"/>
+                <w:cs/>
+              </w:rPr>
+              <w:t xml:space="preserve">ของภาษา </w:t>
+            </w:r>
+            <w:r>
+              <w:rPr>
+                <w:rFonts w:ascii="TH SarabunPSK" w:hAnsi="TH SarabunPSK" w:cs="TH SarabunPSK"/>
+                <w:sz w:val="32"/>
+                <w:szCs w:val="32"/>
+              </w:rPr>
+              <w:t xml:space="preserve">HTML </w:t>
+            </w:r>
+            <w:r>
+              <w:rPr>
+                <w:rFonts w:ascii="TH SarabunPSK" w:hAnsi="TH SarabunPSK" w:cs="TH SarabunPSK"/>
+                <w:sz w:val="32"/>
+                <w:szCs w:val="32"/>
+                <w:cs/>
+              </w:rPr>
+              <w:t>รวมทั้งสามารถติดต่อกับฐานข้อมูล</w:t>
+            </w:r>
+            <w:r>
+              <w:rPr>
+                <w:rFonts w:ascii="TH SarabunPSK" w:hAnsi="TH SarabunPSK" w:cs="TH SarabunPSK"/>
+                <w:sz w:val="32"/>
+                <w:szCs w:val="32"/>
+              </w:rPr>
+              <w:t xml:space="preserve"> MySQL </w:t>
+            </w:r>
+            <w:r>
+              <w:rPr>
+                <w:rFonts w:ascii="TH SarabunPSK" w:hAnsi="TH SarabunPSK" w:cs="TH SarabunPSK" w:hint="cs"/>
+                <w:sz w:val="32"/>
+                <w:szCs w:val="32"/>
+                <w:cs/>
+              </w:rPr>
+              <w:t>ได้อีกด้วย</w:t>
+            </w:r>
+          </w:p>
+          <w:p>
+            <w:pPr>
+              <w:ind w:firstLine="720"/>
+              <w:rPr>
+                <w:rFonts w:ascii="TH SarabunPSK" w:hAnsi="TH SarabunPSK" w:cs="TH SarabunPSK"/>
+                <w:sz w:val="32"/>
+                <w:szCs w:val="32"/>
+              </w:rPr>
+            </w:pPr>
+            <w:r>
+              <w:rPr>
+                <w:rFonts w:ascii="TH SarabunPSK" w:hAnsi="TH SarabunPSK" w:cs="TH SarabunPSK"/>
+                <w:sz w:val="32"/>
+                <w:szCs w:val="32"/>
+                <w:cs/>
+              </w:rPr>
+              <w:t xml:space="preserve">ในปี ค.ศ.1997 ได้เปิดให้ผู้สนใจเข้าร่วมพัฒนาภาษา </w:t>
+            </w:r>
+            <w:r>
+              <w:rPr>
+                <w:rFonts w:ascii="TH SarabunPSK" w:hAnsi="TH SarabunPSK" w:cs="TH SarabunPSK"/>
+                <w:sz w:val="32"/>
+                <w:szCs w:val="32"/>
+              </w:rPr>
+              <w:t xml:space="preserve">PHP </w:t>
+            </w:r>
+            <w:r>
+              <w:rPr>
+                <w:rFonts w:ascii="TH SarabunPSK" w:hAnsi="TH SarabunPSK" w:cs="TH SarabunPSK"/>
+                <w:sz w:val="32"/>
+                <w:szCs w:val="32"/>
+                <w:cs/>
+              </w:rPr>
+              <w:t>และได้ผู้ร่วมพัฒนาเพิ่มอีก</w:t>
+            </w:r>
+            <w:r>
+              <w:rPr>
+                <w:rFonts w:ascii="TH SarabunPSK" w:hAnsi="TH SarabunPSK" w:cs="TH SarabunPSK"/>
+                <w:sz w:val="32"/>
+                <w:szCs w:val="32"/>
+              </w:rPr>
+              <w:t xml:space="preserve"> 2 </w:t>
+            </w:r>
+            <w:r>
+              <w:rPr>
+                <w:rFonts w:ascii="TH SarabunPSK" w:hAnsi="TH SarabunPSK" w:cs="TH SarabunPSK" w:hint="cs"/>
+                <w:sz w:val="32"/>
+                <w:szCs w:val="32"/>
+                <w:cs/>
+              </w:rPr>
+              <w:t xml:space="preserve">คน คือ </w:t>
+            </w:r>
+            <w:proofErr w:type="spellStart"/>
+            <w:r>
+              <w:rPr>
+                <w:rFonts w:ascii="TH SarabunPSK" w:hAnsi="TH SarabunPSK" w:cs="TH SarabunPSK"/>
+                <w:sz w:val="32"/>
+                <w:szCs w:val="32"/>
+              </w:rPr>
+              <w:t>Zeev</w:t>
+            </w:r>
+            <w:proofErr w:type="spellEnd"/>
+            <w:r>
+              <w:rPr>
+                <w:rFonts w:ascii="TH SarabunPSK" w:hAnsi="TH SarabunPSK" w:cs="TH SarabunPSK"/>
+                <w:sz w:val="32"/>
+                <w:szCs w:val="32"/>
+              </w:rPr>
+              <w:t xml:space="preserve"> </w:t>
+            </w:r>
+            <w:proofErr w:type="spellStart"/>
+            <w:r>
+              <w:rPr>
+                <w:rFonts w:ascii="TH SarabunPSK" w:hAnsi="TH SarabunPSK" w:cs="TH SarabunPSK"/>
+                <w:sz w:val="32"/>
+                <w:szCs w:val="32"/>
+              </w:rPr>
+              <w:t>Suraski</w:t>
+            </w:r>
+            <w:proofErr w:type="spellEnd"/>
+            <w:r>
+              <w:rPr>
+                <w:rFonts w:ascii="TH SarabunPSK" w:hAnsi="TH SarabunPSK" w:cs="TH SarabunPSK"/>
+                <w:sz w:val="32"/>
+                <w:szCs w:val="32"/>
+              </w:rPr>
+              <w:t xml:space="preserve"> </w:t>
+            </w:r>
+            <w:r>
+              <w:rPr>
+                <w:rFonts w:ascii="TH SarabunPSK" w:hAnsi="TH SarabunPSK" w:cs="TH SarabunPSK"/>
+                <w:sz w:val="32"/>
+                <w:szCs w:val="32"/>
+                <w:cs/>
+              </w:rPr>
+              <w:t xml:space="preserve">และ </w:t>
+            </w:r>
+            <w:proofErr w:type="spellStart"/>
+            <w:r>
+              <w:rPr>
+                <w:rFonts w:ascii="TH SarabunPSK" w:hAnsi="TH SarabunPSK" w:cs="TH SarabunPSK"/>
+                <w:sz w:val="32"/>
+                <w:szCs w:val="32"/>
+              </w:rPr>
+              <w:t>Andi</w:t>
+            </w:r>
+            <w:proofErr w:type="spellEnd"/>
+            <w:r>
+              <w:rPr>
+                <w:rFonts w:ascii="TH SarabunPSK" w:hAnsi="TH SarabunPSK" w:cs="TH SarabunPSK"/>
+                <w:sz w:val="32"/>
+                <w:szCs w:val="32"/>
+              </w:rPr>
+              <w:t xml:space="preserve"> </w:t>
+            </w:r>
+            <w:proofErr w:type="spellStart"/>
+            <w:r>
+              <w:rPr>
+                <w:rFonts w:ascii="TH SarabunPSK" w:hAnsi="TH SarabunPSK" w:cs="TH SarabunPSK"/>
+                <w:sz w:val="32"/>
+                <w:szCs w:val="32"/>
+              </w:rPr>
+              <w:t>Gutmans</w:t>
+            </w:r>
+            <w:proofErr w:type="spellEnd"/>
+            <w:r>
+              <w:rPr>
+                <w:rFonts w:ascii="TH SarabunPSK" w:hAnsi="TH SarabunPSK" w:cs="TH SarabunPSK" w:hint="cs"/>
+                <w:sz w:val="32"/>
+                <w:szCs w:val="32"/>
+                <w:cs/>
+              </w:rPr>
+              <w:t xml:space="preserve"> </w:t>
+            </w:r>
+            <w:r>
+              <w:rPr>
+                <w:rFonts w:ascii="TH SarabunPSK" w:hAnsi="TH SarabunPSK" w:cs="TH SarabunPSK"/>
+                <w:sz w:val="32"/>
+                <w:szCs w:val="32"/>
+                <w:cs/>
+              </w:rPr>
+              <w:t>ได้ช่วยกันปรับปรุงและพัฒนาโค้ดขึ้นมาใหม่ให้ดีขึ้นในหลาย</w:t>
+            </w:r>
+            <w:r>
+              <w:rPr>
+                <w:rFonts w:ascii="TH SarabunPSK" w:hAnsi="TH SarabunPSK" w:cs="TH SarabunPSK" w:hint="cs"/>
+                <w:sz w:val="32"/>
+                <w:szCs w:val="32"/>
+                <w:cs/>
+              </w:rPr>
+              <w:t xml:space="preserve"> </w:t>
+            </w:r>
+            <w:r>
+              <w:rPr>
+                <w:rFonts w:ascii="TH SarabunPSK" w:hAnsi="TH SarabunPSK" w:cs="TH SarabunPSK"/>
+                <w:sz w:val="32"/>
+                <w:szCs w:val="32"/>
+                <w:cs/>
+              </w:rPr>
+              <w:t>ๆ</w:t>
+            </w:r>
+            <w:r>
+              <w:rPr>
+                <w:rFonts w:ascii="TH SarabunPSK" w:hAnsi="TH SarabunPSK" w:cs="TH SarabunPSK" w:hint="cs"/>
+                <w:sz w:val="32"/>
+                <w:szCs w:val="32"/>
+                <w:cs/>
+              </w:rPr>
+              <w:t xml:space="preserve"> ด้าน </w:t>
+            </w:r>
+            <w:r>
+              <w:rPr>
+                <w:rFonts w:ascii="TH SarabunPSK" w:hAnsi="TH SarabunPSK" w:cs="TH SarabunPSK"/>
+                <w:sz w:val="32"/>
+                <w:szCs w:val="32"/>
+                <w:cs/>
+              </w:rPr>
+              <w:t>ทั้งแก้ไขข้อบกพร่อง เพิ่มประสิทธิภาพ</w:t>
+            </w:r>
+            <w:r>
+              <w:rPr>
+                <w:rFonts w:ascii="TH SarabunPSK" w:hAnsi="TH SarabunPSK" w:cs="TH SarabunPSK" w:hint="cs"/>
+                <w:sz w:val="32"/>
+                <w:szCs w:val="32"/>
+                <w:cs/>
+              </w:rPr>
+              <w:t xml:space="preserve"> และเพิ่มฟังก์ชันใหม่ ๆ มากขึ้น และสามารถเขียน</w:t>
+            </w:r>
+            <w:r>
+              <w:rPr>
+                <w:rFonts w:ascii="TH SarabunPSK" w:hAnsi="TH SarabunPSK" w:cs="TH SarabunPSK"/>
+                <w:sz w:val="32"/>
+                <w:szCs w:val="32"/>
+                <w:cs/>
+              </w:rPr>
+              <w:t>โปรแกรมเชิงวัตถุที่สมบูรณ์แบบ</w:t>
+            </w:r>
+            <w:r>
+              <w:rPr>
+                <w:rFonts w:ascii="TH SarabunPSK" w:hAnsi="TH SarabunPSK" w:cs="TH SarabunPSK" w:hint="cs"/>
+                <w:sz w:val="32"/>
+                <w:szCs w:val="32"/>
+                <w:cs/>
+              </w:rPr>
+              <w:t xml:space="preserve"> </w:t>
+            </w:r>
+            <w:r>
+              <w:rPr>
+                <w:rFonts w:ascii="TH SarabunPSK" w:hAnsi="TH SarabunPSK" w:cs="TH SarabunPSK"/>
+                <w:sz w:val="32"/>
+                <w:szCs w:val="32"/>
+                <w:cs/>
+              </w:rPr>
+              <w:t>สามารถทำงานร่วมกับเว็บเซิร์ฟเวอร์บนระบบปฏิบัติการหลายชนิด</w:t>
+            </w:r>
+            <w:r>
+              <w:rPr>
+                <w:rFonts w:ascii="TH SarabunPSK" w:hAnsi="TH SarabunPSK" w:cs="TH SarabunPSK" w:hint="cs"/>
+                <w:sz w:val="32"/>
+                <w:szCs w:val="32"/>
+                <w:cs/>
+              </w:rPr>
+              <w:t xml:space="preserve"> </w:t>
+            </w:r>
+            <w:r>
+              <w:rPr>
+                <w:rFonts w:ascii="TH SarabunPSK" w:hAnsi="TH SarabunPSK" w:cs="TH SarabunPSK"/>
+                <w:sz w:val="32"/>
+                <w:szCs w:val="32"/>
+                <w:cs/>
+              </w:rPr>
+              <w:t>จนเป็นที่นิยมในปัจจุบัน</w:t>
+            </w:r>
+            <w:r>
+              <w:rPr>
+                <w:rFonts w:ascii="TH SarabunPSK" w:hAnsi="TH SarabunPSK" w:cs="TH SarabunPSK" w:hint="cs"/>
+                <w:sz w:val="32"/>
+                <w:szCs w:val="32"/>
+                <w:cs/>
+              </w:rPr>
+              <w:t xml:space="preserve"> </w:t>
+            </w:r>
+            <w:r>
+              <w:rPr>
+                <w:rFonts w:ascii="TH SarabunPSK" w:hAnsi="TH SarabunPSK" w:cs="TH SarabunPSK"/>
+                <w:sz w:val="32"/>
+                <w:szCs w:val="32"/>
+                <w:cs/>
+              </w:rPr>
+              <w:t>และเปลี่ยนชื่อใหม่จากเดิม</w:t>
+            </w:r>
+            <w:r>
+              <w:rPr>
+                <w:rFonts w:ascii="TH SarabunPSK" w:hAnsi="TH SarabunPSK" w:cs="TH SarabunPSK" w:hint="cs"/>
+                <w:sz w:val="32"/>
+                <w:szCs w:val="32"/>
+                <w:cs/>
+              </w:rPr>
+              <w:t xml:space="preserve"> </w:t>
+            </w:r>
+            <w:r>
+              <w:rPr>
+                <w:rFonts w:ascii="TH SarabunPSK" w:hAnsi="TH SarabunPSK" w:cs="TH SarabunPSK"/>
+                <w:sz w:val="32"/>
+                <w:szCs w:val="32"/>
+              </w:rPr>
+              <w:t>Personal Home Page (PHP-Tools)</w:t>
+            </w:r>
+            <w:r>
+              <w:rPr>
+                <w:rFonts w:ascii="TH SarabunPSK" w:hAnsi="TH SarabunPSK" w:cs="TH SarabunPSK" w:hint="cs"/>
+                <w:sz w:val="32"/>
+                <w:szCs w:val="32"/>
+                <w:cs/>
+              </w:rPr>
+              <w:t xml:space="preserve"> เป็น </w:t>
+            </w:r>
+            <w:r>
+              <w:rPr>
+                <w:rFonts w:ascii="TH SarabunPSK" w:hAnsi="TH SarabunPSK" w:cs="TH SarabunPSK"/>
+                <w:sz w:val="32"/>
+                <w:szCs w:val="32"/>
+              </w:rPr>
+              <w:t>PHP (PHP: Hypertext Preprocessor)</w:t>
+            </w:r>
+          </w:p>
+          <w:p>
+            <w:pPr>
+              <w:ind w:firstLine="720"/>
+              <w:rPr>
+                <w:rFonts w:ascii="TH SarabunPSK" w:hAnsi="TH SarabunPSK" w:cs="TH SarabunPSK"/>
+                <w:sz w:val="32"/>
+                <w:szCs w:val="32"/>
+              </w:rPr>
+            </w:pPr>
+            <w:r>
+              <w:rPr>
+                <w:rFonts w:ascii="TH SarabunPSK" w:hAnsi="TH SarabunPSK" w:cs="TH SarabunPSK"/>
+                <w:sz w:val="32"/>
+                <w:szCs w:val="32"/>
+                <w:cs/>
+              </w:rPr>
+              <w:t xml:space="preserve">ปัจจุบันภาษา </w:t>
+            </w:r>
+            <w:r>
+              <w:rPr>
+                <w:rFonts w:ascii="TH SarabunPSK" w:hAnsi="TH SarabunPSK" w:cs="TH SarabunPSK"/>
+                <w:sz w:val="32"/>
+                <w:szCs w:val="32"/>
+              </w:rPr>
+              <w:t>PHP</w:t>
+            </w:r>
+            <w:r>
+              <w:rPr>
+                <w:rFonts w:ascii="TH SarabunPSK" w:hAnsi="TH SarabunPSK" w:cs="TH SarabunPSK"/>
+                <w:sz w:val="32"/>
+                <w:szCs w:val="32"/>
+              </w:rPr>
+              <w:t xml:space="preserve"> </w:t>
+            </w:r>
+            <w:r>
+              <w:rPr>
+                <w:rFonts w:ascii="TH SarabunPSK" w:hAnsi="TH SarabunPSK" w:cs="TH SarabunPSK"/>
+                <w:sz w:val="32"/>
+                <w:szCs w:val="32"/>
+                <w:cs/>
+              </w:rPr>
+              <w:t>ได้ผ่านการพัฒนามาหลายเวอร์ชัน (</w:t>
+            </w:r>
+            <w:r>
+              <w:rPr>
+                <w:rFonts w:ascii="TH SarabunPSK" w:hAnsi="TH SarabunPSK" w:cs="TH SarabunPSK"/>
+                <w:sz w:val="32"/>
+                <w:szCs w:val="32"/>
+              </w:rPr>
+              <w:t xml:space="preserve">Version) </w:t>
+            </w:r>
+            <w:r>
+              <w:rPr>
+                <w:rFonts w:ascii="TH SarabunPSK" w:hAnsi="TH SarabunPSK" w:cs="TH SarabunPSK"/>
+                <w:sz w:val="32"/>
+                <w:szCs w:val="32"/>
+                <w:cs/>
+              </w:rPr>
+              <w:t>มีเว็บไซต์เพื่อให้ผู้ใช้หรือผู้พัฒนาเว็บไซต์สามารถเข้าไป</w:t>
+            </w:r>
+            <w:r>
+              <w:rPr>
+                <w:rFonts w:ascii="TH SarabunPSK" w:hAnsi="TH SarabunPSK" w:cs="TH SarabunPSK" w:hint="cs"/>
+                <w:sz w:val="32"/>
+                <w:szCs w:val="32"/>
+                <w:cs/>
+              </w:rPr>
+              <w:t xml:space="preserve">ดาวน์โหลดได้ </w:t>
+            </w:r>
+            <w:r>
+              <w:rPr>
+                <w:rFonts w:ascii="TH SarabunPSK" w:hAnsi="TH SarabunPSK" w:cs="TH SarabunPSK"/>
+                <w:sz w:val="32"/>
+                <w:szCs w:val="32"/>
+                <w:cs/>
+              </w:rPr>
+              <w:t>รวมทั้งค้นหาข้อมูล วิธีการใช้งานฟังก์ชัน และสนทนากันระหว่างผู้ใช้ด้วยกัน</w:t>
+            </w:r>
+            <w:r>
+              <w:rPr>
+                <w:rFonts w:ascii="TH SarabunPSK" w:hAnsi="TH SarabunPSK" w:cs="TH SarabunPSK" w:hint="cs"/>
+                <w:sz w:val="32"/>
+                <w:szCs w:val="32"/>
+                <w:cs/>
+              </w:rPr>
+              <w:t xml:space="preserve"> ได้ที่เว็บไซต์ </w:t>
+            </w:r>
+            <w:r>
+              <w:rPr>
+                <w:rFonts w:ascii="TH SarabunPSK" w:hAnsi="TH SarabunPSK" w:cs="TH SarabunPSK"/>
+                <w:sz w:val="32"/>
+                <w:szCs w:val="32"/>
+              </w:rPr>
+              <w:t>php.net</w:t>
+            </w:r>
+          </w:p>
+          <w:p>
+            <w:pPr>
+              <w:rPr>
+                <w:rFonts w:ascii="TH SarabunPSK" w:hAnsi="TH SarabunPSK" w:cs="TH SarabunPSK"/>
+                <w:sz w:val="32"/>
+                <w:szCs w:val="32"/>
+              </w:rPr>
+            </w:pPr>
+          </w:p>
+          <w:p>
+            <w:pPr>
+              <w:rPr>
+                <w:rFonts w:ascii="TH SarabunPSK" w:hAnsi="TH SarabunPSK" w:cs="TH SarabunPSK"/>
+                <w:sz w:val="32"/>
+                <w:szCs w:val="32"/>
+              </w:rPr>
+            </w:pPr>
+            <w:r>
+              <w:rPr>
+                <w:rFonts w:ascii="TH SarabunPSK" w:hAnsi="TH SarabunPSK" w:cs="TH SarabunPSK" w:hint="cs"/>
+                <w:sz w:val="32"/>
+                <w:szCs w:val="32"/>
+                <w:cs/>
+              </w:rPr>
+              <w:t xml:space="preserve">หลักการทำงานของภาษา </w:t>
+            </w:r>
+            <w:r>
+              <w:rPr>
+                <w:rFonts w:ascii="TH SarabunPSK" w:hAnsi="TH SarabunPSK" w:cs="TH SarabunPSK"/>
+                <w:sz w:val="32"/>
+                <w:szCs w:val="32"/>
+              </w:rPr>
+              <w:t>PHP</w:t>
+            </w:r>
+          </w:p>
+          <w:p>
+            <w:pPr>
+              <w:ind w:left="34" w:firstLine="686"/>
+              <w:rPr>
+                <w:rFonts w:ascii="TH SarabunPSK" w:hAnsi="TH SarabunPSK" w:cs="TH SarabunPSK" w:hint="cs"/>
+                <w:sz w:val="32"/>
+                <w:szCs w:val="32"/>
+              </w:rPr>
+            </w:pPr>
+            <w:r>
+              <w:rPr>
+                <w:rFonts w:ascii="TH SarabunPSK" w:hAnsi="TH SarabunPSK" w:cs="TH SarabunPSK"/>
+                <w:sz w:val="32"/>
+                <w:szCs w:val="32"/>
+                <w:cs/>
+              </w:rPr>
+              <w:t xml:space="preserve">ภาษา </w:t>
+            </w:r>
+            <w:r>
+              <w:rPr>
+                <w:rFonts w:ascii="TH SarabunPSK" w:hAnsi="TH SarabunPSK" w:cs="TH SarabunPSK"/>
+                <w:sz w:val="32"/>
+                <w:szCs w:val="32"/>
+              </w:rPr>
+              <w:t xml:space="preserve">PHP </w:t>
+            </w:r>
+            <w:r>
+              <w:rPr>
+                <w:rFonts w:ascii="TH SarabunPSK" w:hAnsi="TH SarabunPSK" w:cs="TH SarabunPSK"/>
+                <w:sz w:val="32"/>
+                <w:szCs w:val="32"/>
+                <w:cs/>
+              </w:rPr>
+              <w:t>นั้น</w:t>
+            </w:r>
+            <w:r>
+              <w:rPr>
+                <w:rFonts w:ascii="TH SarabunPSK" w:hAnsi="TH SarabunPSK" w:cs="TH SarabunPSK"/>
+                <w:sz w:val="32"/>
+                <w:szCs w:val="32"/>
+              </w:rPr>
+              <w:t xml:space="preserve"> </w:t>
+            </w:r>
+            <w:r>
+              <w:rPr>
+                <w:rFonts w:ascii="TH SarabunPSK" w:hAnsi="TH SarabunPSK" w:cs="TH SarabunPSK"/>
+                <w:sz w:val="32"/>
+                <w:szCs w:val="32"/>
+                <w:cs/>
+              </w:rPr>
+              <w:t>ทำงานอยู่</w:t>
+            </w:r>
+            <w:r>
+              <w:rPr>
+                <w:rFonts w:ascii="TH SarabunPSK" w:hAnsi="TH SarabunPSK" w:cs="TH SarabunPSK" w:hint="cs"/>
+                <w:sz w:val="32"/>
+                <w:szCs w:val="32"/>
+                <w:cs/>
+              </w:rPr>
+              <w:t>ฝั่ง</w:t>
+            </w:r>
+            <w:r>
+              <w:rPr>
+                <w:rFonts w:ascii="TH SarabunPSK" w:hAnsi="TH SarabunPSK" w:cs="TH SarabunPSK"/>
+                <w:sz w:val="32"/>
+                <w:szCs w:val="32"/>
+                <w:cs/>
+              </w:rPr>
+              <w:t>เว็บเซิร์ฟเวอร์</w:t>
+            </w:r>
+            <w:r>
+              <w:rPr>
+                <w:rFonts w:ascii="TH SarabunPSK" w:hAnsi="TH SarabunPSK" w:cs="TH SarabunPSK" w:hint="cs"/>
+                <w:sz w:val="32"/>
+                <w:szCs w:val="32"/>
+                <w:cs/>
+              </w:rPr>
+              <w:t xml:space="preserve"> </w:t>
+            </w:r>
+            <w:r>
+              <w:rPr>
+                <w:rFonts w:ascii="TH SarabunPSK" w:hAnsi="TH SarabunPSK" w:cs="TH SarabunPSK"/>
+                <w:sz w:val="32"/>
+                <w:szCs w:val="32"/>
+                <w:cs/>
+              </w:rPr>
+              <w:t>จะไม่สามารถเห็นสคริปต์ของภาษา</w:t>
+            </w:r>
+            <w:r>
+              <w:rPr>
+                <w:rFonts w:ascii="TH SarabunPSK" w:hAnsi="TH SarabunPSK" w:cs="TH SarabunPSK" w:hint="cs"/>
+                <w:sz w:val="32"/>
+                <w:szCs w:val="32"/>
+                <w:cs/>
+              </w:rPr>
+              <w:t xml:space="preserve"> </w:t>
+            </w:r>
+            <w:r>
+              <w:rPr>
+                <w:rFonts w:ascii="TH SarabunPSK" w:hAnsi="TH SarabunPSK" w:cs="TH SarabunPSK"/>
+                <w:sz w:val="32"/>
+                <w:szCs w:val="32"/>
+              </w:rPr>
+              <w:t xml:space="preserve">PHP </w:t>
+            </w:r>
+            <w:r>
+              <w:rPr>
+                <w:rFonts w:ascii="TH SarabunPSK" w:hAnsi="TH SarabunPSK" w:cs="TH SarabunPSK"/>
+                <w:sz w:val="32"/>
+                <w:szCs w:val="32"/>
+                <w:cs/>
+              </w:rPr>
+              <w:t>ที่เครื่องคอมพิวเตอร์ในฝั่งไคล</w:t>
+            </w:r>
+            <w:proofErr w:type="spellStart"/>
+            <w:r>
+              <w:rPr>
+                <w:rFonts w:ascii="TH SarabunPSK" w:hAnsi="TH SarabunPSK" w:cs="TH SarabunPSK"/>
+                <w:sz w:val="32"/>
+                <w:szCs w:val="32"/>
+                <w:cs/>
+              </w:rPr>
+              <w:t>เอ็นท์</w:t>
+            </w:r>
+            <w:proofErr w:type="spellEnd"/>
+            <w:r>
+              <w:rPr>
+                <w:rFonts w:ascii="TH SarabunPSK" w:hAnsi="TH SarabunPSK" w:cs="TH SarabunPSK"/>
+                <w:sz w:val="32"/>
+                <w:szCs w:val="32"/>
+              </w:rPr>
+              <w:t xml:space="preserve"> </w:t>
+            </w:r>
+            <w:r>
+              <w:rPr>
+                <w:rFonts w:ascii="TH SarabunPSK" w:hAnsi="TH SarabunPSK" w:cs="TH SarabunPSK"/>
+                <w:sz w:val="32"/>
+                <w:szCs w:val="32"/>
+                <w:cs/>
+              </w:rPr>
+              <w:t>เพราะระหว่างที่ใช้งานเว็บบราวเซอร์เรียกชมเว็บไซต์นั้น</w:t>
+            </w:r>
+            <w:r>
+              <w:rPr>
+                <w:rFonts w:ascii="TH SarabunPSK" w:hAnsi="TH SarabunPSK" w:cs="TH SarabunPSK"/>
+                <w:sz w:val="32"/>
+                <w:szCs w:val="32"/>
+              </w:rPr>
+              <w:t xml:space="preserve"> </w:t>
+            </w:r>
+            <w:r>
+              <w:rPr>
+                <w:rFonts w:ascii="TH SarabunPSK" w:hAnsi="TH SarabunPSK" w:cs="TH SarabunPSK"/>
+                <w:sz w:val="32"/>
+                <w:szCs w:val="32"/>
+                <w:cs/>
+              </w:rPr>
+              <w:t>ในฝั่งของเว็บเซิร์ฟเวอร์</w:t>
+            </w:r>
+            <w:r>
+              <w:rPr>
+                <w:rFonts w:ascii="TH SarabunPSK" w:hAnsi="TH SarabunPSK" w:cs="TH SarabunPSK"/>
+                <w:sz w:val="32"/>
+                <w:szCs w:val="32"/>
+              </w:rPr>
+              <w:t xml:space="preserve"> </w:t>
+            </w:r>
+            <w:r>
+              <w:rPr>
+                <w:rFonts w:ascii="TH SarabunPSK" w:hAnsi="TH SarabunPSK" w:cs="TH SarabunPSK"/>
+                <w:sz w:val="32"/>
+                <w:szCs w:val="32"/>
+                <w:cs/>
+              </w:rPr>
+              <w:t>จะทำการประมวลผลภาษา</w:t>
+            </w:r>
+            <w:r>
+              <w:rPr>
+                <w:rFonts w:ascii="TH SarabunPSK" w:hAnsi="TH SarabunPSK" w:cs="TH SarabunPSK" w:hint="cs"/>
+                <w:sz w:val="32"/>
+                <w:szCs w:val="32"/>
+                <w:cs/>
+              </w:rPr>
+              <w:t xml:space="preserve"> </w:t>
+            </w:r>
+            <w:r>
+              <w:rPr>
+                <w:rFonts w:ascii="TH SarabunPSK" w:hAnsi="TH SarabunPSK" w:cs="TH SarabunPSK"/>
+                <w:sz w:val="32"/>
+                <w:szCs w:val="32"/>
+              </w:rPr>
+              <w:t xml:space="preserve">PHP </w:t>
+            </w:r>
+            <w:r>
+              <w:rPr>
+                <w:rFonts w:ascii="TH SarabunPSK" w:hAnsi="TH SarabunPSK" w:cs="TH SarabunPSK"/>
+                <w:sz w:val="32"/>
+                <w:szCs w:val="32"/>
+                <w:cs/>
+              </w:rPr>
+              <w:t>และส่งผลลัพธ์ที่ได้</w:t>
+            </w:r>
+            <w:r>
+              <w:rPr>
+                <w:rFonts w:ascii="TH SarabunPSK" w:hAnsi="TH SarabunPSK" w:cs="TH SarabunPSK"/>
+                <w:sz w:val="32"/>
+                <w:szCs w:val="32"/>
+              </w:rPr>
+              <w:t xml:space="preserve"> </w:t>
+            </w:r>
+            <w:r>
+              <w:rPr>
+                <w:rFonts w:ascii="TH SarabunPSK" w:hAnsi="TH SarabunPSK" w:cs="TH SarabunPSK"/>
+                <w:sz w:val="32"/>
+                <w:szCs w:val="32"/>
+                <w:cs/>
+              </w:rPr>
+              <w:t xml:space="preserve">เป็นภาษา </w:t>
+            </w:r>
+            <w:r>
+              <w:rPr>
+                <w:rFonts w:ascii="TH SarabunPSK" w:hAnsi="TH SarabunPSK" w:cs="TH SarabunPSK"/>
+                <w:sz w:val="32"/>
+                <w:szCs w:val="32"/>
+              </w:rPr>
+              <w:t>HTML</w:t>
+            </w:r>
+            <w:r>
+              <w:rPr>
+                <w:rFonts w:ascii="TH SarabunPSK" w:hAnsi="TH SarabunPSK" w:cs="TH SarabunPSK"/>
+                <w:sz w:val="32"/>
+                <w:szCs w:val="32"/>
+              </w:rPr>
+              <w:t xml:space="preserve"> </w:t>
+            </w:r>
+            <w:r>
+              <w:rPr>
+                <w:rFonts w:ascii="TH SarabunPSK" w:hAnsi="TH SarabunPSK" w:cs="TH SarabunPSK"/>
+                <w:sz w:val="32"/>
+                <w:szCs w:val="32"/>
+                <w:cs/>
+              </w:rPr>
+              <w:t>หลังจากนั้นจะส่ง</w:t>
+            </w:r>
+            <w:r>
+              <w:t xml:space="preserve"> </w:t>
+            </w:r>
+            <w:r>
+              <w:rPr>
+                <w:rFonts w:ascii="TH SarabunPSK" w:hAnsi="TH SarabunPSK" w:cs="TH SarabunPSK"/>
+                <w:sz w:val="32"/>
+                <w:szCs w:val="32"/>
+              </w:rPr>
+              <w:t xml:space="preserve">HTML </w:t>
+            </w:r>
+            <w:r>
+              <w:rPr>
+                <w:rFonts w:ascii="TH SarabunPSK" w:hAnsi="TH SarabunPSK" w:cs="TH SarabunPSK"/>
+                <w:sz w:val="32"/>
+                <w:szCs w:val="32"/>
+                <w:cs/>
+              </w:rPr>
+              <w:t>ที่ได้จากการประมวลผลแล้วนั้นมายังเว็บบราวเซอร์ของไคล</w:t>
+            </w:r>
+            <w:proofErr w:type="spellStart"/>
+            <w:r>
+              <w:rPr>
+                <w:rFonts w:ascii="TH SarabunPSK" w:hAnsi="TH SarabunPSK" w:cs="TH SarabunPSK"/>
+                <w:sz w:val="32"/>
+                <w:szCs w:val="32"/>
+                <w:cs/>
+              </w:rPr>
+              <w:t>เอ็นท์</w:t>
+            </w:r>
+            <w:proofErr w:type="spellEnd"/>
+            <w:r>
+              <w:rPr>
+                <w:rFonts w:ascii="TH SarabunPSK" w:hAnsi="TH SarabunPSK" w:cs="TH SarabunPSK" w:hint="cs"/>
+                <w:sz w:val="32"/>
+                <w:szCs w:val="32"/>
+                <w:cs/>
+              </w:rPr>
+              <w:t xml:space="preserve"> </w:t>
+            </w:r>
+            <w:r>
+              <w:rPr>
+                <w:rFonts w:ascii="TH SarabunPSK" w:hAnsi="TH SarabunPSK" w:cs="TH SarabunPSK"/>
+                <w:sz w:val="32"/>
+                <w:szCs w:val="32"/>
+                <w:cs/>
+              </w:rPr>
+              <w:t>แล้วแสดงผลให้เห็นเป็นรูปร่างของเว็บไซต์</w:t>
+            </w:r>
+            <w:r>
+              <w:rPr>
+                <w:rFonts w:ascii="TH SarabunPSK" w:hAnsi="TH SarabunPSK" w:cs="TH SarabunPSK" w:hint="cs"/>
+                <w:sz w:val="32"/>
+                <w:szCs w:val="32"/>
+                <w:cs/>
+              </w:rPr>
+              <w:t xml:space="preserve"> </w:t>
+            </w:r>
+            <w:r>
+              <w:rPr>
+                <w:rFonts w:ascii="TH SarabunPSK" w:hAnsi="TH SarabunPSK" w:cs="TH SarabunPSK"/>
+                <w:sz w:val="32"/>
+                <w:szCs w:val="32"/>
+                <w:cs/>
+              </w:rPr>
+              <w:t>และเมื่อดู</w:t>
+            </w:r>
+            <w:proofErr w:type="spellStart"/>
+            <w:r>
+              <w:rPr>
+                <w:rFonts w:ascii="TH SarabunPSK" w:hAnsi="TH SarabunPSK" w:cs="TH SarabunPSK"/>
+                <w:sz w:val="32"/>
+                <w:szCs w:val="32"/>
+                <w:cs/>
+              </w:rPr>
+              <w:t>ซอร์สโค้ด</w:t>
+            </w:r>
+            <w:proofErr w:type="spellEnd"/>
+            <w:r>
+              <w:rPr>
+                <w:rFonts w:ascii="TH SarabunPSK" w:hAnsi="TH SarabunPSK" w:cs="TH SarabunPSK" w:hint="cs"/>
+                <w:sz w:val="32"/>
+                <w:szCs w:val="32"/>
+                <w:cs/>
+              </w:rPr>
+              <w:t xml:space="preserve"> </w:t>
+            </w:r>
+            <w:r>
+              <w:rPr>
+                <w:rFonts w:ascii="TH SarabunPSK" w:hAnsi="TH SarabunPSK" w:cs="TH SarabunPSK"/>
+                <w:sz w:val="32"/>
+                <w:szCs w:val="32"/>
+                <w:cs/>
+              </w:rPr>
+              <w:t>(</w:t>
+            </w:r>
+            <w:r>
+              <w:rPr>
+                <w:rFonts w:ascii="TH SarabunPSK" w:hAnsi="TH SarabunPSK" w:cs="TH SarabunPSK"/>
+                <w:sz w:val="32"/>
+                <w:szCs w:val="32"/>
+              </w:rPr>
+              <w:t>Source Code)</w:t>
+            </w:r>
+            <w:r>
+              <w:rPr>
+                <w:rFonts w:ascii="TH SarabunPSK" w:hAnsi="TH SarabunPSK" w:cs="TH SarabunPSK" w:hint="cs"/>
+                <w:sz w:val="32"/>
+                <w:szCs w:val="32"/>
+                <w:cs/>
+              </w:rPr>
+              <w:t xml:space="preserve"> </w:t>
+            </w:r>
+            <w:r>
+              <w:rPr>
+                <w:rFonts w:ascii="TH SarabunPSK" w:hAnsi="TH SarabunPSK" w:cs="TH SarabunPSK"/>
+                <w:sz w:val="32"/>
+                <w:szCs w:val="32"/>
+                <w:cs/>
+              </w:rPr>
+              <w:t>ในฝั่งไคล</w:t>
+            </w:r>
+            <w:proofErr w:type="spellStart"/>
+            <w:r>
+              <w:rPr>
+                <w:rFonts w:ascii="TH SarabunPSK" w:hAnsi="TH SarabunPSK" w:cs="TH SarabunPSK"/>
+                <w:sz w:val="32"/>
+                <w:szCs w:val="32"/>
+                <w:cs/>
+              </w:rPr>
+              <w:t>เอ็นท์</w:t>
+            </w:r>
+            <w:proofErr w:type="spellEnd"/>
+            <w:r>
+              <w:rPr>
+                <w:rFonts w:ascii="TH SarabunPSK" w:hAnsi="TH SarabunPSK" w:cs="TH SarabunPSK"/>
+                <w:sz w:val="32"/>
+                <w:szCs w:val="32"/>
+                <w:cs/>
+              </w:rPr>
+              <w:t xml:space="preserve"> จะเห็นเฉพาะ</w:t>
+            </w:r>
+            <w:r>
+              <w:rPr>
+                <w:rFonts w:ascii="TH SarabunPSK" w:hAnsi="TH SarabunPSK" w:cs="TH SarabunPSK" w:hint="cs"/>
+                <w:sz w:val="32"/>
+                <w:szCs w:val="32"/>
+                <w:cs/>
+              </w:rPr>
+              <w:t xml:space="preserve"> </w:t>
+            </w:r>
+            <w:r>
+              <w:rPr>
+                <w:rFonts w:ascii="TH SarabunPSK" w:hAnsi="TH SarabunPSK" w:cs="TH SarabunPSK"/>
+                <w:sz w:val="32"/>
+                <w:szCs w:val="32"/>
+              </w:rPr>
+              <w:t xml:space="preserve">HTML Tag </w:t>
+            </w:r>
+            <w:r>
+              <w:rPr>
+                <w:rFonts w:ascii="TH SarabunPSK" w:hAnsi="TH SarabunPSK" w:cs="TH SarabunPSK"/>
+                <w:sz w:val="32"/>
+                <w:szCs w:val="32"/>
+                <w:cs/>
+              </w:rPr>
+              <w:t>เพียงอย่างเดียว</w:t>
+            </w:r>
+            <w:r>
+              <w:rPr>
+                <w:rFonts w:ascii="TH SarabunPSK" w:hAnsi="TH SarabunPSK" w:cs="TH SarabunPSK"/>
+                <w:sz w:val="32"/>
+                <w:szCs w:val="32"/>
+              </w:rPr>
+              <w:t xml:space="preserve"> </w:t>
+            </w:r>
+            <w:r>
+              <w:rPr>
+                <w:rFonts w:ascii="TH SarabunPSK" w:hAnsi="TH SarabunPSK" w:cs="TH SarabunPSK"/>
+                <w:sz w:val="32"/>
+                <w:szCs w:val="32"/>
+                <w:cs/>
+              </w:rPr>
+              <w:t>สามารถสรุปขั้นตอ</w:t>
+            </w:r>
+            <w:r>
+              <w:rPr>
+                <w:rFonts w:ascii="TH SarabunPSK" w:hAnsi="TH SarabunPSK" w:cs="TH SarabunPSK"/>
+                <w:sz w:val="32"/>
+                <w:szCs w:val="32"/>
+                <w:cs/>
+              </w:rPr>
+              <w:t>นและหลักการทำงานะ</w:t>
+            </w:r>
+            <w:proofErr w:type="spellStart"/>
+            <w:r>
+              <w:rPr>
+                <w:rFonts w:ascii="TH SarabunPSK" w:hAnsi="TH SarabunPSK" w:cs="TH SarabunPSK"/>
+                <w:sz w:val="32"/>
+                <w:szCs w:val="32"/>
+                <w:cs/>
+              </w:rPr>
+              <w:t>หว่าง</w:t>
+            </w:r>
+            <w:proofErr w:type="spellEnd"/>
+            <w:r>
+              <w:rPr>
+                <w:rFonts w:ascii="TH SarabunPSK" w:hAnsi="TH SarabunPSK" w:cs="TH SarabunPSK"/>
+                <w:sz w:val="32"/>
+                <w:szCs w:val="32"/>
+                <w:cs/>
+              </w:rPr>
+              <w:t>ไคล</w:t>
+            </w:r>
+            <w:proofErr w:type="spellStart"/>
+            <w:r>
+              <w:rPr>
+                <w:rFonts w:ascii="TH SarabunPSK" w:hAnsi="TH SarabunPSK" w:cs="TH SarabunPSK"/>
+                <w:sz w:val="32"/>
+                <w:szCs w:val="32"/>
+                <w:cs/>
+              </w:rPr>
+              <w:t>เอ็นท์</w:t>
+            </w:r>
+            <w:proofErr w:type="spellEnd"/>
+            <w:r>
+              <w:rPr>
+                <w:rFonts w:ascii="TH SarabunPSK" w:hAnsi="TH SarabunPSK" w:cs="TH SarabunPSK"/>
+                <w:sz w:val="32"/>
+                <w:szCs w:val="32"/>
+                <w:cs/>
+              </w:rPr>
+              <w:t>และเว็บเซิร์ฟเวอร์ ได้ดังต่อไปนี้</w:t>
+            </w:r>
+          </w:p>
+          <w:p>
+            <w:pPr>
+              <w:ind w:left="34" w:firstLine="686"/>
+              <w:rPr>
+                <w:rFonts w:ascii="TH SarabunPSK" w:hAnsi="TH SarabunPSK" w:cs="TH SarabunPSK"/>
+                <w:sz w:val="32"/>
+                <w:szCs w:val="32"/>
+              </w:rPr>
+            </w:pPr>
+            <w:r>
+              <w:rPr>
+                <w:rFonts w:ascii="TH SarabunPSK" w:hAnsi="TH SarabunPSK" w:cs="TH SarabunPSK" w:hint="cs"/>
+                <w:sz w:val="32"/>
+                <w:szCs w:val="32"/>
+                <w:cs/>
+              </w:rPr>
+              <w:t xml:space="preserve">1. </w:t>
+            </w:r>
+            <w:r>
+              <w:rPr>
+                <w:rFonts w:ascii="TH SarabunPSK" w:hAnsi="TH SarabunPSK" w:cs="TH SarabunPSK"/>
+                <w:sz w:val="32"/>
+                <w:szCs w:val="32"/>
+                <w:cs/>
+              </w:rPr>
+              <w:t>เว็บเซิร์ฟเวอร์</w:t>
+            </w:r>
+            <w:r>
+              <w:rPr>
+                <w:rFonts w:ascii="TH SarabunPSK" w:hAnsi="TH SarabunPSK" w:cs="TH SarabunPSK" w:hint="cs"/>
+                <w:sz w:val="32"/>
+                <w:szCs w:val="32"/>
+                <w:cs/>
+              </w:rPr>
+              <w:t xml:space="preserve"> เป็น </w:t>
+            </w:r>
+            <w:r>
+              <w:rPr>
+                <w:rFonts w:ascii="TH SarabunPSK" w:hAnsi="TH SarabunPSK" w:cs="TH SarabunPSK"/>
+                <w:sz w:val="32"/>
+                <w:szCs w:val="32"/>
+                <w:cs/>
+              </w:rPr>
+              <w:t>โปรแกรมที่อยู่และทำงานบนเครื่องฝั่งเซิร์ฟเวอร์ ทำหน้าที่ในการรับ</w:t>
+            </w:r>
+            <w:r>
+              <w:rPr>
+                <w:rFonts w:ascii="TH SarabunPSK" w:hAnsi="TH SarabunPSK" w:cs="TH SarabunPSK" w:hint="cs"/>
+                <w:sz w:val="32"/>
+                <w:szCs w:val="32"/>
+                <w:cs/>
+              </w:rPr>
+              <w:t xml:space="preserve"> </w:t>
+            </w:r>
+            <w:r>
+              <w:rPr>
+                <w:rFonts w:ascii="TH SarabunPSK" w:hAnsi="TH SarabunPSK" w:cs="TH SarabunPSK"/>
+                <w:sz w:val="32"/>
+                <w:szCs w:val="32"/>
+                <w:cs/>
+              </w:rPr>
+              <w:t>คำสั่งจากการร้องขอของไคล</w:t>
+            </w:r>
+            <w:proofErr w:type="spellStart"/>
+            <w:r>
+              <w:rPr>
+                <w:rFonts w:ascii="TH SarabunPSK" w:hAnsi="TH SarabunPSK" w:cs="TH SarabunPSK"/>
+                <w:sz w:val="32"/>
+                <w:szCs w:val="32"/>
+                <w:cs/>
+              </w:rPr>
+              <w:t>เอ็นท์</w:t>
+            </w:r>
+            <w:proofErr w:type="spellEnd"/>
+            <w:r>
+              <w:rPr>
+                <w:rFonts w:ascii="TH SarabunPSK" w:hAnsi="TH SarabunPSK" w:cs="TH SarabunPSK" w:hint="cs"/>
+                <w:sz w:val="32"/>
+                <w:szCs w:val="32"/>
+                <w:cs/>
+              </w:rPr>
+              <w:t xml:space="preserve"> </w:t>
+            </w:r>
+            <w:r>
+              <w:rPr>
+                <w:rFonts w:ascii="TH SarabunPSK" w:hAnsi="TH SarabunPSK" w:cs="TH SarabunPSK"/>
+                <w:sz w:val="32"/>
+                <w:szCs w:val="32"/>
+                <w:cs/>
+              </w:rPr>
+              <w:t>(โดยผู้ใช้จะเรียกชมหน้าเว็บ</w:t>
+            </w:r>
+            <w:proofErr w:type="spellStart"/>
+            <w:r>
+              <w:rPr>
+                <w:rFonts w:ascii="TH SarabunPSK" w:hAnsi="TH SarabunPSK" w:cs="TH SarabunPSK"/>
+                <w:sz w:val="32"/>
+                <w:szCs w:val="32"/>
+                <w:cs/>
+              </w:rPr>
+              <w:t>เพจ</w:t>
+            </w:r>
+            <w:proofErr w:type="spellEnd"/>
+            <w:r>
+              <w:rPr>
+                <w:rFonts w:ascii="TH SarabunPSK" w:hAnsi="TH SarabunPSK" w:cs="TH SarabunPSK"/>
+                <w:sz w:val="32"/>
+                <w:szCs w:val="32"/>
+                <w:cs/>
+              </w:rPr>
+              <w:t>ได้โดยใช้โปรโตคอล</w:t>
+            </w:r>
+            <w:r>
+              <w:rPr>
+                <w:rFonts w:ascii="TH SarabunPSK" w:hAnsi="TH SarabunPSK" w:cs="TH SarabunPSK" w:hint="cs"/>
+                <w:sz w:val="32"/>
+                <w:szCs w:val="32"/>
+                <w:cs/>
+              </w:rPr>
+              <w:t xml:space="preserve"> </w:t>
+            </w:r>
+            <w:r>
+              <w:rPr>
+                <w:rFonts w:ascii="TH SarabunPSK" w:hAnsi="TH SarabunPSK" w:cs="TH SarabunPSK"/>
+                <w:sz w:val="32"/>
+                <w:szCs w:val="32"/>
+              </w:rPr>
+              <w:t xml:space="preserve">HTTP </w:t>
+            </w:r>
+            <w:r>
+              <w:rPr>
+                <w:rFonts w:ascii="TH SarabunPSK" w:hAnsi="TH SarabunPSK" w:cs="TH SarabunPSK"/>
+                <w:sz w:val="32"/>
+                <w:szCs w:val="32"/>
+                <w:cs/>
+              </w:rPr>
+              <w:t>ผ่านทางเว็บบราวเซอร์)</w:t>
+            </w:r>
+            <w:r>
+              <w:rPr>
+                <w:rFonts w:ascii="TH SarabunPSK" w:hAnsi="TH SarabunPSK" w:cs="TH SarabunPSK"/>
+                <w:sz w:val="32"/>
+                <w:szCs w:val="32"/>
+              </w:rPr>
+              <w:t xml:space="preserve"> </w:t>
+            </w:r>
+            <w:r>
+              <w:rPr>
+                <w:rFonts w:ascii="TH SarabunPSK" w:hAnsi="TH SarabunPSK" w:cs="TH SarabunPSK"/>
+                <w:sz w:val="32"/>
+                <w:szCs w:val="32"/>
+                <w:cs/>
+              </w:rPr>
+              <w:t>และประมวลผลการทำงานจากการร้องขอดังกล่าว</w:t>
+            </w:r>
+            <w:r>
+              <w:rPr>
+                <w:rFonts w:ascii="TH SarabunPSK" w:hAnsi="TH SarabunPSK" w:cs="TH SarabunPSK"/>
+                <w:sz w:val="32"/>
+                <w:szCs w:val="32"/>
+              </w:rPr>
+              <w:t xml:space="preserve"> </w:t>
+            </w:r>
+            <w:r>
+              <w:rPr>
+                <w:rFonts w:ascii="TH SarabunPSK" w:hAnsi="TH SarabunPSK" w:cs="TH SarabunPSK"/>
+                <w:sz w:val="32"/>
+                <w:szCs w:val="32"/>
+                <w:cs/>
+              </w:rPr>
+              <w:t>แล้วส่งข้อมูลกลับไปยังเครื่องของไคล</w:t>
+            </w:r>
+            <w:proofErr w:type="spellStart"/>
+            <w:r>
+              <w:rPr>
+                <w:rFonts w:ascii="TH SarabunPSK" w:hAnsi="TH SarabunPSK" w:cs="TH SarabunPSK"/>
+                <w:sz w:val="32"/>
+                <w:szCs w:val="32"/>
+                <w:cs/>
+              </w:rPr>
+              <w:t>เอ็นท์</w:t>
+            </w:r>
+            <w:proofErr w:type="spellEnd"/>
+            <w:r>
+              <w:rPr>
+                <w:rFonts w:ascii="TH SarabunPSK" w:hAnsi="TH SarabunPSK" w:cs="TH SarabunPSK"/>
+                <w:sz w:val="32"/>
+                <w:szCs w:val="32"/>
+                <w:cs/>
+              </w:rPr>
+              <w:t>ที่ร้องขอ โดยสรุป</w:t>
+            </w:r>
+            <w:r>
+              <w:rPr>
+                <w:rFonts w:ascii="TH SarabunPSK" w:hAnsi="TH SarabunPSK" w:cs="TH SarabunPSK" w:hint="cs"/>
+                <w:sz w:val="32"/>
+                <w:szCs w:val="32"/>
+                <w:cs/>
+              </w:rPr>
+              <w:t xml:space="preserve"> </w:t>
+            </w:r>
+            <w:r>
+              <w:rPr>
+                <w:rFonts w:ascii="TH SarabunPSK" w:hAnsi="TH SarabunPSK" w:cs="TH SarabunPSK"/>
+                <w:sz w:val="32"/>
+                <w:szCs w:val="32"/>
+                <w:cs/>
+              </w:rPr>
+              <w:t>คือ</w:t>
+            </w:r>
+            <w:r>
+              <w:rPr>
+                <w:rFonts w:ascii="TH SarabunPSK" w:hAnsi="TH SarabunPSK" w:cs="TH SarabunPSK" w:hint="cs"/>
+                <w:sz w:val="32"/>
+                <w:szCs w:val="32"/>
+                <w:cs/>
+              </w:rPr>
+              <w:t xml:space="preserve"> </w:t>
+            </w:r>
+            <w:r>
+              <w:rPr>
+                <w:rFonts w:ascii="TH SarabunPSK" w:hAnsi="TH SarabunPSK" w:cs="TH SarabunPSK"/>
+                <w:sz w:val="32"/>
+                <w:szCs w:val="32"/>
+                <w:cs/>
+              </w:rPr>
+              <w:t>เว็บเซิร์ฟเวอร์จะคอยให้บริการแก่ ไคล</w:t>
+            </w:r>
+            <w:proofErr w:type="spellStart"/>
+            <w:r>
+              <w:rPr>
+                <w:rFonts w:ascii="TH SarabunPSK" w:hAnsi="TH SarabunPSK" w:cs="TH SarabunPSK"/>
+                <w:sz w:val="32"/>
+                <w:szCs w:val="32"/>
+                <w:cs/>
+              </w:rPr>
+              <w:t>เอ็นท์</w:t>
+            </w:r>
+            <w:proofErr w:type="spellEnd"/>
+            <w:r>
+              <w:rPr>
+                <w:rFonts w:ascii="TH SarabunPSK" w:hAnsi="TH SarabunPSK" w:cs="TH SarabunPSK"/>
+                <w:sz w:val="32"/>
+                <w:szCs w:val="32"/>
+                <w:cs/>
+              </w:rPr>
+              <w:t xml:space="preserve"> ที่ร้องขอข้อมูลเข้ามาโดยผ่านเว็บบราวเซอร์ หรือ จากการร้องขอผ่านโปรโตคอล </w:t>
+            </w:r>
+            <w:r>
+              <w:rPr>
+                <w:rFonts w:ascii="TH SarabunPSK" w:hAnsi="TH SarabunPSK" w:cs="TH SarabunPSK"/>
+                <w:sz w:val="32"/>
+                <w:szCs w:val="32"/>
+              </w:rPr>
+              <w:t>HTTP</w:t>
+            </w:r>
+            <w:r>
+              <w:rPr>
+                <w:rFonts w:ascii="TH SarabunPSK" w:hAnsi="TH SarabunPSK" w:cs="TH SarabunPSK" w:hint="cs"/>
+                <w:sz w:val="32"/>
+                <w:szCs w:val="32"/>
+                <w:cs/>
+              </w:rPr>
+              <w:t xml:space="preserve"> </w:t>
+            </w:r>
+            <w:r>
+              <w:rPr>
+                <w:rFonts w:ascii="TH SarabunPSK" w:hAnsi="TH SarabunPSK" w:cs="TH SarabunPSK"/>
+                <w:sz w:val="32"/>
+                <w:szCs w:val="32"/>
+                <w:cs/>
+              </w:rPr>
+              <w:t>โดยเว็บ</w:t>
+            </w:r>
+            <w:proofErr w:type="spellStart"/>
+            <w:r>
+              <w:rPr>
+                <w:rFonts w:ascii="TH SarabunPSK" w:hAnsi="TH SarabunPSK" w:cs="TH SarabunPSK"/>
+                <w:sz w:val="32"/>
+                <w:szCs w:val="32"/>
+                <w:cs/>
+              </w:rPr>
+              <w:t>เพจ</w:t>
+            </w:r>
+            <w:proofErr w:type="spellEnd"/>
+            <w:r>
+              <w:rPr>
+                <w:rFonts w:ascii="TH SarabunPSK" w:hAnsi="TH SarabunPSK" w:cs="TH SarabunPSK"/>
+                <w:sz w:val="32"/>
+                <w:szCs w:val="32"/>
+                <w:cs/>
+              </w:rPr>
+              <w:t>ที่เขียนก็สามารถเขียนได้หลายภาษา หลายรูปแบบ การเขียนสคริปต์</w:t>
+            </w:r>
+            <w:r>
+              <w:rPr>
+                <w:rFonts w:ascii="TH SarabunPSK" w:hAnsi="TH SarabunPSK" w:cs="TH SarabunPSK" w:hint="cs"/>
+                <w:sz w:val="32"/>
+                <w:szCs w:val="32"/>
+                <w:cs/>
+              </w:rPr>
+              <w:t xml:space="preserve"> </w:t>
+            </w:r>
+            <w:r>
+              <w:rPr>
+                <w:rFonts w:ascii="TH SarabunPSK" w:hAnsi="TH SarabunPSK" w:cs="TH SarabunPSK"/>
+                <w:sz w:val="32"/>
+                <w:szCs w:val="32"/>
+              </w:rPr>
+              <w:t xml:space="preserve">PHP </w:t>
+            </w:r>
+            <w:r>
+              <w:rPr>
+                <w:rFonts w:ascii="TH SarabunPSK" w:hAnsi="TH SarabunPSK" w:cs="TH SarabunPSK"/>
+                <w:sz w:val="32"/>
+                <w:szCs w:val="32"/>
+                <w:cs/>
+              </w:rPr>
+              <w:t>ระบบจะสามารถทำงานได้นั้นจำเป็นต้องมีเซิร์ฟเวอร์เป็น</w:t>
+            </w:r>
+            <w:r>
+              <w:rPr>
+                <w:rFonts w:ascii="TH SarabunPSK" w:hAnsi="TH SarabunPSK" w:cs="TH SarabunPSK"/>
+                <w:sz w:val="32"/>
+                <w:szCs w:val="32"/>
+              </w:rPr>
+              <w:t xml:space="preserve"> </w:t>
+            </w:r>
+            <w:r>
+              <w:rPr>
+                <w:rFonts w:ascii="TH SarabunPSK" w:hAnsi="TH SarabunPSK" w:cs="TH SarabunPSK"/>
+                <w:sz w:val="32"/>
+                <w:szCs w:val="32"/>
+                <w:cs/>
+              </w:rPr>
+              <w:t xml:space="preserve">ตัวเรียกใช้งาน </w:t>
+            </w:r>
+            <w:r>
+              <w:rPr>
+                <w:rFonts w:ascii="TH SarabunPSK" w:hAnsi="TH SarabunPSK" w:cs="TH SarabunPSK"/>
+                <w:sz w:val="32"/>
+                <w:szCs w:val="32"/>
+              </w:rPr>
+              <w:t xml:space="preserve">Engine </w:t>
+            </w:r>
+            <w:r>
+              <w:rPr>
+                <w:rFonts w:ascii="TH SarabunPSK" w:hAnsi="TH SarabunPSK" w:cs="TH SarabunPSK"/>
+                <w:sz w:val="32"/>
+                <w:szCs w:val="32"/>
+                <w:cs/>
+              </w:rPr>
+              <w:t>ของภาษา</w:t>
+            </w:r>
+            <w:bookmarkStart w:id="0" w:name="_GoBack"/>
+            <w:bookmarkEnd w:id="0"/>
           </w:p>
         </w:tc>
       </w:tr>
@@ -731,6 +5419,7 @@
       <w:spacing w:after="0" w:line="240" w:lineRule="auto"/>
     </w:pPr>
     <w:tblPr>
+      <w:tblInd w:w="0" w:type="dxa"/>
       <w:tblBorders>
         <w:top w:val="single" w:sz="4" w:space="0" w:color="auto"/>
         <w:left w:val="single" w:sz="4" w:space="0" w:color="auto"/>
@@ -739,6 +5428,12 @@
         <w:insideH w:val="single" w:sz="4" w:space="0" w:color="auto"/>
         <w:insideV w:val="single" w:sz="4" w:space="0" w:color="auto"/>
       </w:tblBorders>
+      <w:tblCellMar>
+        <w:top w:w="0" w:type="dxa"/>
+        <w:left w:w="108" w:type="dxa"/>
+        <w:bottom w:w="0" w:type="dxa"/>
+        <w:right w:w="108" w:type="dxa"/>
+      </w:tblCellMar>
     </w:tblPr>
   </w:style>
   <w:style w:type="paragraph" w:styleId="a5">
@@ -981,6 +5676,7 @@
       <w:spacing w:after="0" w:line="240" w:lineRule="auto"/>
     </w:pPr>
     <w:tblPr>
+      <w:tblInd w:w="0" w:type="dxa"/>
       <w:tblBorders>
         <w:top w:val="single" w:sz="4" w:space="0" w:color="auto"/>
         <w:left w:val="single" w:sz="4" w:space="0" w:color="auto"/>
@@ -989,6 +5685,12 @@
         <w:insideH w:val="single" w:sz="4" w:space="0" w:color="auto"/>
         <w:insideV w:val="single" w:sz="4" w:space="0" w:color="auto"/>
       </w:tblBorders>
+      <w:tblCellMar>
+        <w:top w:w="0" w:type="dxa"/>
+        <w:left w:w="108" w:type="dxa"/>
+        <w:bottom w:w="0" w:type="dxa"/>
+        <w:right w:w="108" w:type="dxa"/>
+      </w:tblCellMar>
     </w:tblPr>
   </w:style>
   <w:style w:type="paragraph" w:styleId="a5">

</xml_diff>

<commit_message>
๊Update Content, Unit, Curriculum, Cover
</commit_message>
<xml_diff>
--- a/contents/ใบเนื้อหา(u1).docx
+++ b/contents/ใบเนื้อหา(u1).docx
@@ -46,7 +46,7 @@
                 <w:szCs w:val="32"/>
               </w:rPr>
               <w:drawing>
-                <wp:inline distT="0" distB="0" distL="0" distR="0" wp14:anchorId="0572A9A8" wp14:editId="1AE352D9">
+                <wp:inline distT="0" distB="0" distL="0" distR="0" wp14:anchorId="68063706" wp14:editId="5179BD31">
                   <wp:extent cx="891967" cy="900000"/>
                   <wp:effectExtent l="0" t="0" r="3810" b="0"/>
                   <wp:docPr id="1" name="รูปภาพ 1"/>
@@ -147,6 +147,17 @@
               </w:rPr>
               <w:t>หน้าที่</w:t>
             </w:r>
+            <w:r>
+              <w:rPr>
+                <w:rFonts w:ascii="TH SarabunPSK" w:hAnsi="TH SarabunPSK" w:cs="TH SarabunPSK" w:hint="cs"/>
+                <w:b/>
+                <w:bCs/>
+                <w:sz w:val="32"/>
+                <w:szCs w:val="32"/>
+                <w:cs/>
+              </w:rPr>
+              <w:t xml:space="preserve"> 1</w:t>
+            </w:r>
           </w:p>
         </w:tc>
       </w:tr>
@@ -360,7 +371,7 @@
             <w:pPr>
               <w:ind w:left="720"/>
               <w:rPr>
-                <w:rFonts w:ascii="TH SarabunPSK" w:hAnsi="TH SarabunPSK" w:cs="TH SarabunPSK" w:hint="cs"/>
+                <w:rFonts w:ascii="TH SarabunPSK" w:hAnsi="TH SarabunPSK" w:cs="TH SarabunPSK"/>
                 <w:sz w:val="32"/>
                 <w:szCs w:val="32"/>
               </w:rPr>
@@ -498,7 +509,6 @@
               </w:rPr>
               <w:t>เว็บ</w:t>
             </w:r>
-            <w:proofErr w:type="spellStart"/>
             <w:r>
               <w:rPr>
                 <w:rFonts w:ascii="TH SarabunPSK" w:hAnsi="TH SarabunPSK" w:cs="TH SarabunPSK" w:hint="cs"/>
@@ -508,7 +518,6 @@
               </w:rPr>
               <w:t>เพจ</w:t>
             </w:r>
-            <w:proofErr w:type="spellEnd"/>
             <w:r>
               <w:rPr>
                 <w:rFonts w:ascii="TH SarabunPSK" w:hAnsi="TH SarabunPSK" w:cs="TH SarabunPSK"/>
@@ -551,16 +560,7 @@
                 <w:szCs w:val="32"/>
                 <w:cs/>
               </w:rPr>
-              <w:t>ที่ไม่สามารถเปลี่ยนแปลงข้อ</w:t>
-            </w:r>
-            <w:r>
-              <w:rPr>
-                <w:rFonts w:ascii="TH SarabunPSK" w:hAnsi="TH SarabunPSK" w:cs="TH SarabunPSK"/>
-                <w:sz w:val="32"/>
-                <w:szCs w:val="32"/>
-                <w:cs/>
-              </w:rPr>
-              <w:t>มูลได้ด้วยตัวเอง ไม่สามารถ</w:t>
+              <w:t>ที่ไม่สามารถเปลี่ยนแปลงข้อมูลได้ด้วยตัวเอง ไม่สามารถ</w:t>
             </w:r>
             <w:r>
               <w:rPr>
@@ -632,26 +632,43 @@
                 <w:szCs w:val="32"/>
                 <w:cs/>
               </w:rPr>
-              <w:t>เชื่อมต่อกับฐานข้อมูลได้ เป็นแ</w:t>
-            </w:r>
-            <w:r>
-              <w:rPr>
-                <w:rFonts w:ascii="TH SarabunPSK" w:hAnsi="TH SarabunPSK" w:cs="TH SarabunPSK"/>
-                <w:sz w:val="32"/>
-                <w:szCs w:val="32"/>
-                <w:cs/>
-              </w:rPr>
-              <w:t>ค่ส่วนของการแสดงผลของหน้าเว็บ</w:t>
-            </w:r>
-            <w:proofErr w:type="spellStart"/>
-            <w:r>
-              <w:rPr>
-                <w:rFonts w:ascii="TH SarabunPSK" w:hAnsi="TH SarabunPSK" w:cs="TH SarabunPSK"/>
-                <w:sz w:val="32"/>
-                <w:szCs w:val="32"/>
-                <w:cs/>
-              </w:rPr>
-              <w:t>เ</w:t>
+              <w:t>เชื่อมต่อกับฐานข้อมูลได้ เป็นแค่ส่วนของการแสดงผลของหน้าเว็บเ</w:t>
+            </w:r>
+            <w:r>
+              <w:rPr>
+                <w:rFonts w:ascii="TH SarabunPSK" w:hAnsi="TH SarabunPSK" w:cs="TH SarabunPSK" w:hint="cs"/>
+                <w:sz w:val="32"/>
+                <w:szCs w:val="32"/>
+                <w:cs/>
+              </w:rPr>
+              <w:t>พจเพื่อความสวยงาม หรือเพื่อประชาสัมพันธ์</w:t>
+            </w:r>
+            <w:r>
+              <w:rPr>
+                <w:rFonts w:ascii="TH SarabunPSK" w:hAnsi="TH SarabunPSK" w:cs="TH SarabunPSK"/>
+                <w:sz w:val="32"/>
+                <w:szCs w:val="32"/>
+                <w:cs/>
+              </w:rPr>
+              <w:t xml:space="preserve">เท่านั้น </w:t>
+            </w:r>
+            <w:r>
+              <w:rPr>
+                <w:rFonts w:ascii="TH SarabunPSK" w:hAnsi="TH SarabunPSK" w:cs="TH SarabunPSK" w:hint="cs"/>
+                <w:sz w:val="32"/>
+                <w:szCs w:val="32"/>
+                <w:cs/>
+              </w:rPr>
+              <w:t>ซึ่งเรา</w:t>
+            </w:r>
+            <w:r>
+              <w:rPr>
+                <w:rFonts w:ascii="TH SarabunPSK" w:hAnsi="TH SarabunPSK" w:cs="TH SarabunPSK"/>
+                <w:sz w:val="32"/>
+                <w:szCs w:val="32"/>
+                <w:cs/>
+              </w:rPr>
+              <w:t>เรียกว่า หน้าเว็บเ</w:t>
             </w:r>
             <w:r>
               <w:rPr>
@@ -662,52 +679,122 @@
               </w:rPr>
               <w:t>พจ</w:t>
             </w:r>
-            <w:proofErr w:type="spellEnd"/>
-            <w:r>
-              <w:rPr>
-                <w:rFonts w:ascii="TH SarabunPSK" w:hAnsi="TH SarabunPSK" w:cs="TH SarabunPSK" w:hint="cs"/>
-                <w:sz w:val="32"/>
-                <w:szCs w:val="32"/>
-                <w:cs/>
-              </w:rPr>
-              <w:t>เพื่อความสวยงาม หรือเพื่อประชาสัมพันธ์</w:t>
-            </w:r>
-            <w:r>
-              <w:rPr>
-                <w:rFonts w:ascii="TH SarabunPSK" w:hAnsi="TH SarabunPSK" w:cs="TH SarabunPSK"/>
-                <w:sz w:val="32"/>
-                <w:szCs w:val="32"/>
-                <w:cs/>
-              </w:rPr>
-              <w:t xml:space="preserve">เท่านั้น </w:t>
-            </w:r>
-            <w:r>
-              <w:rPr>
-                <w:rFonts w:ascii="TH SarabunPSK" w:hAnsi="TH SarabunPSK" w:cs="TH SarabunPSK" w:hint="cs"/>
-                <w:sz w:val="32"/>
-                <w:szCs w:val="32"/>
-                <w:cs/>
-              </w:rPr>
-              <w:t>ซึ่งเรา</w:t>
-            </w:r>
-            <w:r>
-              <w:rPr>
-                <w:rFonts w:ascii="TH SarabunPSK" w:hAnsi="TH SarabunPSK" w:cs="TH SarabunPSK"/>
-                <w:sz w:val="32"/>
-                <w:szCs w:val="32"/>
-                <w:cs/>
-              </w:rPr>
-              <w:t>เรียกว่า หน้าเว็บ</w:t>
-            </w:r>
-            <w:proofErr w:type="spellStart"/>
-            <w:r>
-              <w:rPr>
-                <w:rFonts w:ascii="TH SarabunPSK" w:hAnsi="TH SarabunPSK" w:cs="TH SarabunPSK"/>
-                <w:sz w:val="32"/>
-                <w:szCs w:val="32"/>
-                <w:cs/>
-              </w:rPr>
-              <w:t>เ</w:t>
+            <w:r>
+              <w:rPr>
+                <w:rFonts w:ascii="TH SarabunPSK" w:hAnsi="TH SarabunPSK" w:cs="TH SarabunPSK"/>
+                <w:sz w:val="32"/>
+                <w:szCs w:val="32"/>
+                <w:cs/>
+              </w:rPr>
+              <w:t>แบบคงที่</w:t>
+            </w:r>
+            <w:r>
+              <w:rPr>
+                <w:rFonts w:ascii="TH SarabunPSK" w:hAnsi="TH SarabunPSK" w:cs="TH SarabunPSK"/>
+                <w:sz w:val="32"/>
+                <w:szCs w:val="32"/>
+              </w:rPr>
+              <w:t xml:space="preserve"> </w:t>
+            </w:r>
+            <w:r>
+              <w:rPr>
+                <w:rFonts w:ascii="TH SarabunPSK" w:hAnsi="TH SarabunPSK" w:cs="TH SarabunPSK"/>
+                <w:sz w:val="32"/>
+                <w:szCs w:val="32"/>
+                <w:cs/>
+              </w:rPr>
+              <w:t>(</w:t>
+            </w:r>
+            <w:r>
+              <w:rPr>
+                <w:rFonts w:ascii="TH SarabunPSK" w:hAnsi="TH SarabunPSK" w:cs="TH SarabunPSK"/>
+                <w:sz w:val="32"/>
+                <w:szCs w:val="32"/>
+              </w:rPr>
+              <w:t xml:space="preserve">Static Web page) </w:t>
+            </w:r>
+            <w:r>
+              <w:rPr>
+                <w:rFonts w:ascii="TH SarabunPSK" w:hAnsi="TH SarabunPSK" w:cs="TH SarabunPSK"/>
+                <w:sz w:val="32"/>
+                <w:szCs w:val="32"/>
+                <w:cs/>
+              </w:rPr>
+              <w:t>ต่อมาได้</w:t>
+            </w:r>
+            <w:r>
+              <w:rPr>
+                <w:rFonts w:ascii="TH SarabunPSK" w:hAnsi="TH SarabunPSK" w:cs="TH SarabunPSK" w:hint="cs"/>
+                <w:sz w:val="32"/>
+                <w:szCs w:val="32"/>
+                <w:cs/>
+              </w:rPr>
+              <w:t>มี</w:t>
+            </w:r>
+            <w:r>
+              <w:rPr>
+                <w:rFonts w:ascii="TH SarabunPSK" w:hAnsi="TH SarabunPSK" w:cs="TH SarabunPSK"/>
+                <w:sz w:val="32"/>
+                <w:szCs w:val="32"/>
+                <w:cs/>
+              </w:rPr>
+              <w:t>พัฒนาภาษาที่</w:t>
+            </w:r>
+            <w:r>
+              <w:rPr>
+                <w:rFonts w:ascii="TH SarabunPSK" w:hAnsi="TH SarabunPSK" w:cs="TH SarabunPSK" w:hint="cs"/>
+                <w:sz w:val="32"/>
+                <w:szCs w:val="32"/>
+                <w:cs/>
+              </w:rPr>
+              <w:t>สามารถเปลี่ยนแปลงข้อมูลได้และสามารถ</w:t>
+            </w:r>
+            <w:r>
+              <w:rPr>
+                <w:rFonts w:ascii="TH SarabunPSK" w:hAnsi="TH SarabunPSK" w:cs="TH SarabunPSK"/>
+                <w:sz w:val="32"/>
+                <w:szCs w:val="32"/>
+                <w:cs/>
+              </w:rPr>
+              <w:t>ถูกเปลี่ยนแปลงโดยอัตโนมัติตามเงื่อนไข</w:t>
+            </w:r>
+            <w:r>
+              <w:rPr>
+                <w:rFonts w:ascii="TH SarabunPSK" w:hAnsi="TH SarabunPSK" w:cs="TH SarabunPSK" w:hint="cs"/>
+                <w:sz w:val="32"/>
+                <w:szCs w:val="32"/>
+                <w:cs/>
+              </w:rPr>
+              <w:t>ที่กำหนด เรา</w:t>
+            </w:r>
+            <w:r>
+              <w:rPr>
+                <w:rFonts w:ascii="TH SarabunPSK" w:hAnsi="TH SarabunPSK" w:cs="TH SarabunPSK"/>
+                <w:sz w:val="32"/>
+                <w:szCs w:val="32"/>
+                <w:cs/>
+              </w:rPr>
+              <w:t>เรียกว่า ไดนา</w:t>
+            </w:r>
+            <w:proofErr w:type="spellStart"/>
+            <w:r>
+              <w:rPr>
+                <w:rFonts w:ascii="TH SarabunPSK" w:hAnsi="TH SarabunPSK" w:cs="TH SarabunPSK"/>
+                <w:sz w:val="32"/>
+                <w:szCs w:val="32"/>
+                <w:cs/>
+              </w:rPr>
+              <w:t>มิก</w:t>
+            </w:r>
+            <w:proofErr w:type="spellEnd"/>
+            <w:r>
+              <w:rPr>
+                <w:rFonts w:ascii="TH SarabunPSK" w:hAnsi="TH SarabunPSK" w:cs="TH SarabunPSK"/>
+                <w:sz w:val="32"/>
+                <w:szCs w:val="32"/>
+                <w:cs/>
+              </w:rPr>
+              <w:t>เว็บเ</w:t>
             </w:r>
             <w:r>
               <w:rPr>
@@ -718,15 +805,57 @@
               </w:rPr>
               <w:t>พจ</w:t>
             </w:r>
-            <w:proofErr w:type="spellEnd"/>
-            <w:r>
-              <w:rPr>
-                <w:rFonts w:ascii="TH SarabunPSK" w:hAnsi="TH SarabunPSK" w:cs="TH SarabunPSK"/>
-                <w:sz w:val="32"/>
-                <w:szCs w:val="32"/>
-                <w:cs/>
-              </w:rPr>
-              <w:t>แบบคงที่</w:t>
+            <w:r>
+              <w:rPr>
+                <w:rFonts w:ascii="TH SarabunPSK" w:hAnsi="TH SarabunPSK" w:cs="TH SarabunPSK"/>
+                <w:sz w:val="32"/>
+                <w:szCs w:val="32"/>
+                <w:cs/>
+              </w:rPr>
+              <w:t xml:space="preserve"> (</w:t>
+            </w:r>
+            <w:r>
+              <w:rPr>
+                <w:rFonts w:ascii="TH SarabunPSK" w:hAnsi="TH SarabunPSK" w:cs="TH SarabunPSK"/>
+                <w:sz w:val="32"/>
+                <w:szCs w:val="32"/>
+              </w:rPr>
+              <w:t xml:space="preserve">Dynamic Web page) </w:t>
+            </w:r>
+            <w:r>
+              <w:rPr>
+                <w:rFonts w:ascii="TH SarabunPSK" w:hAnsi="TH SarabunPSK" w:cs="TH SarabunPSK"/>
+                <w:sz w:val="32"/>
+                <w:szCs w:val="32"/>
+                <w:cs/>
+              </w:rPr>
+              <w:t>ในปัจจุบันมีหลายภาษาที่ถูกพัฒนาขึ้นมา มีลักษณะเป็นภาษาสคริปต์ (</w:t>
+            </w:r>
+            <w:r>
+              <w:rPr>
+                <w:rFonts w:ascii="TH SarabunPSK" w:hAnsi="TH SarabunPSK" w:cs="TH SarabunPSK"/>
+                <w:sz w:val="32"/>
+                <w:szCs w:val="32"/>
+              </w:rPr>
+              <w:t xml:space="preserve">Script Language) </w:t>
+            </w:r>
+            <w:r>
+              <w:rPr>
+                <w:rFonts w:ascii="TH SarabunPSK" w:hAnsi="TH SarabunPSK" w:cs="TH SarabunPSK"/>
+                <w:sz w:val="32"/>
+                <w:szCs w:val="32"/>
+                <w:cs/>
+              </w:rPr>
+              <w:t>ที่สามารถติดต่อกับผู้ใช้ ฐานข้อมูล ค</w:t>
+            </w:r>
+            <w:r>
+              <w:rPr>
+                <w:rFonts w:ascii="TH SarabunPSK" w:hAnsi="TH SarabunPSK" w:cs="TH SarabunPSK" w:hint="cs"/>
+                <w:sz w:val="32"/>
+                <w:szCs w:val="32"/>
+                <w:cs/>
+              </w:rPr>
+              <w:t>ำนวณ</w:t>
             </w:r>
             <w:r>
               <w:rPr>
@@ -743,195 +872,6 @@
                 <w:szCs w:val="32"/>
                 <w:cs/>
               </w:rPr>
-              <w:t>(</w:t>
-            </w:r>
-            <w:r>
-              <w:rPr>
-                <w:rFonts w:ascii="TH SarabunPSK" w:hAnsi="TH SarabunPSK" w:cs="TH SarabunPSK"/>
-                <w:sz w:val="32"/>
-                <w:szCs w:val="32"/>
-              </w:rPr>
-              <w:t xml:space="preserve">Static Web page) </w:t>
-            </w:r>
-            <w:r>
-              <w:rPr>
-                <w:rFonts w:ascii="TH SarabunPSK" w:hAnsi="TH SarabunPSK" w:cs="TH SarabunPSK"/>
-                <w:sz w:val="32"/>
-                <w:szCs w:val="32"/>
-                <w:cs/>
-              </w:rPr>
-              <w:t>ต่อมาได้</w:t>
-            </w:r>
-            <w:r>
-              <w:rPr>
-                <w:rFonts w:ascii="TH SarabunPSK" w:hAnsi="TH SarabunPSK" w:cs="TH SarabunPSK" w:hint="cs"/>
-                <w:sz w:val="32"/>
-                <w:szCs w:val="32"/>
-                <w:cs/>
-              </w:rPr>
-              <w:t>มี</w:t>
-            </w:r>
-            <w:r>
-              <w:rPr>
-                <w:rFonts w:ascii="TH SarabunPSK" w:hAnsi="TH SarabunPSK" w:cs="TH SarabunPSK"/>
-                <w:sz w:val="32"/>
-                <w:szCs w:val="32"/>
-                <w:cs/>
-              </w:rPr>
-              <w:t>พัฒนาภาษาที่</w:t>
-            </w:r>
-            <w:r>
-              <w:rPr>
-                <w:rFonts w:ascii="TH SarabunPSK" w:hAnsi="TH SarabunPSK" w:cs="TH SarabunPSK" w:hint="cs"/>
-                <w:sz w:val="32"/>
-                <w:szCs w:val="32"/>
-                <w:cs/>
-              </w:rPr>
-              <w:t>สามารถเปลี่ยนแปลงข้อมูลได้และสามารถ</w:t>
-            </w:r>
-            <w:r>
-              <w:rPr>
-                <w:rFonts w:ascii="TH SarabunPSK" w:hAnsi="TH SarabunPSK" w:cs="TH SarabunPSK"/>
-                <w:sz w:val="32"/>
-                <w:szCs w:val="32"/>
-                <w:cs/>
-              </w:rPr>
-              <w:t>ถูกเปลี่ยนแปลงโดยอัตโนมัติตามเงื่อนไข</w:t>
-            </w:r>
-            <w:r>
-              <w:rPr>
-                <w:rFonts w:ascii="TH SarabunPSK" w:hAnsi="TH SarabunPSK" w:cs="TH SarabunPSK" w:hint="cs"/>
-                <w:sz w:val="32"/>
-                <w:szCs w:val="32"/>
-                <w:cs/>
-              </w:rPr>
-              <w:t>ที่กำหนด เรา</w:t>
-            </w:r>
-            <w:r>
-              <w:rPr>
-                <w:rFonts w:ascii="TH SarabunPSK" w:hAnsi="TH SarabunPSK" w:cs="TH SarabunPSK"/>
-                <w:sz w:val="32"/>
-                <w:szCs w:val="32"/>
-                <w:cs/>
-              </w:rPr>
-              <w:t>เรียกว่า ไดนา</w:t>
-            </w:r>
-            <w:proofErr w:type="spellStart"/>
-            <w:r>
-              <w:rPr>
-                <w:rFonts w:ascii="TH SarabunPSK" w:hAnsi="TH SarabunPSK" w:cs="TH SarabunPSK"/>
-                <w:sz w:val="32"/>
-                <w:szCs w:val="32"/>
-                <w:cs/>
-              </w:rPr>
-              <w:t>มิก</w:t>
-            </w:r>
-            <w:proofErr w:type="spellEnd"/>
-            <w:r>
-              <w:rPr>
-                <w:rFonts w:ascii="TH SarabunPSK" w:hAnsi="TH SarabunPSK" w:cs="TH SarabunPSK"/>
-                <w:sz w:val="32"/>
-                <w:szCs w:val="32"/>
-                <w:cs/>
-              </w:rPr>
-              <w:t>เว็บ</w:t>
-            </w:r>
-            <w:proofErr w:type="spellStart"/>
-            <w:r>
-              <w:rPr>
-                <w:rFonts w:ascii="TH SarabunPSK" w:hAnsi="TH SarabunPSK" w:cs="TH SarabunPSK"/>
-                <w:sz w:val="32"/>
-                <w:szCs w:val="32"/>
-                <w:cs/>
-              </w:rPr>
-              <w:t>เ</w:t>
-            </w:r>
-            <w:r>
-              <w:rPr>
-                <w:rFonts w:ascii="TH SarabunPSK" w:hAnsi="TH SarabunPSK" w:cs="TH SarabunPSK" w:hint="cs"/>
-                <w:sz w:val="32"/>
-                <w:szCs w:val="32"/>
-                <w:cs/>
-              </w:rPr>
-              <w:t>พจ</w:t>
-            </w:r>
-            <w:proofErr w:type="spellEnd"/>
-            <w:r>
-              <w:rPr>
-                <w:rFonts w:ascii="TH SarabunPSK" w:hAnsi="TH SarabunPSK" w:cs="TH SarabunPSK"/>
-                <w:sz w:val="32"/>
-                <w:szCs w:val="32"/>
-                <w:cs/>
-              </w:rPr>
-              <w:t xml:space="preserve"> (</w:t>
-            </w:r>
-            <w:r>
-              <w:rPr>
-                <w:rFonts w:ascii="TH SarabunPSK" w:hAnsi="TH SarabunPSK" w:cs="TH SarabunPSK"/>
-                <w:sz w:val="32"/>
-                <w:szCs w:val="32"/>
-              </w:rPr>
-              <w:t xml:space="preserve">Dynamic Web page) </w:t>
-            </w:r>
-            <w:r>
-              <w:rPr>
-                <w:rFonts w:ascii="TH SarabunPSK" w:hAnsi="TH SarabunPSK" w:cs="TH SarabunPSK"/>
-                <w:sz w:val="32"/>
-                <w:szCs w:val="32"/>
-                <w:cs/>
-              </w:rPr>
-              <w:t>ในปัจจุบันมีหลายภาษาที่ถูกพัฒนาขึ้นมา มีลักษณะเป็นภาษาสคริปต์ (</w:t>
-            </w:r>
-            <w:r>
-              <w:rPr>
-                <w:rFonts w:ascii="TH SarabunPSK" w:hAnsi="TH SarabunPSK" w:cs="TH SarabunPSK"/>
-                <w:sz w:val="32"/>
-                <w:szCs w:val="32"/>
-              </w:rPr>
-              <w:t xml:space="preserve">Script Language) </w:t>
-            </w:r>
-            <w:r>
-              <w:rPr>
-                <w:rFonts w:ascii="TH SarabunPSK" w:hAnsi="TH SarabunPSK" w:cs="TH SarabunPSK"/>
-                <w:sz w:val="32"/>
-                <w:szCs w:val="32"/>
-                <w:cs/>
-              </w:rPr>
-              <w:t>ที่สามารถ</w:t>
-            </w:r>
-            <w:r>
-              <w:rPr>
-                <w:rFonts w:ascii="TH SarabunPSK" w:hAnsi="TH SarabunPSK" w:cs="TH SarabunPSK"/>
-                <w:sz w:val="32"/>
-                <w:szCs w:val="32"/>
-                <w:cs/>
-              </w:rPr>
-              <w:t>ติดต่อกับผู้ใช้ ฐานข้อมูล ค</w:t>
-            </w:r>
-            <w:r>
-              <w:rPr>
-                <w:rFonts w:ascii="TH SarabunPSK" w:hAnsi="TH SarabunPSK" w:cs="TH SarabunPSK" w:hint="cs"/>
-                <w:sz w:val="32"/>
-                <w:szCs w:val="32"/>
-                <w:cs/>
-              </w:rPr>
-              <w:t>ำนวณ</w:t>
-            </w:r>
-            <w:r>
-              <w:rPr>
-                <w:rFonts w:ascii="TH SarabunPSK" w:hAnsi="TH SarabunPSK" w:cs="TH SarabunPSK"/>
-                <w:sz w:val="32"/>
-                <w:szCs w:val="32"/>
-              </w:rPr>
-              <w:t xml:space="preserve"> </w:t>
-            </w:r>
-            <w:r>
-              <w:rPr>
-                <w:rFonts w:ascii="TH SarabunPSK" w:hAnsi="TH SarabunPSK" w:cs="TH SarabunPSK"/>
-                <w:sz w:val="32"/>
-                <w:szCs w:val="32"/>
-                <w:cs/>
-              </w:rPr>
               <w:t>และประมวลผลตามเงื่อนไขต่าง ๆ ได้ และหนึ่งในภาษาสคริปต์ที่ได้รับความนิยมในปัจจุบันก็คือ ภาษา</w:t>
             </w:r>
             <w:r>
@@ -940,15 +880,7 @@
                 <w:sz w:val="32"/>
                 <w:szCs w:val="32"/>
               </w:rPr>
-              <w:t xml:space="preserve"> PHP (PHP: </w:t>
-            </w:r>
-            <w:r>
-              <w:rPr>
-                <w:rFonts w:ascii="TH SarabunPSK" w:hAnsi="TH SarabunPSK" w:cs="TH SarabunPSK"/>
-                <w:sz w:val="32"/>
-                <w:szCs w:val="32"/>
-              </w:rPr>
-              <w:t>Hypertext Preprocessor)</w:t>
+              <w:t xml:space="preserve"> PHP (PHP: Hypertext Preprocessor)</w:t>
             </w:r>
           </w:p>
           <w:p>
@@ -2599,7 +2531,7 @@
           <w:p>
             <w:pPr>
               <w:rPr>
-                <w:rFonts w:ascii="TH SarabunPSK" w:hAnsi="TH SarabunPSK" w:cs="TH SarabunPSK" w:hint="cs"/>
+                <w:rFonts w:ascii="TH SarabunPSK" w:hAnsi="TH SarabunPSK" w:cs="TH SarabunPSK"/>
                 <w:sz w:val="32"/>
                 <w:szCs w:val="32"/>
               </w:rPr>
@@ -2878,9 +2810,10 @@
             <w:pPr>
               <w:ind w:left="720"/>
               <w:rPr>
-                <w:rFonts w:ascii="TH SarabunPSK" w:hAnsi="TH SarabunPSK" w:cs="TH SarabunPSK"/>
-                <w:sz w:val="32"/>
-                <w:szCs w:val="32"/>
+                <w:rFonts w:ascii="TH SarabunPSK" w:hAnsi="TH SarabunPSK" w:cs="TH SarabunPSK" w:hint="cs"/>
+                <w:sz w:val="32"/>
+                <w:szCs w:val="32"/>
+                <w:cs/>
               </w:rPr>
             </w:pPr>
             <w:r>
@@ -3051,13 +2984,422 @@
                 <w:cs/>
               </w:rPr>
               <w:t></w:t>
+            </w:r>
+          </w:p>
+        </w:tc>
+      </w:tr>
+      <w:tr>
+        <w:trPr>
+          <w:trHeight w:val="703"/>
+        </w:trPr>
+        <w:tc>
+          <w:tcPr>
+            <w:tcW w:w="1626" w:type="dxa"/>
+            <w:vMerge w:val="restart"/>
+            <w:vAlign w:val="center"/>
+          </w:tcPr>
+          <w:p>
+            <w:pPr>
+              <w:jc w:val="center"/>
+              <w:rPr>
+                <w:rFonts w:ascii="TH SarabunPSK" w:hAnsi="TH SarabunPSK" w:cs="TH SarabunPSK"/>
+                <w:b/>
+                <w:bCs/>
+                <w:sz w:val="32"/>
+                <w:szCs w:val="32"/>
+              </w:rPr>
+            </w:pPr>
+            <w:r>
+              <w:rPr>
+                <w:rFonts w:ascii="TH SarabunPSK" w:hAnsi="TH SarabunPSK" w:cs="TH SarabunPSK"/>
+                <w:b/>
+                <w:bCs/>
+                <w:noProof/>
+                <w:sz w:val="32"/>
+                <w:szCs w:val="32"/>
+              </w:rPr>
+              <w:lastRenderedPageBreak/>
+              <w:drawing>
+                <wp:inline distT="0" distB="0" distL="0" distR="0" wp14:anchorId="466158EC" wp14:editId="1F9D2037">
+                  <wp:extent cx="891967" cy="900000"/>
+                  <wp:effectExtent l="0" t="0" r="3810" b="0"/>
+                  <wp:docPr id="3" name="รูปภาพ 3"/>
+                  <wp:cNvGraphicFramePr>
+                    <a:graphicFrameLocks xmlns:a="http://schemas.openxmlformats.org/drawingml/2006/main" noChangeAspect="1"/>
+                  </wp:cNvGraphicFramePr>
+                  <a:graphic xmlns:a="http://schemas.openxmlformats.org/drawingml/2006/main">
+                    <a:graphicData uri="http://schemas.openxmlformats.org/drawingml/2006/picture">
+                      <pic:pic xmlns:pic="http://schemas.openxmlformats.org/drawingml/2006/picture">
+                        <pic:nvPicPr>
+                          <pic:cNvPr id="0" name="logo-ptnicec.png"/>
+                          <pic:cNvPicPr/>
+                        </pic:nvPicPr>
+                        <pic:blipFill>
+                          <a:blip r:embed="rId6" cstate="print">
+                            <a:extLst>
+                              <a:ext uri="{28A0092B-C50C-407E-A947-70E740481C1C}">
+                                <a14:useLocalDpi xmlns:a14="http://schemas.microsoft.com/office/drawing/2010/main" val="0"/>
+                              </a:ext>
+                            </a:extLst>
+                          </a:blip>
+                          <a:stretch>
+                            <a:fillRect/>
+                          </a:stretch>
+                        </pic:blipFill>
+                        <pic:spPr>
+                          <a:xfrm>
+                            <a:off x="0" y="0"/>
+                            <a:ext cx="891967" cy="900000"/>
+                          </a:xfrm>
+                          <a:prstGeom prst="rect">
+                            <a:avLst/>
+                          </a:prstGeom>
+                        </pic:spPr>
+                      </pic:pic>
+                    </a:graphicData>
+                  </a:graphic>
+                </wp:inline>
+              </w:drawing>
+            </w:r>
+          </w:p>
+        </w:tc>
+        <w:tc>
+          <w:tcPr>
+            <w:tcW w:w="6095" w:type="dxa"/>
+            <w:gridSpan w:val="2"/>
+            <w:vAlign w:val="center"/>
+          </w:tcPr>
+          <w:p>
+            <w:pPr>
+              <w:jc w:val="center"/>
+              <w:rPr>
+                <w:rFonts w:ascii="TH SarabunPSK" w:hAnsi="TH SarabunPSK" w:cs="TH SarabunPSK"/>
+                <w:b/>
+                <w:bCs/>
+                <w:sz w:val="32"/>
+                <w:szCs w:val="32"/>
+              </w:rPr>
+            </w:pPr>
+            <w:r>
+              <w:rPr>
+                <w:rFonts w:ascii="TH SarabunPSK" w:hAnsi="TH SarabunPSK" w:cs="TH SarabunPSK" w:hint="cs"/>
+                <w:b/>
+                <w:bCs/>
+                <w:sz w:val="32"/>
+                <w:szCs w:val="32"/>
+                <w:cs/>
+              </w:rPr>
+              <w:t>ใบเนื้อหา</w:t>
+            </w:r>
+          </w:p>
+        </w:tc>
+        <w:tc>
+          <w:tcPr>
+            <w:tcW w:w="1635" w:type="dxa"/>
+            <w:vMerge w:val="restart"/>
+            <w:vAlign w:val="center"/>
+          </w:tcPr>
+          <w:p>
+            <w:pPr>
+              <w:jc w:val="center"/>
+              <w:rPr>
+                <w:rFonts w:ascii="TH SarabunPSK" w:hAnsi="TH SarabunPSK" w:cs="TH SarabunPSK"/>
+                <w:b/>
+                <w:bCs/>
+                <w:sz w:val="32"/>
+                <w:szCs w:val="32"/>
+              </w:rPr>
+            </w:pPr>
+            <w:r>
+              <w:rPr>
+                <w:rFonts w:ascii="TH SarabunPSK" w:hAnsi="TH SarabunPSK" w:cs="TH SarabunPSK" w:hint="cs"/>
+                <w:b/>
+                <w:bCs/>
+                <w:sz w:val="32"/>
+                <w:szCs w:val="32"/>
+                <w:cs/>
+              </w:rPr>
+              <w:t>หน้าที่</w:t>
+            </w:r>
+            <w:r>
+              <w:rPr>
+                <w:rFonts w:ascii="TH SarabunPSK" w:hAnsi="TH SarabunPSK" w:cs="TH SarabunPSK" w:hint="cs"/>
+                <w:b/>
+                <w:bCs/>
+                <w:sz w:val="32"/>
+                <w:szCs w:val="32"/>
+                <w:cs/>
+              </w:rPr>
+              <w:t xml:space="preserve"> 2</w:t>
+            </w:r>
+          </w:p>
+        </w:tc>
+      </w:tr>
+      <w:tr>
+        <w:trPr>
+          <w:trHeight w:val="704"/>
+        </w:trPr>
+        <w:tc>
+          <w:tcPr>
+            <w:tcW w:w="1626" w:type="dxa"/>
+            <w:vMerge/>
+          </w:tcPr>
+          <w:p>
+            <w:pPr>
+              <w:jc w:val="center"/>
+              <w:rPr>
+                <w:rFonts w:ascii="TH SarabunPSK" w:hAnsi="TH SarabunPSK" w:cs="TH SarabunPSK"/>
+                <w:b/>
+                <w:bCs/>
+                <w:sz w:val="32"/>
+                <w:szCs w:val="32"/>
+              </w:rPr>
+            </w:pPr>
+          </w:p>
+        </w:tc>
+        <w:tc>
+          <w:tcPr>
+            <w:tcW w:w="2268" w:type="dxa"/>
+            <w:vAlign w:val="center"/>
+          </w:tcPr>
+          <w:p>
+            <w:pPr>
+              <w:jc w:val="center"/>
+              <w:rPr>
+                <w:rFonts w:ascii="TH SarabunPSK" w:hAnsi="TH SarabunPSK" w:cs="TH SarabunPSK"/>
+                <w:b/>
+                <w:bCs/>
+                <w:sz w:val="32"/>
+                <w:szCs w:val="32"/>
+              </w:rPr>
+            </w:pPr>
+            <w:r>
+              <w:rPr>
+                <w:rFonts w:ascii="TH SarabunPSK" w:hAnsi="TH SarabunPSK" w:cs="TH SarabunPSK" w:hint="cs"/>
+                <w:b/>
+                <w:bCs/>
+                <w:sz w:val="32"/>
+                <w:szCs w:val="32"/>
+                <w:cs/>
+              </w:rPr>
+              <w:t>รหัสวิชา 30901-2008</w:t>
+            </w:r>
+          </w:p>
+        </w:tc>
+        <w:tc>
+          <w:tcPr>
+            <w:tcW w:w="3827" w:type="dxa"/>
+            <w:vAlign w:val="center"/>
+          </w:tcPr>
+          <w:p>
+            <w:pPr>
+              <w:jc w:val="center"/>
+              <w:rPr>
+                <w:rFonts w:ascii="TH SarabunPSK" w:hAnsi="TH SarabunPSK" w:cs="TH SarabunPSK"/>
+                <w:b/>
+                <w:bCs/>
+                <w:sz w:val="32"/>
+                <w:szCs w:val="32"/>
+              </w:rPr>
+            </w:pPr>
+            <w:r>
+              <w:rPr>
+                <w:rFonts w:ascii="TH SarabunPSK" w:hAnsi="TH SarabunPSK" w:cs="TH SarabunPSK" w:hint="cs"/>
+                <w:b/>
+                <w:bCs/>
+                <w:sz w:val="32"/>
+                <w:szCs w:val="32"/>
+                <w:cs/>
+              </w:rPr>
+              <w:t xml:space="preserve">รายวิชา การพัฒนาเว็บด้วยภาษา </w:t>
+            </w:r>
+            <w:r>
+              <w:rPr>
+                <w:rFonts w:ascii="TH SarabunPSK" w:hAnsi="TH SarabunPSK" w:cs="TH SarabunPSK"/>
+                <w:b/>
+                <w:bCs/>
+                <w:sz w:val="32"/>
+                <w:szCs w:val="32"/>
+              </w:rPr>
+              <w:t>PHP</w:t>
+            </w:r>
+          </w:p>
+        </w:tc>
+        <w:tc>
+          <w:tcPr>
+            <w:tcW w:w="1635" w:type="dxa"/>
+            <w:vMerge/>
+            <w:vAlign w:val="center"/>
+          </w:tcPr>
+          <w:p>
+            <w:pPr>
+              <w:jc w:val="center"/>
+              <w:rPr>
+                <w:rFonts w:ascii="TH SarabunPSK" w:hAnsi="TH SarabunPSK" w:cs="TH SarabunPSK"/>
+                <w:b/>
+                <w:bCs/>
+                <w:sz w:val="32"/>
+                <w:szCs w:val="32"/>
+              </w:rPr>
+            </w:pPr>
+          </w:p>
+        </w:tc>
+      </w:tr>
+      <w:tr>
+        <w:tc>
+          <w:tcPr>
+            <w:tcW w:w="1626" w:type="dxa"/>
+            <w:vMerge/>
+          </w:tcPr>
+          <w:p>
+            <w:pPr>
+              <w:jc w:val="center"/>
+              <w:rPr>
+                <w:rFonts w:ascii="TH SarabunPSK" w:hAnsi="TH SarabunPSK" w:cs="TH SarabunPSK"/>
+                <w:b/>
+                <w:bCs/>
+                <w:sz w:val="32"/>
+                <w:szCs w:val="32"/>
+              </w:rPr>
+            </w:pPr>
+          </w:p>
+        </w:tc>
+        <w:tc>
+          <w:tcPr>
+            <w:tcW w:w="6095" w:type="dxa"/>
+            <w:gridSpan w:val="2"/>
+            <w:vAlign w:val="center"/>
+          </w:tcPr>
+          <w:p>
+            <w:pPr>
+              <w:jc w:val="center"/>
+              <w:rPr>
+                <w:rFonts w:ascii="TH SarabunPSK" w:hAnsi="TH SarabunPSK" w:cs="TH SarabunPSK"/>
+                <w:b/>
+                <w:bCs/>
+                <w:sz w:val="32"/>
+                <w:szCs w:val="32"/>
+              </w:rPr>
+            </w:pPr>
+            <w:r>
+              <w:rPr>
+                <w:rFonts w:ascii="TH SarabunPSK" w:hAnsi="TH SarabunPSK" w:cs="TH SarabunPSK" w:hint="cs"/>
+                <w:b/>
+                <w:bCs/>
+                <w:sz w:val="32"/>
+                <w:szCs w:val="32"/>
+                <w:cs/>
+              </w:rPr>
+              <w:t>หน่วยที่ 1</w:t>
+            </w:r>
+            <w:r>
+              <w:rPr>
+                <w:rFonts w:ascii="TH SarabunPSK" w:hAnsi="TH SarabunPSK" w:cs="TH SarabunPSK" w:hint="cs"/>
+                <w:b/>
+                <w:bCs/>
+                <w:sz w:val="32"/>
+                <w:szCs w:val="32"/>
+                <w:cs/>
+              </w:rPr>
+              <w:t xml:space="preserve"> </w:t>
+            </w:r>
+          </w:p>
+        </w:tc>
+        <w:tc>
+          <w:tcPr>
+            <w:tcW w:w="1635" w:type="dxa"/>
+            <w:vMerge/>
+            <w:vAlign w:val="center"/>
+          </w:tcPr>
+          <w:p>
+            <w:pPr>
+              <w:jc w:val="center"/>
+              <w:rPr>
+                <w:rFonts w:ascii="TH SarabunPSK" w:hAnsi="TH SarabunPSK" w:cs="TH SarabunPSK"/>
+                <w:b/>
+                <w:bCs/>
+                <w:sz w:val="32"/>
+                <w:szCs w:val="32"/>
+              </w:rPr>
+            </w:pPr>
+          </w:p>
+        </w:tc>
+      </w:tr>
+      <w:tr>
+        <w:tc>
+          <w:tcPr>
+            <w:tcW w:w="9356" w:type="dxa"/>
+            <w:gridSpan w:val="4"/>
+          </w:tcPr>
+          <w:p>
+            <w:pPr>
+              <w:ind w:left="720"/>
+              <w:rPr>
+                <w:rFonts w:ascii="TH SarabunPSK" w:hAnsi="TH SarabunPSK" w:cs="TH SarabunPSK"/>
+                <w:sz w:val="32"/>
+                <w:szCs w:val="32"/>
+              </w:rPr>
+            </w:pPr>
+            <w:r>
+              <w:rPr>
+                <w:rFonts w:ascii="TH SarabunPSK" w:hAnsi="TH SarabunPSK" w:cs="TH SarabunPSK"/>
+                <w:sz w:val="32"/>
+                <w:szCs w:val="32"/>
+                <w:cs/>
+              </w:rPr>
+              <w:t>1.2.3 สามารถ</w:t>
+            </w:r>
+            <w:proofErr w:type="spellStart"/>
+            <w:r>
+              <w:rPr>
+                <w:rFonts w:ascii="TH SarabunPSK" w:hAnsi="TH SarabunPSK" w:cs="TH SarabunPSK"/>
+                <w:sz w:val="32"/>
+                <w:szCs w:val="32"/>
+                <w:cs/>
+              </w:rPr>
+              <w:t>ทํางาน</w:t>
+            </w:r>
+            <w:proofErr w:type="spellEnd"/>
+            <w:r>
+              <w:rPr>
+                <w:rFonts w:ascii="TH SarabunPSK" w:hAnsi="TH SarabunPSK" w:cs="TH SarabunPSK"/>
+                <w:sz w:val="32"/>
+                <w:szCs w:val="32"/>
+                <w:cs/>
+              </w:rPr>
+              <w:t>บนระบบ</w:t>
+            </w:r>
+            <w:r>
+              <w:rPr>
+                <w:rFonts w:ascii="TH SarabunPSK" w:hAnsi="TH SarabunPSK" w:cs="TH SarabunPSK"/>
+                <w:sz w:val="32"/>
+                <w:szCs w:val="32"/>
+              </w:rPr>
+              <w:t xml:space="preserve"> </w:t>
+            </w:r>
+            <w:r>
+              <w:rPr>
+                <w:rFonts w:ascii="TH SarabunPSK" w:hAnsi="TH SarabunPSK" w:cs="TH SarabunPSK"/>
+                <w:sz w:val="32"/>
+                <w:szCs w:val="32"/>
+              </w:rPr>
+              <w:t xml:space="preserve">Windows, Mac OS </w:t>
+            </w:r>
+            <w:r>
+              <w:rPr>
+                <w:rFonts w:ascii="TH SarabunPSK" w:hAnsi="TH SarabunPSK" w:cs="TH SarabunPSK" w:hint="cs"/>
+                <w:sz w:val="32"/>
+                <w:szCs w:val="32"/>
+                <w:cs/>
+              </w:rPr>
+              <w:t>เป็นต้น</w:t>
             </w:r>
           </w:p>
           <w:p>
             <w:pPr>
               <w:ind w:left="720"/>
               <w:rPr>
-                <w:rFonts w:ascii="TH SarabunPSK" w:hAnsi="TH SarabunPSK" w:cs="TH SarabunPSK" w:hint="cs"/>
+                <w:rFonts w:ascii="TH SarabunPSK" w:hAnsi="TH SarabunPSK" w:cs="TH SarabunPSK"/>
                 <w:sz w:val="32"/>
                 <w:szCs w:val="32"/>
               </w:rPr>
@@ -3069,27 +3411,63 @@
                 <w:szCs w:val="32"/>
                 <w:cs/>
               </w:rPr>
-              <w:t>1.2.3 สามารถ</w:t>
-            </w:r>
-            <w:proofErr w:type="spellStart"/>
-            <w:r>
-              <w:rPr>
-                <w:rFonts w:ascii="TH SarabunPSK" w:hAnsi="TH SarabunPSK" w:cs="TH SarabunPSK"/>
-                <w:sz w:val="32"/>
-                <w:szCs w:val="32"/>
-                <w:cs/>
-              </w:rPr>
-              <w:t>ทํางาน</w:t>
-            </w:r>
-            <w:proofErr w:type="spellEnd"/>
-            <w:r>
-              <w:rPr>
-                <w:rFonts w:ascii="TH SarabunPSK" w:hAnsi="TH SarabunPSK" w:cs="TH SarabunPSK"/>
-                <w:sz w:val="32"/>
-                <w:szCs w:val="32"/>
-                <w:cs/>
-              </w:rPr>
-              <w:t>บนระบบ</w:t>
+              <w:t>1.2.4 สามารถ</w:t>
+            </w:r>
+            <w:proofErr w:type="spellStart"/>
+            <w:r>
+              <w:rPr>
+                <w:rFonts w:ascii="TH SarabunPSK" w:hAnsi="TH SarabunPSK" w:cs="TH SarabunPSK"/>
+                <w:sz w:val="32"/>
+                <w:szCs w:val="32"/>
+                <w:cs/>
+              </w:rPr>
+              <w:t>ทํางานร</w:t>
+            </w:r>
+            <w:proofErr w:type="spellEnd"/>
+            <w:r>
+              <w:rPr>
+                <w:rFonts w:ascii="TH SarabunPSK" w:hAnsi="TH SarabunPSK" w:cs="TH SarabunPSK"/>
+                <w:sz w:val="32"/>
+                <w:szCs w:val="32"/>
+                <w:cs/>
+              </w:rPr>
+              <w:t></w:t>
+            </w:r>
+            <w:proofErr w:type="spellStart"/>
+            <w:r>
+              <w:rPr>
+                <w:rFonts w:ascii="TH SarabunPSK" w:hAnsi="TH SarabunPSK" w:cs="TH SarabunPSK"/>
+                <w:sz w:val="32"/>
+                <w:szCs w:val="32"/>
+                <w:cs/>
+              </w:rPr>
+              <w:t>วม</w:t>
+            </w:r>
+            <w:proofErr w:type="spellEnd"/>
+            <w:r>
+              <w:rPr>
+                <w:rFonts w:ascii="TH SarabunPSK" w:hAnsi="TH SarabunPSK" w:cs="TH SarabunPSK"/>
+                <w:sz w:val="32"/>
+                <w:szCs w:val="32"/>
+                <w:cs/>
+              </w:rPr>
+              <w:t>กับ</w:t>
+            </w:r>
+            <w:r>
+              <w:rPr>
+                <w:rFonts w:ascii="TH SarabunPSK" w:hAnsi="TH SarabunPSK" w:cs="TH SarabunPSK"/>
+                <w:sz w:val="32"/>
+                <w:szCs w:val="32"/>
+              </w:rPr>
+              <w:t xml:space="preserve"> Apache, </w:t>
+            </w:r>
+            <w:r>
+              <w:rPr>
+                <w:rFonts w:ascii="TH SarabunPSK" w:hAnsi="TH SarabunPSK" w:cs="TH SarabunPSK"/>
+                <w:sz w:val="32"/>
+                <w:szCs w:val="32"/>
+              </w:rPr>
+              <w:t>Internet Information Service</w:t>
             </w:r>
             <w:r>
               <w:rPr>
@@ -3098,14 +3476,6 @@
                 <w:szCs w:val="32"/>
               </w:rPr>
               <w:t xml:space="preserve"> </w:t>
-            </w:r>
-            <w:r>
-              <w:rPr>
-                <w:rFonts w:ascii="TH SarabunPSK" w:hAnsi="TH SarabunPSK" w:cs="TH SarabunPSK"/>
-                <w:sz w:val="32"/>
-                <w:szCs w:val="32"/>
-              </w:rPr>
-              <w:t xml:space="preserve">Windows, Mac OS </w:t>
             </w:r>
             <w:r>
               <w:rPr>
@@ -3121,7 +3491,7 @@
             <w:pPr>
               <w:ind w:left="720"/>
               <w:rPr>
-                <w:rFonts w:ascii="TH SarabunPSK" w:hAnsi="TH SarabunPSK" w:cs="TH SarabunPSK" w:hint="cs"/>
+                <w:rFonts w:ascii="TH SarabunPSK" w:hAnsi="TH SarabunPSK" w:cs="TH SarabunPSK"/>
                 <w:sz w:val="32"/>
                 <w:szCs w:val="32"/>
               </w:rPr>
@@ -3133,87 +3503,14 @@
                 <w:szCs w:val="32"/>
                 <w:cs/>
               </w:rPr>
-              <w:t>1.2.4 สามารถ</w:t>
-            </w:r>
-            <w:proofErr w:type="spellStart"/>
-            <w:r>
-              <w:rPr>
-                <w:rFonts w:ascii="TH SarabunPSK" w:hAnsi="TH SarabunPSK" w:cs="TH SarabunPSK"/>
-                <w:sz w:val="32"/>
-                <w:szCs w:val="32"/>
-                <w:cs/>
-              </w:rPr>
-              <w:t>ทํางานร</w:t>
-            </w:r>
-            <w:proofErr w:type="spellEnd"/>
-            <w:r>
-              <w:rPr>
-                <w:rFonts w:ascii="TH SarabunPSK" w:hAnsi="TH SarabunPSK" w:cs="TH SarabunPSK"/>
-                <w:sz w:val="32"/>
-                <w:szCs w:val="32"/>
-                <w:cs/>
-              </w:rPr>
-              <w:t></w:t>
-            </w:r>
-            <w:proofErr w:type="spellStart"/>
-            <w:r>
-              <w:rPr>
-                <w:rFonts w:ascii="TH SarabunPSK" w:hAnsi="TH SarabunPSK" w:cs="TH SarabunPSK"/>
-                <w:sz w:val="32"/>
-                <w:szCs w:val="32"/>
-                <w:cs/>
-              </w:rPr>
-              <w:t>วม</w:t>
-            </w:r>
-            <w:proofErr w:type="spellEnd"/>
-            <w:r>
-              <w:rPr>
-                <w:rFonts w:ascii="TH SarabunPSK" w:hAnsi="TH SarabunPSK" w:cs="TH SarabunPSK"/>
-                <w:sz w:val="32"/>
-                <w:szCs w:val="32"/>
-                <w:cs/>
-              </w:rPr>
-              <w:t>กับ</w:t>
-            </w:r>
-            <w:r>
-              <w:rPr>
-                <w:rFonts w:ascii="TH SarabunPSK" w:hAnsi="TH SarabunPSK" w:cs="TH SarabunPSK"/>
-                <w:sz w:val="32"/>
-                <w:szCs w:val="32"/>
-              </w:rPr>
-              <w:t xml:space="preserve"> Apache, </w:t>
-            </w:r>
-            <w:r>
-              <w:rPr>
-                <w:rFonts w:ascii="TH SarabunPSK" w:hAnsi="TH SarabunPSK" w:cs="TH SarabunPSK"/>
-                <w:sz w:val="32"/>
-                <w:szCs w:val="32"/>
-              </w:rPr>
-              <w:t>Internet Information Service</w:t>
-            </w:r>
-            <w:r>
-              <w:rPr>
-                <w:rFonts w:ascii="TH SarabunPSK" w:hAnsi="TH SarabunPSK" w:cs="TH SarabunPSK"/>
-                <w:sz w:val="32"/>
-                <w:szCs w:val="32"/>
-              </w:rPr>
-              <w:t xml:space="preserve"> </w:t>
-            </w:r>
-            <w:r>
-              <w:rPr>
-                <w:rFonts w:ascii="TH SarabunPSK" w:hAnsi="TH SarabunPSK" w:cs="TH SarabunPSK" w:hint="cs"/>
-                <w:sz w:val="32"/>
-                <w:szCs w:val="32"/>
-                <w:cs/>
-              </w:rPr>
-              <w:t>เป็นต้น</w:t>
+              <w:t>1.2.5 สามารถเขียนโปรแกรมเชิงวัตถุ</w:t>
             </w:r>
           </w:p>
           <w:p>
             <w:pPr>
               <w:ind w:left="720"/>
               <w:rPr>
-                <w:rFonts w:ascii="TH SarabunPSK" w:hAnsi="TH SarabunPSK" w:cs="TH SarabunPSK" w:hint="cs"/>
+                <w:rFonts w:ascii="TH SarabunPSK" w:hAnsi="TH SarabunPSK" w:cs="TH SarabunPSK"/>
                 <w:sz w:val="32"/>
                 <w:szCs w:val="32"/>
               </w:rPr>
@@ -3225,14 +3522,98 @@
                 <w:szCs w:val="32"/>
                 <w:cs/>
               </w:rPr>
-              <w:t>1.2.5 สามารถเขียนโปรแกรมเชิงวัตถุ</w:t>
+              <w:t>1.2.6 สามารถ</w:t>
+            </w:r>
+            <w:proofErr w:type="spellStart"/>
+            <w:r>
+              <w:rPr>
+                <w:rFonts w:ascii="TH SarabunPSK" w:hAnsi="TH SarabunPSK" w:cs="TH SarabunPSK"/>
+                <w:sz w:val="32"/>
+                <w:szCs w:val="32"/>
+                <w:cs/>
+              </w:rPr>
+              <w:t>ทํางานร</w:t>
+            </w:r>
+            <w:proofErr w:type="spellEnd"/>
+            <w:r>
+              <w:rPr>
+                <w:rFonts w:ascii="TH SarabunPSK" w:hAnsi="TH SarabunPSK" w:cs="TH SarabunPSK"/>
+                <w:sz w:val="32"/>
+                <w:szCs w:val="32"/>
+                <w:cs/>
+              </w:rPr>
+              <w:t></w:t>
+            </w:r>
+            <w:proofErr w:type="spellStart"/>
+            <w:r>
+              <w:rPr>
+                <w:rFonts w:ascii="TH SarabunPSK" w:hAnsi="TH SarabunPSK" w:cs="TH SarabunPSK"/>
+                <w:sz w:val="32"/>
+                <w:szCs w:val="32"/>
+                <w:cs/>
+              </w:rPr>
+              <w:t>วม</w:t>
+            </w:r>
+            <w:proofErr w:type="spellEnd"/>
+            <w:r>
+              <w:rPr>
+                <w:rFonts w:ascii="TH SarabunPSK" w:hAnsi="TH SarabunPSK" w:cs="TH SarabunPSK"/>
+                <w:sz w:val="32"/>
+                <w:szCs w:val="32"/>
+                <w:cs/>
+              </w:rPr>
+              <w:t>กับ</w:t>
+            </w:r>
+            <w:r>
+              <w:rPr>
+                <w:rFonts w:ascii="TH SarabunPSK" w:hAnsi="TH SarabunPSK" w:cs="TH SarabunPSK" w:hint="cs"/>
+                <w:sz w:val="32"/>
+                <w:szCs w:val="32"/>
+                <w:cs/>
+              </w:rPr>
+              <w:t xml:space="preserve"> </w:t>
+            </w:r>
+            <w:r>
+              <w:rPr>
+                <w:rFonts w:ascii="TH SarabunPSK" w:hAnsi="TH SarabunPSK" w:cs="TH SarabunPSK"/>
+                <w:sz w:val="32"/>
+                <w:szCs w:val="32"/>
+              </w:rPr>
+              <w:t xml:space="preserve">MySQL, </w:t>
+            </w:r>
+            <w:proofErr w:type="spellStart"/>
+            <w:r>
+              <w:rPr>
+                <w:rFonts w:ascii="TH SarabunPSK" w:hAnsi="TH SarabunPSK" w:cs="TH SarabunPSK"/>
+                <w:sz w:val="32"/>
+                <w:szCs w:val="32"/>
+              </w:rPr>
+              <w:t>Sysbase</w:t>
+            </w:r>
+            <w:proofErr w:type="spellEnd"/>
+            <w:r>
+              <w:rPr>
+                <w:rFonts w:ascii="TH SarabunPSK" w:hAnsi="TH SarabunPSK" w:cs="TH SarabunPSK"/>
+                <w:sz w:val="32"/>
+                <w:szCs w:val="32"/>
+              </w:rPr>
+              <w:t xml:space="preserve"> </w:t>
+            </w:r>
+            <w:r>
+              <w:rPr>
+                <w:rFonts w:ascii="TH SarabunPSK" w:hAnsi="TH SarabunPSK" w:cs="TH SarabunPSK" w:hint="cs"/>
+                <w:sz w:val="32"/>
+                <w:szCs w:val="32"/>
+                <w:cs/>
+              </w:rPr>
+              <w:t>เป็นต้น</w:t>
             </w:r>
           </w:p>
           <w:p>
             <w:pPr>
               <w:ind w:left="720"/>
               <w:rPr>
-                <w:rFonts w:ascii="TH SarabunPSK" w:hAnsi="TH SarabunPSK" w:cs="TH SarabunPSK" w:hint="cs"/>
+                <w:rFonts w:ascii="TH SarabunPSK" w:hAnsi="TH SarabunPSK" w:cs="TH SarabunPSK"/>
                 <w:sz w:val="32"/>
                 <w:szCs w:val="32"/>
               </w:rPr>
@@ -3244,17 +3625,17 @@
                 <w:szCs w:val="32"/>
                 <w:cs/>
               </w:rPr>
-              <w:t>1.2.6 สามารถ</w:t>
-            </w:r>
-            <w:proofErr w:type="spellStart"/>
-            <w:r>
-              <w:rPr>
-                <w:rFonts w:ascii="TH SarabunPSK" w:hAnsi="TH SarabunPSK" w:cs="TH SarabunPSK"/>
-                <w:sz w:val="32"/>
-                <w:szCs w:val="32"/>
-                <w:cs/>
-              </w:rPr>
-              <w:t>ทํางานร</w:t>
+              <w:t>1.2.7 สามารถ</w:t>
+            </w:r>
+            <w:proofErr w:type="spellStart"/>
+            <w:r>
+              <w:rPr>
+                <w:rFonts w:ascii="TH SarabunPSK" w:hAnsi="TH SarabunPSK" w:cs="TH SarabunPSK"/>
+                <w:sz w:val="32"/>
+                <w:szCs w:val="32"/>
+                <w:cs/>
+              </w:rPr>
+              <w:t>ติดต</w:t>
             </w:r>
             <w:proofErr w:type="spellEnd"/>
             <w:r>
@@ -3274,24 +3655,14 @@
                 <w:szCs w:val="32"/>
                 <w:cs/>
               </w:rPr>
-              <w:t>วม</w:t>
-            </w:r>
-            <w:proofErr w:type="spellEnd"/>
-            <w:r>
-              <w:rPr>
-                <w:rFonts w:ascii="TH SarabunPSK" w:hAnsi="TH SarabunPSK" w:cs="TH SarabunPSK"/>
-                <w:sz w:val="32"/>
-                <w:szCs w:val="32"/>
-                <w:cs/>
-              </w:rPr>
-              <w:t>กับ</w:t>
-            </w:r>
-            <w:r>
-              <w:rPr>
-                <w:rFonts w:ascii="TH SarabunPSK" w:hAnsi="TH SarabunPSK" w:cs="TH SarabunPSK" w:hint="cs"/>
-                <w:sz w:val="32"/>
-                <w:szCs w:val="32"/>
-                <w:cs/>
+              <w:t>อและทํางาน</w:t>
+            </w:r>
+            <w:proofErr w:type="spellEnd"/>
+            <w:r>
+              <w:rPr>
+                <w:rFonts w:ascii="TH SarabunPSK" w:hAnsi="TH SarabunPSK" w:cs="TH SarabunPSK"/>
+                <w:sz w:val="32"/>
+                <w:szCs w:val="32"/>
               </w:rPr>
               <w:t xml:space="preserve"> </w:t>
             </w:r>
@@ -3301,34 +3672,24 @@
                 <w:sz w:val="32"/>
                 <w:szCs w:val="32"/>
               </w:rPr>
-              <w:t xml:space="preserve">MySQL, </w:t>
-            </w:r>
-            <w:proofErr w:type="spellStart"/>
-            <w:r>
-              <w:rPr>
-                <w:rFonts w:ascii="TH SarabunPSK" w:hAnsi="TH SarabunPSK" w:cs="TH SarabunPSK"/>
-                <w:sz w:val="32"/>
-                <w:szCs w:val="32"/>
-              </w:rPr>
-              <w:t>Sysbase</w:t>
-            </w:r>
-            <w:proofErr w:type="spellEnd"/>
-            <w:r>
-              <w:rPr>
-                <w:rFonts w:ascii="TH SarabunPSK" w:hAnsi="TH SarabunPSK" w:cs="TH SarabunPSK"/>
-                <w:sz w:val="32"/>
-                <w:szCs w:val="32"/>
-              </w:rPr>
-              <w:t xml:space="preserve"> </w:t>
-            </w:r>
-            <w:r>
-              <w:rPr>
-                <w:rFonts w:ascii="TH SarabunPSK" w:hAnsi="TH SarabunPSK" w:cs="TH SarabunPSK" w:hint="cs"/>
-                <w:sz w:val="32"/>
-                <w:szCs w:val="32"/>
-                <w:cs/>
-              </w:rPr>
-              <w:t>เป็นต้น</w:t>
+              <w:t>SNMP, POP</w:t>
+            </w:r>
+            <w:r>
+              <w:rPr>
+                <w:rFonts w:ascii="TH SarabunPSK" w:hAnsi="TH SarabunPSK" w:cs="TH SarabunPSK"/>
+                <w:sz w:val="32"/>
+                <w:szCs w:val="32"/>
+                <w:cs/>
+              </w:rPr>
+              <w:t xml:space="preserve">3 และ </w:t>
+            </w:r>
+            <w:r>
+              <w:rPr>
+                <w:rFonts w:ascii="TH SarabunPSK" w:hAnsi="TH SarabunPSK" w:cs="TH SarabunPSK"/>
+                <w:sz w:val="32"/>
+                <w:szCs w:val="32"/>
+              </w:rPr>
+              <w:t>HTTP (Hypertext Transfer Protocol)</w:t>
             </w:r>
           </w:p>
           <w:p>
@@ -3340,79 +3701,6 @@
                 <w:szCs w:val="32"/>
               </w:rPr>
             </w:pPr>
-            <w:r>
-              <w:rPr>
-                <w:rFonts w:ascii="TH SarabunPSK" w:hAnsi="TH SarabunPSK" w:cs="TH SarabunPSK"/>
-                <w:sz w:val="32"/>
-                <w:szCs w:val="32"/>
-                <w:cs/>
-              </w:rPr>
-              <w:t>1.2.7 สามารถ</w:t>
-            </w:r>
-            <w:proofErr w:type="spellStart"/>
-            <w:r>
-              <w:rPr>
-                <w:rFonts w:ascii="TH SarabunPSK" w:hAnsi="TH SarabunPSK" w:cs="TH SarabunPSK"/>
-                <w:sz w:val="32"/>
-                <w:szCs w:val="32"/>
-                <w:cs/>
-              </w:rPr>
-              <w:t>ติดต</w:t>
-            </w:r>
-            <w:proofErr w:type="spellEnd"/>
-            <w:r>
-              <w:rPr>
-                <w:rFonts w:ascii="TH SarabunPSK" w:hAnsi="TH SarabunPSK" w:cs="TH SarabunPSK"/>
-                <w:sz w:val="32"/>
-                <w:szCs w:val="32"/>
-                <w:cs/>
-              </w:rPr>
-              <w:t></w:t>
-            </w:r>
-            <w:proofErr w:type="spellStart"/>
-            <w:r>
-              <w:rPr>
-                <w:rFonts w:ascii="TH SarabunPSK" w:hAnsi="TH SarabunPSK" w:cs="TH SarabunPSK"/>
-                <w:sz w:val="32"/>
-                <w:szCs w:val="32"/>
-                <w:cs/>
-              </w:rPr>
-              <w:t>อและทํางาน</w:t>
-            </w:r>
-            <w:proofErr w:type="spellEnd"/>
-            <w:r>
-              <w:rPr>
-                <w:rFonts w:ascii="TH SarabunPSK" w:hAnsi="TH SarabunPSK" w:cs="TH SarabunPSK"/>
-                <w:sz w:val="32"/>
-                <w:szCs w:val="32"/>
-              </w:rPr>
-              <w:t xml:space="preserve"> </w:t>
-            </w:r>
-            <w:r>
-              <w:rPr>
-                <w:rFonts w:ascii="TH SarabunPSK" w:hAnsi="TH SarabunPSK" w:cs="TH SarabunPSK"/>
-                <w:sz w:val="32"/>
-                <w:szCs w:val="32"/>
-              </w:rPr>
-              <w:t>SNMP, POP</w:t>
-            </w:r>
-            <w:r>
-              <w:rPr>
-                <w:rFonts w:ascii="TH SarabunPSK" w:hAnsi="TH SarabunPSK" w:cs="TH SarabunPSK"/>
-                <w:sz w:val="32"/>
-                <w:szCs w:val="32"/>
-                <w:cs/>
-              </w:rPr>
-              <w:t xml:space="preserve">3 และ </w:t>
-            </w:r>
-            <w:r>
-              <w:rPr>
-                <w:rFonts w:ascii="TH SarabunPSK" w:hAnsi="TH SarabunPSK" w:cs="TH SarabunPSK"/>
-                <w:sz w:val="32"/>
-                <w:szCs w:val="32"/>
-              </w:rPr>
-              <w:t>HTTP (Hypertext Transfer Protocol)</w:t>
-            </w:r>
           </w:p>
           <w:p>
             <w:pPr>
@@ -3433,7 +3721,6 @@
                 <w:szCs w:val="32"/>
                 <w:cs/>
               </w:rPr>
-              <w:lastRenderedPageBreak/>
               <w:t>ประวัติความ</w:t>
             </w:r>
             <w:proofErr w:type="spellStart"/>
@@ -3901,23 +4188,13 @@
               </w:rPr>
               <w:t xml:space="preserve">และ </w:t>
             </w:r>
-            <w:proofErr w:type="spellStart"/>
-            <w:r>
-              <w:rPr>
-                <w:rFonts w:ascii="TH SarabunPSK" w:hAnsi="TH SarabunPSK" w:cs="TH SarabunPSK"/>
-                <w:sz w:val="32"/>
-                <w:szCs w:val="32"/>
-              </w:rPr>
-              <w:t>Andi</w:t>
-            </w:r>
-            <w:proofErr w:type="spellEnd"/>
-            <w:r>
-              <w:rPr>
-                <w:rFonts w:ascii="TH SarabunPSK" w:hAnsi="TH SarabunPSK" w:cs="TH SarabunPSK"/>
-                <w:sz w:val="32"/>
-                <w:szCs w:val="32"/>
-              </w:rPr>
-              <w:t xml:space="preserve"> </w:t>
+            <w:r>
+              <w:rPr>
+                <w:rFonts w:ascii="TH SarabunPSK" w:hAnsi="TH SarabunPSK" w:cs="TH SarabunPSK"/>
+                <w:sz w:val="32"/>
+                <w:szCs w:val="32"/>
+              </w:rPr>
+              <w:t xml:space="preserve">Andi </w:t>
             </w:r>
             <w:proofErr w:type="spellStart"/>
             <w:r>
@@ -4199,6 +4476,8 @@
             <w:pPr>
               <w:rPr>
                 <w:rFonts w:ascii="TH SarabunPSK" w:hAnsi="TH SarabunPSK" w:cs="TH SarabunPSK"/>
+                <w:b/>
+                <w:bCs/>
                 <w:sz w:val="32"/>
                 <w:szCs w:val="32"/>
               </w:rPr>
@@ -4206,6 +4485,8 @@
             <w:r>
               <w:rPr>
                 <w:rFonts w:ascii="TH SarabunPSK" w:hAnsi="TH SarabunPSK" w:cs="TH SarabunPSK" w:hint="cs"/>
+                <w:b/>
+                <w:bCs/>
                 <w:sz w:val="32"/>
                 <w:szCs w:val="32"/>
                 <w:cs/>
@@ -4215,6 +4496,8 @@
             <w:r>
               <w:rPr>
                 <w:rFonts w:ascii="TH SarabunPSK" w:hAnsi="TH SarabunPSK" w:cs="TH SarabunPSK"/>
+                <w:b/>
+                <w:bCs/>
                 <w:sz w:val="32"/>
                 <w:szCs w:val="32"/>
               </w:rPr>
@@ -4225,7 +4508,7 @@
             <w:pPr>
               <w:ind w:left="34" w:firstLine="686"/>
               <w:rPr>
-                <w:rFonts w:ascii="TH SarabunPSK" w:hAnsi="TH SarabunPSK" w:cs="TH SarabunPSK" w:hint="cs"/>
+                <w:rFonts w:ascii="TH SarabunPSK" w:hAnsi="TH SarabunPSK" w:cs="TH SarabunPSK"/>
                 <w:sz w:val="32"/>
                 <w:szCs w:val="32"/>
               </w:rPr>
@@ -4699,6 +4982,430 @@
               </w:rPr>
               <w:t>และเว็บเซิร์ฟเวอร์ ได้ดังต่อไปนี้</w:t>
             </w:r>
+          </w:p>
+        </w:tc>
+      </w:tr>
+      <w:tr>
+        <w:trPr>
+          <w:trHeight w:val="703"/>
+        </w:trPr>
+        <w:tc>
+          <w:tcPr>
+            <w:tcW w:w="1626" w:type="dxa"/>
+            <w:vMerge w:val="restart"/>
+            <w:vAlign w:val="center"/>
+          </w:tcPr>
+          <w:p>
+            <w:pPr>
+              <w:jc w:val="center"/>
+              <w:rPr>
+                <w:rFonts w:ascii="TH SarabunPSK" w:hAnsi="TH SarabunPSK" w:cs="TH SarabunPSK"/>
+                <w:b/>
+                <w:bCs/>
+                <w:sz w:val="32"/>
+                <w:szCs w:val="32"/>
+              </w:rPr>
+            </w:pPr>
+            <w:r>
+              <w:rPr>
+                <w:rFonts w:ascii="TH SarabunPSK" w:hAnsi="TH SarabunPSK" w:cs="TH SarabunPSK"/>
+                <w:b/>
+                <w:bCs/>
+                <w:noProof/>
+                <w:sz w:val="32"/>
+                <w:szCs w:val="32"/>
+              </w:rPr>
+              <w:lastRenderedPageBreak/>
+              <w:drawing>
+                <wp:inline distT="0" distB="0" distL="0" distR="0" wp14:anchorId="3347D6DA" wp14:editId="660A2F07">
+                  <wp:extent cx="891967" cy="900000"/>
+                  <wp:effectExtent l="0" t="0" r="3810" b="0"/>
+                  <wp:docPr id="4" name="รูปภาพ 4"/>
+                  <wp:cNvGraphicFramePr>
+                    <a:graphicFrameLocks xmlns:a="http://schemas.openxmlformats.org/drawingml/2006/main" noChangeAspect="1"/>
+                  </wp:cNvGraphicFramePr>
+                  <a:graphic xmlns:a="http://schemas.openxmlformats.org/drawingml/2006/main">
+                    <a:graphicData uri="http://schemas.openxmlformats.org/drawingml/2006/picture">
+                      <pic:pic xmlns:pic="http://schemas.openxmlformats.org/drawingml/2006/picture">
+                        <pic:nvPicPr>
+                          <pic:cNvPr id="0" name="logo-ptnicec.png"/>
+                          <pic:cNvPicPr/>
+                        </pic:nvPicPr>
+                        <pic:blipFill>
+                          <a:blip r:embed="rId6" cstate="print">
+                            <a:extLst>
+                              <a:ext uri="{28A0092B-C50C-407E-A947-70E740481C1C}">
+                                <a14:useLocalDpi xmlns:a14="http://schemas.microsoft.com/office/drawing/2010/main" val="0"/>
+                              </a:ext>
+                            </a:extLst>
+                          </a:blip>
+                          <a:stretch>
+                            <a:fillRect/>
+                          </a:stretch>
+                        </pic:blipFill>
+                        <pic:spPr>
+                          <a:xfrm>
+                            <a:off x="0" y="0"/>
+                            <a:ext cx="891967" cy="900000"/>
+                          </a:xfrm>
+                          <a:prstGeom prst="rect">
+                            <a:avLst/>
+                          </a:prstGeom>
+                        </pic:spPr>
+                      </pic:pic>
+                    </a:graphicData>
+                  </a:graphic>
+                </wp:inline>
+              </w:drawing>
+            </w:r>
+          </w:p>
+        </w:tc>
+        <w:tc>
+          <w:tcPr>
+            <w:tcW w:w="6095" w:type="dxa"/>
+            <w:gridSpan w:val="2"/>
+            <w:vAlign w:val="center"/>
+          </w:tcPr>
+          <w:p>
+            <w:pPr>
+              <w:jc w:val="center"/>
+              <w:rPr>
+                <w:rFonts w:ascii="TH SarabunPSK" w:hAnsi="TH SarabunPSK" w:cs="TH SarabunPSK"/>
+                <w:b/>
+                <w:bCs/>
+                <w:sz w:val="32"/>
+                <w:szCs w:val="32"/>
+              </w:rPr>
+            </w:pPr>
+            <w:r>
+              <w:rPr>
+                <w:rFonts w:ascii="TH SarabunPSK" w:hAnsi="TH SarabunPSK" w:cs="TH SarabunPSK" w:hint="cs"/>
+                <w:b/>
+                <w:bCs/>
+                <w:sz w:val="32"/>
+                <w:szCs w:val="32"/>
+                <w:cs/>
+              </w:rPr>
+              <w:t>ใบเนื้อหา</w:t>
+            </w:r>
+          </w:p>
+        </w:tc>
+        <w:tc>
+          <w:tcPr>
+            <w:tcW w:w="1635" w:type="dxa"/>
+            <w:vMerge w:val="restart"/>
+            <w:vAlign w:val="center"/>
+          </w:tcPr>
+          <w:p>
+            <w:pPr>
+              <w:jc w:val="center"/>
+              <w:rPr>
+                <w:rFonts w:ascii="TH SarabunPSK" w:hAnsi="TH SarabunPSK" w:cs="TH SarabunPSK"/>
+                <w:b/>
+                <w:bCs/>
+                <w:sz w:val="32"/>
+                <w:szCs w:val="32"/>
+              </w:rPr>
+            </w:pPr>
+            <w:r>
+              <w:rPr>
+                <w:rFonts w:ascii="TH SarabunPSK" w:hAnsi="TH SarabunPSK" w:cs="TH SarabunPSK" w:hint="cs"/>
+                <w:b/>
+                <w:bCs/>
+                <w:sz w:val="32"/>
+                <w:szCs w:val="32"/>
+                <w:cs/>
+              </w:rPr>
+              <w:t>หน้าที่</w:t>
+            </w:r>
+            <w:r>
+              <w:rPr>
+                <w:rFonts w:ascii="TH SarabunPSK" w:hAnsi="TH SarabunPSK" w:cs="TH SarabunPSK" w:hint="cs"/>
+                <w:b/>
+                <w:bCs/>
+                <w:sz w:val="32"/>
+                <w:szCs w:val="32"/>
+                <w:cs/>
+              </w:rPr>
+              <w:t xml:space="preserve"> 3</w:t>
+            </w:r>
+          </w:p>
+        </w:tc>
+      </w:tr>
+      <w:tr>
+        <w:trPr>
+          <w:trHeight w:val="704"/>
+        </w:trPr>
+        <w:tc>
+          <w:tcPr>
+            <w:tcW w:w="1626" w:type="dxa"/>
+            <w:vMerge/>
+          </w:tcPr>
+          <w:p>
+            <w:pPr>
+              <w:jc w:val="center"/>
+              <w:rPr>
+                <w:rFonts w:ascii="TH SarabunPSK" w:hAnsi="TH SarabunPSK" w:cs="TH SarabunPSK"/>
+                <w:b/>
+                <w:bCs/>
+                <w:sz w:val="32"/>
+                <w:szCs w:val="32"/>
+              </w:rPr>
+            </w:pPr>
+          </w:p>
+        </w:tc>
+        <w:tc>
+          <w:tcPr>
+            <w:tcW w:w="2268" w:type="dxa"/>
+            <w:vAlign w:val="center"/>
+          </w:tcPr>
+          <w:p>
+            <w:pPr>
+              <w:jc w:val="center"/>
+              <w:rPr>
+                <w:rFonts w:ascii="TH SarabunPSK" w:hAnsi="TH SarabunPSK" w:cs="TH SarabunPSK"/>
+                <w:b/>
+                <w:bCs/>
+                <w:sz w:val="32"/>
+                <w:szCs w:val="32"/>
+              </w:rPr>
+            </w:pPr>
+            <w:r>
+              <w:rPr>
+                <w:rFonts w:ascii="TH SarabunPSK" w:hAnsi="TH SarabunPSK" w:cs="TH SarabunPSK" w:hint="cs"/>
+                <w:b/>
+                <w:bCs/>
+                <w:sz w:val="32"/>
+                <w:szCs w:val="32"/>
+                <w:cs/>
+              </w:rPr>
+              <w:t>รหัสวิชา 30901-2008</w:t>
+            </w:r>
+          </w:p>
+        </w:tc>
+        <w:tc>
+          <w:tcPr>
+            <w:tcW w:w="3827" w:type="dxa"/>
+            <w:vAlign w:val="center"/>
+          </w:tcPr>
+          <w:p>
+            <w:pPr>
+              <w:jc w:val="center"/>
+              <w:rPr>
+                <w:rFonts w:ascii="TH SarabunPSK" w:hAnsi="TH SarabunPSK" w:cs="TH SarabunPSK"/>
+                <w:b/>
+                <w:bCs/>
+                <w:sz w:val="32"/>
+                <w:szCs w:val="32"/>
+              </w:rPr>
+            </w:pPr>
+            <w:r>
+              <w:rPr>
+                <w:rFonts w:ascii="TH SarabunPSK" w:hAnsi="TH SarabunPSK" w:cs="TH SarabunPSK" w:hint="cs"/>
+                <w:b/>
+                <w:bCs/>
+                <w:sz w:val="32"/>
+                <w:szCs w:val="32"/>
+                <w:cs/>
+              </w:rPr>
+              <w:t xml:space="preserve">รายวิชา การพัฒนาเว็บด้วยภาษา </w:t>
+            </w:r>
+            <w:r>
+              <w:rPr>
+                <w:rFonts w:ascii="TH SarabunPSK" w:hAnsi="TH SarabunPSK" w:cs="TH SarabunPSK"/>
+                <w:b/>
+                <w:bCs/>
+                <w:sz w:val="32"/>
+                <w:szCs w:val="32"/>
+              </w:rPr>
+              <w:t>PHP</w:t>
+            </w:r>
+          </w:p>
+        </w:tc>
+        <w:tc>
+          <w:tcPr>
+            <w:tcW w:w="1635" w:type="dxa"/>
+            <w:vMerge/>
+            <w:vAlign w:val="center"/>
+          </w:tcPr>
+          <w:p>
+            <w:pPr>
+              <w:jc w:val="center"/>
+              <w:rPr>
+                <w:rFonts w:ascii="TH SarabunPSK" w:hAnsi="TH SarabunPSK" w:cs="TH SarabunPSK"/>
+                <w:b/>
+                <w:bCs/>
+                <w:sz w:val="32"/>
+                <w:szCs w:val="32"/>
+              </w:rPr>
+            </w:pPr>
+          </w:p>
+        </w:tc>
+      </w:tr>
+      <w:tr>
+        <w:tc>
+          <w:tcPr>
+            <w:tcW w:w="1626" w:type="dxa"/>
+            <w:vMerge/>
+          </w:tcPr>
+          <w:p>
+            <w:pPr>
+              <w:jc w:val="center"/>
+              <w:rPr>
+                <w:rFonts w:ascii="TH SarabunPSK" w:hAnsi="TH SarabunPSK" w:cs="TH SarabunPSK"/>
+                <w:b/>
+                <w:bCs/>
+                <w:sz w:val="32"/>
+                <w:szCs w:val="32"/>
+              </w:rPr>
+            </w:pPr>
+          </w:p>
+        </w:tc>
+        <w:tc>
+          <w:tcPr>
+            <w:tcW w:w="6095" w:type="dxa"/>
+            <w:gridSpan w:val="2"/>
+            <w:vAlign w:val="center"/>
+          </w:tcPr>
+          <w:p>
+            <w:pPr>
+              <w:jc w:val="center"/>
+              <w:rPr>
+                <w:rFonts w:ascii="TH SarabunPSK" w:hAnsi="TH SarabunPSK" w:cs="TH SarabunPSK"/>
+                <w:b/>
+                <w:bCs/>
+                <w:sz w:val="32"/>
+                <w:szCs w:val="32"/>
+              </w:rPr>
+            </w:pPr>
+            <w:r>
+              <w:rPr>
+                <w:rFonts w:ascii="TH SarabunPSK" w:hAnsi="TH SarabunPSK" w:cs="TH SarabunPSK" w:hint="cs"/>
+                <w:b/>
+                <w:bCs/>
+                <w:sz w:val="32"/>
+                <w:szCs w:val="32"/>
+                <w:cs/>
+              </w:rPr>
+              <w:t>หน่วยที่ 1</w:t>
+            </w:r>
+            <w:r>
+              <w:rPr>
+                <w:rFonts w:ascii="TH SarabunPSK" w:hAnsi="TH SarabunPSK" w:cs="TH SarabunPSK" w:hint="cs"/>
+                <w:b/>
+                <w:bCs/>
+                <w:sz w:val="32"/>
+                <w:szCs w:val="32"/>
+                <w:cs/>
+              </w:rPr>
+              <w:t xml:space="preserve"> </w:t>
+            </w:r>
+          </w:p>
+        </w:tc>
+        <w:tc>
+          <w:tcPr>
+            <w:tcW w:w="1635" w:type="dxa"/>
+            <w:vMerge/>
+            <w:vAlign w:val="center"/>
+          </w:tcPr>
+          <w:p>
+            <w:pPr>
+              <w:jc w:val="center"/>
+              <w:rPr>
+                <w:rFonts w:ascii="TH SarabunPSK" w:hAnsi="TH SarabunPSK" w:cs="TH SarabunPSK"/>
+                <w:b/>
+                <w:bCs/>
+                <w:sz w:val="32"/>
+                <w:szCs w:val="32"/>
+              </w:rPr>
+            </w:pPr>
+          </w:p>
+        </w:tc>
+      </w:tr>
+      <w:tr>
+        <w:tc>
+          <w:tcPr>
+            <w:tcW w:w="9356" w:type="dxa"/>
+            <w:gridSpan w:val="4"/>
+          </w:tcPr>
+          <w:p>
+            <w:pPr>
+              <w:rPr>
+                <w:rFonts w:ascii="TH SarabunPSK" w:hAnsi="TH SarabunPSK" w:cs="TH SarabunPSK" w:hint="cs"/>
+                <w:sz w:val="32"/>
+                <w:szCs w:val="32"/>
+              </w:rPr>
+            </w:pPr>
+          </w:p>
+          <w:p>
+            <w:pPr>
+              <w:jc w:val="center"/>
+              <w:rPr>
+                <w:rFonts w:ascii="TH SarabunPSK" w:hAnsi="TH SarabunPSK" w:cs="TH SarabunPSK" w:hint="cs"/>
+                <w:sz w:val="32"/>
+                <w:szCs w:val="32"/>
+              </w:rPr>
+            </w:pPr>
+            <w:r>
+              <w:rPr>
+                <w:rFonts w:ascii="TH SarabunPSK" w:hAnsi="TH SarabunPSK" w:cs="TH SarabunPSK" w:hint="cs"/>
+                <w:noProof/>
+                <w:sz w:val="32"/>
+                <w:szCs w:val="32"/>
+              </w:rPr>
+              <w:drawing>
+                <wp:inline distT="0" distB="0" distL="0" distR="0">
+                  <wp:extent cx="3213780" cy="1548000"/>
+                  <wp:effectExtent l="0" t="0" r="5715" b="0"/>
+                  <wp:docPr id="5" name="รูปภาพ 5"/>
+                  <wp:cNvGraphicFramePr>
+                    <a:graphicFrameLocks xmlns:a="http://schemas.openxmlformats.org/drawingml/2006/main" noChangeAspect="1"/>
+                  </wp:cNvGraphicFramePr>
+                  <a:graphic xmlns:a="http://schemas.openxmlformats.org/drawingml/2006/main">
+                    <a:graphicData uri="http://schemas.openxmlformats.org/drawingml/2006/picture">
+                      <pic:pic xmlns:pic="http://schemas.openxmlformats.org/drawingml/2006/picture">
+                        <pic:nvPicPr>
+                          <pic:cNvPr id="0" name="hfHLQkKGYe.png"/>
+                          <pic:cNvPicPr/>
+                        </pic:nvPicPr>
+                        <pic:blipFill>
+                          <a:blip r:embed="rId7" cstate="print">
+                            <a:extLst>
+                              <a:ext uri="{28A0092B-C50C-407E-A947-70E740481C1C}">
+                                <a14:useLocalDpi xmlns:a14="http://schemas.microsoft.com/office/drawing/2010/main" val="0"/>
+                              </a:ext>
+                            </a:extLst>
+                          </a:blip>
+                          <a:stretch>
+                            <a:fillRect/>
+                          </a:stretch>
+                        </pic:blipFill>
+                        <pic:spPr>
+                          <a:xfrm>
+                            <a:off x="0" y="0"/>
+                            <a:ext cx="3213780" cy="1548000"/>
+                          </a:xfrm>
+                          <a:prstGeom prst="rect">
+                            <a:avLst/>
+                          </a:prstGeom>
+                        </pic:spPr>
+                      </pic:pic>
+                    </a:graphicData>
+                  </a:graphic>
+                </wp:inline>
+              </w:drawing>
+            </w:r>
+            <w:bookmarkStart w:id="0" w:name="_GoBack"/>
+            <w:bookmarkEnd w:id="0"/>
+          </w:p>
+          <w:p>
+            <w:pPr>
+              <w:rPr>
+                <w:rFonts w:ascii="TH SarabunPSK" w:hAnsi="TH SarabunPSK" w:cs="TH SarabunPSK" w:hint="cs"/>
+                <w:sz w:val="32"/>
+                <w:szCs w:val="32"/>
+              </w:rPr>
+            </w:pPr>
           </w:p>
           <w:p>
             <w:pPr>
@@ -4790,27 +5497,7 @@
                 <w:szCs w:val="32"/>
                 <w:cs/>
               </w:rPr>
-              <w:t>(โดยผู้ใช้จะเรียกชมหน้าเว็บ</w:t>
-            </w:r>
-            <w:proofErr w:type="spellStart"/>
-            <w:r>
-              <w:rPr>
-                <w:rFonts w:ascii="TH SarabunPSK" w:hAnsi="TH SarabunPSK" w:cs="TH SarabunPSK"/>
-                <w:sz w:val="32"/>
-                <w:szCs w:val="32"/>
-                <w:cs/>
-              </w:rPr>
-              <w:t>เพจ</w:t>
-            </w:r>
-            <w:proofErr w:type="spellEnd"/>
-            <w:r>
-              <w:rPr>
-                <w:rFonts w:ascii="TH SarabunPSK" w:hAnsi="TH SarabunPSK" w:cs="TH SarabunPSK"/>
-                <w:sz w:val="32"/>
-                <w:szCs w:val="32"/>
-                <w:cs/>
-              </w:rPr>
-              <w:t>ได้โดยใช้โปรโตคอล</w:t>
+              <w:t>(โดยผู้ใช้จะเรียกชมหน้าเว็บเพจได้โดยใช้โปรโตคอล</w:t>
             </w:r>
             <w:r>
               <w:rPr>
@@ -4972,27 +5659,7 @@
                 <w:szCs w:val="32"/>
                 <w:cs/>
               </w:rPr>
-              <w:t>โดยเว็บ</w:t>
-            </w:r>
-            <w:proofErr w:type="spellStart"/>
-            <w:r>
-              <w:rPr>
-                <w:rFonts w:ascii="TH SarabunPSK" w:hAnsi="TH SarabunPSK" w:cs="TH SarabunPSK"/>
-                <w:sz w:val="32"/>
-                <w:szCs w:val="32"/>
-                <w:cs/>
-              </w:rPr>
-              <w:t>เพจ</w:t>
-            </w:r>
-            <w:proofErr w:type="spellEnd"/>
-            <w:r>
-              <w:rPr>
-                <w:rFonts w:ascii="TH SarabunPSK" w:hAnsi="TH SarabunPSK" w:cs="TH SarabunPSK"/>
-                <w:sz w:val="32"/>
-                <w:szCs w:val="32"/>
-                <w:cs/>
-              </w:rPr>
-              <w:t>ที่เขียนก็สามารถเขียนได้หลายภาษา หลายรูปแบบ การเขียนสคริปต์</w:t>
+              <w:t>โดยเว็บเพจที่เขียนก็สามารถเขียนได้หลายภาษา หลายรูปแบบ การเขียนสคริปต์</w:t>
             </w:r>
             <w:r>
               <w:rPr>
@@ -5054,8 +5721,675 @@
               </w:rPr>
               <w:t>ของภาษา</w:t>
             </w:r>
-            <w:bookmarkStart w:id="0" w:name="_GoBack"/>
-            <w:bookmarkEnd w:id="0"/>
+            <w:r>
+              <w:rPr>
+                <w:rFonts w:ascii="TH SarabunPSK" w:hAnsi="TH SarabunPSK" w:cs="TH SarabunPSK"/>
+                <w:sz w:val="32"/>
+                <w:szCs w:val="32"/>
+              </w:rPr>
+              <w:t xml:space="preserve">PHP </w:t>
+            </w:r>
+            <w:r>
+              <w:rPr>
+                <w:rFonts w:ascii="TH SarabunPSK" w:hAnsi="TH SarabunPSK" w:cs="TH SarabunPSK"/>
+                <w:sz w:val="32"/>
+                <w:szCs w:val="32"/>
+                <w:cs/>
+              </w:rPr>
+              <w:t xml:space="preserve">ดังนั้นถ้าต้องการให้คอมพิวเตอร์สามารถประมวลผลและแปลภาษา </w:t>
+            </w:r>
+            <w:r>
+              <w:rPr>
+                <w:rFonts w:ascii="TH SarabunPSK" w:hAnsi="TH SarabunPSK" w:cs="TH SarabunPSK"/>
+                <w:sz w:val="32"/>
+                <w:szCs w:val="32"/>
+              </w:rPr>
+              <w:t xml:space="preserve">PHP </w:t>
+            </w:r>
+            <w:r>
+              <w:rPr>
+                <w:rFonts w:ascii="TH SarabunPSK" w:hAnsi="TH SarabunPSK" w:cs="TH SarabunPSK"/>
+                <w:sz w:val="32"/>
+                <w:szCs w:val="32"/>
+                <w:cs/>
+              </w:rPr>
+              <w:t>ได้นั้น</w:t>
+            </w:r>
+          </w:p>
+          <w:p>
+            <w:pPr>
+              <w:ind w:left="34" w:firstLine="686"/>
+              <w:rPr>
+                <w:rFonts w:ascii="TH SarabunPSK" w:hAnsi="TH SarabunPSK" w:cs="TH SarabunPSK"/>
+                <w:sz w:val="32"/>
+                <w:szCs w:val="32"/>
+              </w:rPr>
+            </w:pPr>
+            <w:r>
+              <w:rPr>
+                <w:rFonts w:ascii="TH SarabunPSK" w:hAnsi="TH SarabunPSK" w:cs="TH SarabunPSK"/>
+                <w:sz w:val="32"/>
+                <w:szCs w:val="32"/>
+              </w:rPr>
+              <w:t xml:space="preserve">2. </w:t>
+            </w:r>
+            <w:r>
+              <w:rPr>
+                <w:rFonts w:ascii="TH SarabunPSK" w:hAnsi="TH SarabunPSK" w:cs="TH SarabunPSK"/>
+                <w:sz w:val="32"/>
+                <w:szCs w:val="32"/>
+                <w:cs/>
+              </w:rPr>
+              <w:t>หลักการทำงานของเว็บเซิร์ฟเวอร์</w:t>
+            </w:r>
+            <w:r>
+              <w:rPr>
+                <w:rFonts w:ascii="TH SarabunPSK" w:hAnsi="TH SarabunPSK" w:cs="TH SarabunPSK"/>
+                <w:sz w:val="32"/>
+                <w:szCs w:val="32"/>
+              </w:rPr>
+              <w:t xml:space="preserve"> </w:t>
+            </w:r>
+            <w:r>
+              <w:rPr>
+                <w:rFonts w:ascii="TH SarabunPSK" w:hAnsi="TH SarabunPSK" w:cs="TH SarabunPSK"/>
+                <w:sz w:val="32"/>
+                <w:szCs w:val="32"/>
+                <w:cs/>
+              </w:rPr>
+              <w:t>มีลักษณะเช่นเดียวกันกับบริการอื่น</w:t>
+            </w:r>
+            <w:r>
+              <w:rPr>
+                <w:rFonts w:ascii="TH SarabunPSK" w:hAnsi="TH SarabunPSK" w:cs="TH SarabunPSK"/>
+                <w:sz w:val="32"/>
+                <w:szCs w:val="32"/>
+              </w:rPr>
+              <w:t xml:space="preserve"> </w:t>
+            </w:r>
+            <w:r>
+              <w:rPr>
+                <w:rFonts w:ascii="TH SarabunPSK" w:hAnsi="TH SarabunPSK" w:cs="TH SarabunPSK"/>
+                <w:sz w:val="32"/>
+                <w:szCs w:val="32"/>
+                <w:cs/>
+              </w:rPr>
+              <w:t>ๆ</w:t>
+            </w:r>
+            <w:r>
+              <w:rPr>
+                <w:rFonts w:ascii="TH SarabunPSK" w:hAnsi="TH SarabunPSK" w:cs="TH SarabunPSK"/>
+                <w:sz w:val="32"/>
+                <w:szCs w:val="32"/>
+              </w:rPr>
+              <w:t xml:space="preserve"> </w:t>
+            </w:r>
+            <w:r>
+              <w:rPr>
+                <w:rFonts w:ascii="TH SarabunPSK" w:hAnsi="TH SarabunPSK" w:cs="TH SarabunPSK"/>
+                <w:sz w:val="32"/>
+                <w:szCs w:val="32"/>
+                <w:cs/>
+              </w:rPr>
+              <w:t>บนระบบอินเทอร์เน็ต (</w:t>
+            </w:r>
+            <w:r>
+              <w:rPr>
+                <w:rFonts w:ascii="TH SarabunPSK" w:hAnsi="TH SarabunPSK" w:cs="TH SarabunPSK"/>
+                <w:sz w:val="32"/>
+                <w:szCs w:val="32"/>
+              </w:rPr>
+              <w:t xml:space="preserve">Internet) </w:t>
+            </w:r>
+            <w:r>
+              <w:rPr>
+                <w:rFonts w:ascii="TH SarabunPSK" w:hAnsi="TH SarabunPSK" w:cs="TH SarabunPSK"/>
+                <w:sz w:val="32"/>
+                <w:szCs w:val="32"/>
+                <w:cs/>
+              </w:rPr>
+              <w:t>คือ อยู่ในรูปแบบไคล</w:t>
+            </w:r>
+            <w:proofErr w:type="spellStart"/>
+            <w:r>
+              <w:rPr>
+                <w:rFonts w:ascii="TH SarabunPSK" w:hAnsi="TH SarabunPSK" w:cs="TH SarabunPSK"/>
+                <w:sz w:val="32"/>
+                <w:szCs w:val="32"/>
+                <w:cs/>
+              </w:rPr>
+              <w:t>เอ็นท์</w:t>
+            </w:r>
+            <w:proofErr w:type="spellEnd"/>
+            <w:r>
+              <w:rPr>
+                <w:rFonts w:ascii="TH SarabunPSK" w:hAnsi="TH SarabunPSK" w:cs="TH SarabunPSK"/>
+                <w:sz w:val="32"/>
+                <w:szCs w:val="32"/>
+              </w:rPr>
+              <w:t xml:space="preserve"> - </w:t>
+            </w:r>
+            <w:r>
+              <w:rPr>
+                <w:rFonts w:ascii="TH SarabunPSK" w:hAnsi="TH SarabunPSK" w:cs="TH SarabunPSK"/>
+                <w:sz w:val="32"/>
+                <w:szCs w:val="32"/>
+                <w:cs/>
+              </w:rPr>
+              <w:t>เซิร์ฟเวอร์ (</w:t>
+            </w:r>
+            <w:r>
+              <w:rPr>
+                <w:rFonts w:ascii="TH SarabunPSK" w:hAnsi="TH SarabunPSK" w:cs="TH SarabunPSK"/>
+                <w:sz w:val="32"/>
+                <w:szCs w:val="32"/>
+              </w:rPr>
+              <w:t>Client-Server)</w:t>
+            </w:r>
+            <w:r>
+              <w:rPr>
+                <w:rFonts w:ascii="TH SarabunPSK" w:hAnsi="TH SarabunPSK" w:cs="TH SarabunPSK"/>
+                <w:sz w:val="32"/>
+                <w:szCs w:val="32"/>
+              </w:rPr>
+              <w:t xml:space="preserve"> </w:t>
+            </w:r>
+            <w:r>
+              <w:rPr>
+                <w:rFonts w:ascii="TH SarabunPSK" w:hAnsi="TH SarabunPSK" w:cs="TH SarabunPSK"/>
+                <w:sz w:val="32"/>
+                <w:szCs w:val="32"/>
+                <w:cs/>
+              </w:rPr>
+              <w:t>โดยมีโปรแกรมเว็บไคล</w:t>
+            </w:r>
+            <w:proofErr w:type="spellStart"/>
+            <w:r>
+              <w:rPr>
+                <w:rFonts w:ascii="TH SarabunPSK" w:hAnsi="TH SarabunPSK" w:cs="TH SarabunPSK"/>
+                <w:sz w:val="32"/>
+                <w:szCs w:val="32"/>
+                <w:cs/>
+              </w:rPr>
+              <w:t>เอ็นท์</w:t>
+            </w:r>
+            <w:proofErr w:type="spellEnd"/>
+            <w:r>
+              <w:rPr>
+                <w:rFonts w:ascii="TH SarabunPSK" w:hAnsi="TH SarabunPSK" w:cs="TH SarabunPSK"/>
+                <w:sz w:val="32"/>
+                <w:szCs w:val="32"/>
+                <w:cs/>
+              </w:rPr>
+              <w:t xml:space="preserve"> (</w:t>
+            </w:r>
+            <w:r>
+              <w:rPr>
+                <w:rFonts w:ascii="TH SarabunPSK" w:hAnsi="TH SarabunPSK" w:cs="TH SarabunPSK"/>
+                <w:sz w:val="32"/>
+                <w:szCs w:val="32"/>
+              </w:rPr>
+              <w:t>Web Client)</w:t>
+            </w:r>
+            <w:r>
+              <w:rPr>
+                <w:rFonts w:ascii="TH SarabunPSK" w:hAnsi="TH SarabunPSK" w:cs="TH SarabunPSK"/>
+                <w:sz w:val="32"/>
+                <w:szCs w:val="32"/>
+              </w:rPr>
+              <w:t xml:space="preserve"> </w:t>
+            </w:r>
+            <w:r>
+              <w:rPr>
+                <w:rFonts w:ascii="TH SarabunPSK" w:hAnsi="TH SarabunPSK" w:cs="TH SarabunPSK"/>
+                <w:sz w:val="32"/>
+                <w:szCs w:val="32"/>
+                <w:cs/>
+              </w:rPr>
+              <w:t>ทำหน้าที่เป็นผู้ร้องขอบริการ และมีโปรแกรมเว็บเซิร์ฟเวอร์</w:t>
+            </w:r>
+            <w:r>
+              <w:rPr>
+                <w:rFonts w:ascii="TH SarabunPSK" w:hAnsi="TH SarabunPSK" w:cs="TH SarabunPSK"/>
+                <w:sz w:val="32"/>
+                <w:szCs w:val="32"/>
+              </w:rPr>
+              <w:t xml:space="preserve"> </w:t>
+            </w:r>
+            <w:r>
+              <w:rPr>
+                <w:rFonts w:ascii="TH SarabunPSK" w:hAnsi="TH SarabunPSK" w:cs="TH SarabunPSK"/>
+                <w:sz w:val="32"/>
+                <w:szCs w:val="32"/>
+                <w:cs/>
+              </w:rPr>
+              <w:t>ทำหน้าที่เป็นผู้ให้บริการ โปรแกรมเว็บไคล</w:t>
+            </w:r>
+            <w:proofErr w:type="spellStart"/>
+            <w:r>
+              <w:rPr>
+                <w:rFonts w:ascii="TH SarabunPSK" w:hAnsi="TH SarabunPSK" w:cs="TH SarabunPSK"/>
+                <w:sz w:val="32"/>
+                <w:szCs w:val="32"/>
+                <w:cs/>
+              </w:rPr>
+              <w:t>เอ็นท์</w:t>
+            </w:r>
+            <w:proofErr w:type="spellEnd"/>
+            <w:r>
+              <w:rPr>
+                <w:rFonts w:ascii="TH SarabunPSK" w:hAnsi="TH SarabunPSK" w:cs="TH SarabunPSK"/>
+                <w:sz w:val="32"/>
+                <w:szCs w:val="32"/>
+              </w:rPr>
+              <w:t xml:space="preserve"> </w:t>
+            </w:r>
+            <w:r>
+              <w:rPr>
+                <w:rFonts w:ascii="TH SarabunPSK" w:hAnsi="TH SarabunPSK" w:cs="TH SarabunPSK"/>
+                <w:sz w:val="32"/>
+                <w:szCs w:val="32"/>
+                <w:cs/>
+              </w:rPr>
+              <w:t>ก็คือโปรแกรมเว็บบราวเซอร์ในเครื่องของผู้ใช้ สำหรับโปรแกรมเว็บเซิร์ฟเวอร์นั้นจะถูกติดตั้งไว้ในเครื่องของผู้ให้บริการเว็บไซต์</w:t>
+            </w:r>
+            <w:r>
+              <w:rPr>
+                <w:rFonts w:ascii="TH SarabunPSK" w:hAnsi="TH SarabunPSK" w:cs="TH SarabunPSK"/>
+                <w:sz w:val="32"/>
+                <w:szCs w:val="32"/>
+              </w:rPr>
+              <w:t xml:space="preserve"> </w:t>
+            </w:r>
+            <w:r>
+              <w:rPr>
+                <w:rFonts w:ascii="TH SarabunPSK" w:hAnsi="TH SarabunPSK" w:cs="TH SarabunPSK"/>
+                <w:sz w:val="32"/>
+                <w:szCs w:val="32"/>
+                <w:cs/>
+              </w:rPr>
+              <w:t>(มักเรียกเครื่องคอมพิวเตอร์ที่ติดตั้งโปรแกรมเว็บเซิร์ฟเวอร์จะกระทำผ่านโปรโตคอล</w:t>
+            </w:r>
+            <w:r>
+              <w:rPr>
+                <w:rFonts w:ascii="TH SarabunPSK" w:hAnsi="TH SarabunPSK" w:cs="TH SarabunPSK"/>
+                <w:sz w:val="32"/>
+                <w:szCs w:val="32"/>
+              </w:rPr>
+              <w:t xml:space="preserve"> </w:t>
+            </w:r>
+            <w:r>
+              <w:rPr>
+                <w:rFonts w:ascii="TH SarabunPSK" w:hAnsi="TH SarabunPSK" w:cs="TH SarabunPSK"/>
+                <w:sz w:val="32"/>
+                <w:szCs w:val="32"/>
+              </w:rPr>
+              <w:t>HTTP</w:t>
+            </w:r>
+            <w:r>
+              <w:rPr>
+                <w:rFonts w:ascii="TH SarabunPSK" w:hAnsi="TH SarabunPSK" w:cs="TH SarabunPSK"/>
+                <w:sz w:val="32"/>
+                <w:szCs w:val="32"/>
+              </w:rPr>
+              <w:t xml:space="preserve"> </w:t>
+            </w:r>
+          </w:p>
+          <w:p>
+            <w:pPr>
+              <w:ind w:left="34" w:firstLine="686"/>
+              <w:rPr>
+                <w:rFonts w:ascii="TH SarabunPSK" w:hAnsi="TH SarabunPSK" w:cs="TH SarabunPSK" w:hint="cs"/>
+                <w:sz w:val="32"/>
+                <w:szCs w:val="32"/>
+              </w:rPr>
+            </w:pPr>
+            <w:r>
+              <w:rPr>
+                <w:rFonts w:ascii="TH SarabunPSK" w:hAnsi="TH SarabunPSK" w:cs="TH SarabunPSK"/>
+                <w:sz w:val="32"/>
+                <w:szCs w:val="32"/>
+              </w:rPr>
+              <w:t xml:space="preserve">3. </w:t>
+            </w:r>
+            <w:r>
+              <w:rPr>
+                <w:rFonts w:ascii="TH SarabunPSK" w:hAnsi="TH SarabunPSK" w:cs="TH SarabunPSK"/>
+                <w:sz w:val="32"/>
+                <w:szCs w:val="32"/>
+                <w:cs/>
+              </w:rPr>
+              <w:t>กลไกการทำงานเมื่อร้องขอเว็บเพจธรรมดา</w:t>
+            </w:r>
+            <w:r>
+              <w:rPr>
+                <w:rFonts w:ascii="TH SarabunPSK" w:hAnsi="TH SarabunPSK" w:cs="TH SarabunPSK"/>
+                <w:sz w:val="32"/>
+                <w:szCs w:val="32"/>
+              </w:rPr>
+              <w:t xml:space="preserve"> </w:t>
+            </w:r>
+            <w:r>
+              <w:rPr>
+                <w:rFonts w:ascii="TH SarabunPSK" w:hAnsi="TH SarabunPSK" w:cs="TH SarabunPSK"/>
+                <w:sz w:val="32"/>
+                <w:szCs w:val="32"/>
+                <w:cs/>
+              </w:rPr>
+              <w:t>โดยปกติจะมีนามสกุลของเอกสารเป็น .</w:t>
+            </w:r>
+            <w:proofErr w:type="spellStart"/>
+            <w:r>
+              <w:rPr>
+                <w:rFonts w:ascii="TH SarabunPSK" w:hAnsi="TH SarabunPSK" w:cs="TH SarabunPSK"/>
+                <w:sz w:val="32"/>
+                <w:szCs w:val="32"/>
+              </w:rPr>
+              <w:t>htm</w:t>
+            </w:r>
+            <w:proofErr w:type="spellEnd"/>
+            <w:r>
+              <w:rPr>
+                <w:rFonts w:ascii="TH SarabunPSK" w:hAnsi="TH SarabunPSK" w:cs="TH SarabunPSK"/>
+                <w:sz w:val="32"/>
+                <w:szCs w:val="32"/>
+              </w:rPr>
+              <w:t xml:space="preserve"> </w:t>
+            </w:r>
+            <w:r>
+              <w:rPr>
+                <w:rFonts w:ascii="TH SarabunPSK" w:hAnsi="TH SarabunPSK" w:cs="TH SarabunPSK" w:hint="cs"/>
+                <w:sz w:val="32"/>
+                <w:szCs w:val="32"/>
+                <w:cs/>
+              </w:rPr>
+              <w:t xml:space="preserve">หรือ </w:t>
+            </w:r>
+            <w:r>
+              <w:rPr>
+                <w:rFonts w:ascii="TH SarabunPSK" w:hAnsi="TH SarabunPSK" w:cs="TH SarabunPSK"/>
+                <w:sz w:val="32"/>
+                <w:szCs w:val="32"/>
+              </w:rPr>
+              <w:t xml:space="preserve">.html </w:t>
+            </w:r>
+            <w:r>
+              <w:rPr>
+                <w:rFonts w:ascii="TH SarabunPSK" w:hAnsi="TH SarabunPSK" w:cs="TH SarabunPSK"/>
+                <w:sz w:val="32"/>
+                <w:szCs w:val="32"/>
+                <w:cs/>
+              </w:rPr>
+              <w:t>นั้น เมื่อใช้เว็บไคล</w:t>
+            </w:r>
+            <w:proofErr w:type="spellStart"/>
+            <w:r>
+              <w:rPr>
+                <w:rFonts w:ascii="TH SarabunPSK" w:hAnsi="TH SarabunPSK" w:cs="TH SarabunPSK"/>
+                <w:sz w:val="32"/>
+                <w:szCs w:val="32"/>
+                <w:cs/>
+              </w:rPr>
+              <w:t>เอ็นท์</w:t>
+            </w:r>
+            <w:proofErr w:type="spellEnd"/>
+            <w:r>
+              <w:rPr>
+                <w:rFonts w:ascii="TH SarabunPSK" w:hAnsi="TH SarabunPSK" w:cs="TH SarabunPSK"/>
+                <w:sz w:val="32"/>
+                <w:szCs w:val="32"/>
+              </w:rPr>
+              <w:t xml:space="preserve"> </w:t>
+            </w:r>
+            <w:r>
+              <w:rPr>
+                <w:rFonts w:ascii="TH SarabunPSK" w:hAnsi="TH SarabunPSK" w:cs="TH SarabunPSK"/>
+                <w:sz w:val="32"/>
+                <w:szCs w:val="32"/>
+                <w:cs/>
+              </w:rPr>
+              <w:t>เปิดดูหรือเรียกดูเว็บเพจใด เว็บเซิร์ฟเวอร์ก็จะส่งเว็บเพจนั้นกลับมายังเว็บไคล</w:t>
+            </w:r>
+            <w:proofErr w:type="spellStart"/>
+            <w:r>
+              <w:rPr>
+                <w:rFonts w:ascii="TH SarabunPSK" w:hAnsi="TH SarabunPSK" w:cs="TH SarabunPSK"/>
+                <w:sz w:val="32"/>
+                <w:szCs w:val="32"/>
+                <w:cs/>
+              </w:rPr>
+              <w:t>เอ็นท์</w:t>
+            </w:r>
+            <w:proofErr w:type="spellEnd"/>
+            <w:r>
+              <w:rPr>
+                <w:rFonts w:ascii="TH SarabunPSK" w:hAnsi="TH SarabunPSK" w:cs="TH SarabunPSK"/>
+                <w:sz w:val="32"/>
+                <w:szCs w:val="32"/>
+              </w:rPr>
+              <w:t xml:space="preserve"> </w:t>
+            </w:r>
+            <w:r>
+              <w:rPr>
+                <w:rFonts w:ascii="TH SarabunPSK" w:hAnsi="TH SarabunPSK" w:cs="TH SarabunPSK"/>
+                <w:sz w:val="32"/>
+                <w:szCs w:val="32"/>
+                <w:cs/>
+              </w:rPr>
+              <w:t>จากนั้นเว็บไคล</w:t>
+            </w:r>
+            <w:proofErr w:type="spellStart"/>
+            <w:r>
+              <w:rPr>
+                <w:rFonts w:ascii="TH SarabunPSK" w:hAnsi="TH SarabunPSK" w:cs="TH SarabunPSK"/>
+                <w:sz w:val="32"/>
+                <w:szCs w:val="32"/>
+                <w:cs/>
+              </w:rPr>
+              <w:t>เอ็นท์</w:t>
+            </w:r>
+            <w:proofErr w:type="spellEnd"/>
+            <w:r>
+              <w:rPr>
+                <w:rFonts w:ascii="TH SarabunPSK" w:hAnsi="TH SarabunPSK" w:cs="TH SarabunPSK"/>
+                <w:sz w:val="32"/>
+                <w:szCs w:val="32"/>
+                <w:cs/>
+              </w:rPr>
+              <w:t xml:space="preserve">จะแสดงผลตามคำสั่งภาษา </w:t>
+            </w:r>
+            <w:r>
+              <w:rPr>
+                <w:rFonts w:ascii="TH SarabunPSK" w:hAnsi="TH SarabunPSK" w:cs="TH SarabunPSK"/>
+                <w:sz w:val="32"/>
+                <w:szCs w:val="32"/>
+              </w:rPr>
+              <w:t>HTML</w:t>
+            </w:r>
+            <w:r>
+              <w:rPr>
+                <w:rFonts w:ascii="TH SarabunPSK" w:hAnsi="TH SarabunPSK" w:cs="TH SarabunPSK"/>
+                <w:sz w:val="32"/>
+                <w:szCs w:val="32"/>
+              </w:rPr>
+              <w:t xml:space="preserve"> </w:t>
+            </w:r>
+            <w:r>
+              <w:rPr>
+                <w:rFonts w:ascii="TH SarabunPSK" w:hAnsi="TH SarabunPSK" w:cs="TH SarabunPSK"/>
+                <w:sz w:val="32"/>
+                <w:szCs w:val="32"/>
+                <w:cs/>
+              </w:rPr>
+              <w:t>ที่อยู่ในเอกสาร</w:t>
+            </w:r>
+            <w:r>
+              <w:rPr>
+                <w:rFonts w:ascii="TH SarabunPSK" w:hAnsi="TH SarabunPSK" w:cs="TH SarabunPSK" w:hint="cs"/>
+                <w:sz w:val="32"/>
+                <w:szCs w:val="32"/>
+                <w:cs/>
+              </w:rPr>
+              <w:t>นั่น ๆ</w:t>
+            </w:r>
+          </w:p>
+          <w:p>
+            <w:pPr>
+              <w:ind w:left="34" w:firstLine="686"/>
+              <w:rPr>
+                <w:rFonts w:ascii="TH SarabunPSK" w:hAnsi="TH SarabunPSK" w:cs="TH SarabunPSK" w:hint="cs"/>
+                <w:sz w:val="32"/>
+                <w:szCs w:val="32"/>
+              </w:rPr>
+            </w:pPr>
+            <w:r>
+              <w:rPr>
+                <w:rFonts w:ascii="TH SarabunPSK" w:hAnsi="TH SarabunPSK" w:cs="TH SarabunPSK" w:hint="cs"/>
+                <w:sz w:val="32"/>
+                <w:szCs w:val="32"/>
+                <w:cs/>
+              </w:rPr>
+              <w:t xml:space="preserve">4. </w:t>
+            </w:r>
+            <w:r>
+              <w:rPr>
+                <w:rFonts w:ascii="TH SarabunPSK" w:hAnsi="TH SarabunPSK" w:cs="TH SarabunPSK"/>
+                <w:sz w:val="32"/>
+                <w:szCs w:val="32"/>
+                <w:cs/>
+              </w:rPr>
+              <w:t xml:space="preserve">กลไกการทำงานเมื่อร้องขอเว็บเพจที่ใช้ภาษา </w:t>
+            </w:r>
+            <w:r>
+              <w:rPr>
+                <w:rFonts w:ascii="TH SarabunPSK" w:hAnsi="TH SarabunPSK" w:cs="TH SarabunPSK"/>
+                <w:sz w:val="32"/>
+                <w:szCs w:val="32"/>
+              </w:rPr>
+              <w:t>PHP</w:t>
+            </w:r>
+            <w:r>
+              <w:rPr>
+                <w:rFonts w:ascii="TH SarabunPSK" w:hAnsi="TH SarabunPSK" w:cs="TH SarabunPSK" w:hint="cs"/>
+                <w:sz w:val="32"/>
+                <w:szCs w:val="32"/>
+                <w:cs/>
+              </w:rPr>
+              <w:t xml:space="preserve"> </w:t>
+            </w:r>
+            <w:r>
+              <w:rPr>
+                <w:rFonts w:ascii="TH SarabunPSK" w:hAnsi="TH SarabunPSK" w:cs="TH SarabunPSK"/>
+                <w:sz w:val="32"/>
+                <w:szCs w:val="32"/>
+                <w:cs/>
+              </w:rPr>
+              <w:t>จะมีรูปแบบ</w:t>
+            </w:r>
+            <w:r>
+              <w:rPr>
+                <w:rFonts w:ascii="TH SarabunPSK" w:hAnsi="TH SarabunPSK" w:cs="TH SarabunPSK" w:hint="cs"/>
+                <w:sz w:val="32"/>
+                <w:szCs w:val="32"/>
+                <w:cs/>
+              </w:rPr>
+              <w:t>การประมวลผลและ</w:t>
+            </w:r>
+            <w:r>
+              <w:rPr>
+                <w:rFonts w:ascii="TH SarabunPSK" w:hAnsi="TH SarabunPSK" w:cs="TH SarabunPSK"/>
+                <w:sz w:val="32"/>
+                <w:szCs w:val="32"/>
+                <w:cs/>
+              </w:rPr>
+              <w:t>แสดงผลเป็นแบบไดนา</w:t>
+            </w:r>
+            <w:proofErr w:type="spellStart"/>
+            <w:r>
+              <w:rPr>
+                <w:rFonts w:ascii="TH SarabunPSK" w:hAnsi="TH SarabunPSK" w:cs="TH SarabunPSK"/>
+                <w:sz w:val="32"/>
+                <w:szCs w:val="32"/>
+                <w:cs/>
+              </w:rPr>
+              <w:t>มิก</w:t>
+            </w:r>
+            <w:proofErr w:type="spellEnd"/>
+            <w:r>
+              <w:rPr>
+                <w:rFonts w:ascii="TH SarabunPSK" w:hAnsi="TH SarabunPSK" w:cs="TH SarabunPSK"/>
+                <w:sz w:val="32"/>
+                <w:szCs w:val="32"/>
+                <w:cs/>
+              </w:rPr>
+              <w:t>เว็บเพจ</w:t>
+            </w:r>
+            <w:r>
+              <w:rPr>
+                <w:rFonts w:ascii="TH SarabunPSK" w:hAnsi="TH SarabunPSK" w:cs="TH SarabunPSK" w:hint="cs"/>
+                <w:sz w:val="32"/>
+                <w:szCs w:val="32"/>
+                <w:cs/>
+              </w:rPr>
+              <w:t xml:space="preserve"> </w:t>
+            </w:r>
+            <w:r>
+              <w:rPr>
+                <w:rFonts w:ascii="TH SarabunPSK" w:hAnsi="TH SarabunPSK" w:cs="TH SarabunPSK"/>
+                <w:sz w:val="32"/>
+                <w:szCs w:val="32"/>
+                <w:cs/>
+              </w:rPr>
+              <w:t>สามารถติดต่อกับผู้ใช้ ฐานข้อมูล คำนวณ</w:t>
+            </w:r>
+            <w:r>
+              <w:rPr>
+                <w:rFonts w:ascii="TH SarabunPSK" w:hAnsi="TH SarabunPSK" w:cs="TH SarabunPSK" w:hint="cs"/>
+                <w:sz w:val="32"/>
+                <w:szCs w:val="32"/>
+                <w:cs/>
+              </w:rPr>
+              <w:t xml:space="preserve"> </w:t>
+            </w:r>
+            <w:r>
+              <w:rPr>
+                <w:rFonts w:ascii="TH SarabunPSK" w:hAnsi="TH SarabunPSK" w:cs="TH SarabunPSK"/>
+                <w:sz w:val="32"/>
+                <w:szCs w:val="32"/>
+                <w:cs/>
+              </w:rPr>
+              <w:t>และประมวลผลตามเงื่อนไขต่างๆ ได้ ลักษณะการประมวลผล</w:t>
+            </w:r>
+          </w:p>
+          <w:p>
+            <w:pPr>
+              <w:ind w:left="34" w:firstLine="686"/>
+              <w:rPr>
+                <w:rFonts w:ascii="TH SarabunPSK" w:hAnsi="TH SarabunPSK" w:cs="TH SarabunPSK" w:hint="cs"/>
+                <w:sz w:val="32"/>
+                <w:szCs w:val="32"/>
+              </w:rPr>
+            </w:pPr>
+          </w:p>
+          <w:p>
+            <w:pPr>
+              <w:ind w:left="34" w:firstLine="686"/>
+              <w:rPr>
+                <w:rFonts w:ascii="TH SarabunPSK" w:hAnsi="TH SarabunPSK" w:cs="TH SarabunPSK" w:hint="cs"/>
+                <w:sz w:val="32"/>
+                <w:szCs w:val="32"/>
+              </w:rPr>
+            </w:pPr>
+          </w:p>
+          <w:p>
+            <w:pPr>
+              <w:ind w:left="34" w:firstLine="686"/>
+              <w:rPr>
+                <w:rFonts w:ascii="TH SarabunPSK" w:hAnsi="TH SarabunPSK" w:cs="TH SarabunPSK"/>
+                <w:sz w:val="36"/>
+                <w:szCs w:val="36"/>
+              </w:rPr>
+            </w:pPr>
           </w:p>
         </w:tc>
       </w:tr>
@@ -5063,44 +6397,10 @@
     <w:p>
       <w:pPr>
         <w:spacing w:after="0" w:line="240" w:lineRule="auto"/>
-        <w:jc w:val="center"/>
         <w:rPr>
           <w:rFonts w:ascii="TH SarabunPSK" w:hAnsi="TH SarabunPSK" w:cs="TH SarabunPSK"/>
-          <w:b/>
-          <w:bCs/>
-          <w:sz w:val="32"/>
-          <w:szCs w:val="32"/>
-        </w:rPr>
-      </w:pPr>
-    </w:p>
-    <w:p>
-      <w:pPr>
-        <w:spacing w:after="0" w:line="240" w:lineRule="auto"/>
-        <w:jc w:val="center"/>
-        <w:rPr>
-          <w:rFonts w:ascii="TH SarabunPSK" w:hAnsi="TH SarabunPSK" w:cs="TH SarabunPSK"/>
-          <w:sz w:val="32"/>
-          <w:szCs w:val="32"/>
-        </w:rPr>
-      </w:pPr>
-    </w:p>
-    <w:p>
-      <w:pPr>
-        <w:spacing w:after="0" w:line="240" w:lineRule="auto"/>
-        <w:rPr>
-          <w:rFonts w:ascii="TH SarabunPSK" w:hAnsi="TH SarabunPSK" w:cs="TH SarabunPSK"/>
-          <w:sz w:val="32"/>
-          <w:szCs w:val="32"/>
-        </w:rPr>
-      </w:pPr>
-    </w:p>
-    <w:p>
-      <w:pPr>
-        <w:spacing w:after="0" w:line="240" w:lineRule="auto"/>
-        <w:rPr>
-          <w:rFonts w:ascii="TH SarabunPSK" w:hAnsi="TH SarabunPSK" w:cs="TH SarabunPSK"/>
-          <w:sz w:val="32"/>
-          <w:szCs w:val="32"/>
+          <w:sz w:val="10"/>
+          <w:szCs w:val="10"/>
           <w:cs/>
         </w:rPr>
       </w:pPr>
@@ -5419,7 +6719,6 @@
       <w:spacing w:after="0" w:line="240" w:lineRule="auto"/>
     </w:pPr>
     <w:tblPr>
-      <w:tblInd w:w="0" w:type="dxa"/>
       <w:tblBorders>
         <w:top w:val="single" w:sz="4" w:space="0" w:color="auto"/>
         <w:left w:val="single" w:sz="4" w:space="0" w:color="auto"/>
@@ -5428,12 +6727,6 @@
         <w:insideH w:val="single" w:sz="4" w:space="0" w:color="auto"/>
         <w:insideV w:val="single" w:sz="4" w:space="0" w:color="auto"/>
       </w:tblBorders>
-      <w:tblCellMar>
-        <w:top w:w="0" w:type="dxa"/>
-        <w:left w:w="108" w:type="dxa"/>
-        <w:bottom w:w="0" w:type="dxa"/>
-        <w:right w:w="108" w:type="dxa"/>
-      </w:tblCellMar>
     </w:tblPr>
   </w:style>
   <w:style w:type="paragraph" w:styleId="a5">
@@ -5676,7 +6969,6 @@
       <w:spacing w:after="0" w:line="240" w:lineRule="auto"/>
     </w:pPr>
     <w:tblPr>
-      <w:tblInd w:w="0" w:type="dxa"/>
       <w:tblBorders>
         <w:top w:val="single" w:sz="4" w:space="0" w:color="auto"/>
         <w:left w:val="single" w:sz="4" w:space="0" w:color="auto"/>
@@ -5685,12 +6977,6 @@
         <w:insideH w:val="single" w:sz="4" w:space="0" w:color="auto"/>
         <w:insideV w:val="single" w:sz="4" w:space="0" w:color="auto"/>
       </w:tblBorders>
-      <w:tblCellMar>
-        <w:top w:w="0" w:type="dxa"/>
-        <w:left w:w="108" w:type="dxa"/>
-        <w:bottom w:w="0" w:type="dxa"/>
-        <w:right w:w="108" w:type="dxa"/>
-      </w:tblCellMar>
     </w:tblPr>
   </w:style>
   <w:style w:type="paragraph" w:styleId="a5">

</xml_diff>